<commit_message>
weapon codex image switched to normal
</commit_message>
<xml_diff>
--- a/Dokumentáció.docx
+++ b/Dokumentáció.docx
@@ -2,8 +2,11 @@
 <file path=word/document.xml><?xml version="1.0" encoding="utf-8"?>
 <w:document xmlns:wpc="http://schemas.microsoft.com/office/word/2010/wordprocessingCanvas" xmlns:cx="http://schemas.microsoft.com/office/drawing/2014/chartex" xmlns:cx1="http://schemas.microsoft.com/office/drawing/2015/9/8/chartex" xmlns:cx2="http://schemas.microsoft.com/office/drawing/2015/10/21/chartex" xmlns:cx3="http://schemas.microsoft.com/office/drawing/2016/5/9/chartex" xmlns:cx4="http://schemas.microsoft.com/office/drawing/2016/5/10/chartex" xmlns:cx5="http://schemas.microsoft.com/office/drawing/2016/5/11/chartex" xmlns:cx6="http://schemas.microsoft.com/office/drawing/2016/5/12/chartex" xmlns:cx7="http://schemas.microsoft.com/office/drawing/2016/5/13/chartex" xmlns:cx8="http://schemas.microsoft.com/office/drawing/2016/5/14/chartex" xmlns:mc="http://schemas.openxmlformats.org/markup-compatibility/2006" xmlns:aink="http://schemas.microsoft.com/office/drawing/2016/ink" xmlns:am3d="http://schemas.microsoft.com/office/drawing/2017/model3d" xmlns:o="urn:schemas-microsoft-com:office:office" xmlns:r="http://schemas.openxmlformats.org/officeDocument/2006/relationships" xmlns:m="http://schemas.openxmlformats.org/officeDocument/2006/math" xmlns:v="urn:schemas-microsoft-com:vml" xmlns:wp14="http://schemas.microsoft.com/office/word/2010/wordprocessingDrawing" xmlns:wp="http://schemas.openxmlformats.org/drawingml/2006/wordprocessingDrawing" xmlns:w10="urn:schemas-microsoft-com:office:word" xmlns:w="http://schemas.openxmlformats.org/wordprocessingml/2006/main" xmlns:w14="http://schemas.microsoft.com/office/word/2010/wordml" xmlns:w15="http://schemas.microsoft.com/office/word/2012/wordml" xmlns:w16cid="http://schemas.microsoft.com/office/word/2016/wordml/cid" xmlns:w16se="http://schemas.microsoft.com/office/word/2015/wordml/symex" xmlns:wpg="http://schemas.microsoft.com/office/word/2010/wordprocessingGroup" xmlns:wpi="http://schemas.microsoft.com/office/word/2010/wordprocessingInk" xmlns:wne="http://schemas.microsoft.com/office/word/2006/wordml" xmlns:wps="http://schemas.microsoft.com/office/word/2010/wordprocessingShape" mc:Ignorable="w14 w15 w16se w16cid wp14">
   <w:body>
-    <w:bookmarkStart w:id="0" w:name="_GoBack" w:displacedByCustomXml="next"/>
-    <w:bookmarkEnd w:id="0" w:displacedByCustomXml="next"/>
+    <w:p>
+      <w:r>
+        <w:tab/>
+      </w:r>
+    </w:p>
     <w:sdt>
       <w:sdtPr>
         <w:id w:val="-131103303"/>
@@ -1408,7 +1411,13 @@
       </w:pPr>
       <w:r>
         <w:lastRenderedPageBreak/>
-        <w:t xml:space="preserve">1 </w:t>
+        <w:t>1</w:t>
+      </w:r>
+      <w:r>
+        <w:t>.</w:t>
+      </w:r>
+      <w:r>
+        <w:t xml:space="preserve"> </w:t>
       </w:r>
       <w:r>
         <w:t>Témaválasztás</w:t>
@@ -3340,7 +3349,13 @@
       </w:pPr>
       <w:r>
         <w:lastRenderedPageBreak/>
-        <w:t xml:space="preserve">2 </w:t>
+        <w:t>2</w:t>
+      </w:r>
+      <w:r>
+        <w:t>.</w:t>
+      </w:r>
+      <w:r>
+        <w:t xml:space="preserve"> </w:t>
       </w:r>
       <w:r>
         <w:t>Feladatspecifikáció</w:t>
@@ -4033,10 +4048,937 @@
     <w:p>
       <w:pPr>
         <w:pStyle w:val="Cmsor2"/>
-      </w:pPr>
+        <w:spacing w:before="360"/>
+        <w:jc w:val="left"/>
+        <w:rPr>
+          <w:sz w:val="36"/>
+        </w:rPr>
+      </w:pPr>
+      <w:r>
+        <w:rPr>
+          <w:sz w:val="36"/>
+        </w:rPr>
+        <w:t>1.</w:t>
+      </w:r>
+      <w:r>
+        <w:rPr>
+          <w:sz w:val="36"/>
+        </w:rPr>
+        <w:t xml:space="preserve"> </w:t>
+      </w:r>
+      <w:r>
+        <w:rPr>
+          <w:sz w:val="36"/>
+        </w:rPr>
+        <w:t>Fejlesztéshez használt technológiák és eszközök</w:t>
+      </w:r>
+    </w:p>
+    <w:p>
+      <w:pPr>
+        <w:pStyle w:val="Cmsor1"/>
+      </w:pPr>
+      <w:r>
+        <w:t xml:space="preserve">1.1 </w:t>
+      </w:r>
+      <w:r>
+        <w:t>Játékfejlesztés</w:t>
+      </w:r>
+    </w:p>
+    <w:p>
+      <w:pPr>
+        <w:pStyle w:val="Listaszerbekezds"/>
+        <w:numPr>
+          <w:ilvl w:val="0"/>
+          <w:numId w:val="4"/>
+        </w:numPr>
+        <w:rPr>
+          <w:sz w:val="22"/>
+        </w:rPr>
+      </w:pPr>
+      <w:r>
+        <w:rPr>
+          <w:b/>
+          <w:sz w:val="22"/>
+        </w:rPr>
+        <w:t>Játékmotor</w:t>
+      </w:r>
+      <w:r>
+        <w:rPr>
+          <w:sz w:val="22"/>
+        </w:rPr>
+        <w:t xml:space="preserve">: </w:t>
+      </w:r>
+      <w:proofErr w:type="spellStart"/>
+      <w:r>
+        <w:rPr>
+          <w:sz w:val="22"/>
+        </w:rPr>
+        <w:t>Unity</w:t>
+      </w:r>
+      <w:proofErr w:type="spellEnd"/>
+      <w:r>
+        <w:rPr>
+          <w:sz w:val="22"/>
+        </w:rPr>
+        <w:t xml:space="preserve"> 2D</w:t>
+      </w:r>
+      <w:r>
+        <w:rPr>
+          <w:sz w:val="22"/>
+        </w:rPr>
+        <w:t xml:space="preserve"> (2022-es verzió)</w:t>
+      </w:r>
+    </w:p>
+    <w:p>
+      <w:pPr>
+        <w:pStyle w:val="Listaszerbekezds"/>
+        <w:numPr>
+          <w:ilvl w:val="0"/>
+          <w:numId w:val="4"/>
+        </w:numPr>
+        <w:rPr>
+          <w:sz w:val="22"/>
+        </w:rPr>
+      </w:pPr>
+      <w:r>
+        <w:rPr>
+          <w:b/>
+          <w:sz w:val="22"/>
+        </w:rPr>
+        <w:t>Programozási nyelv</w:t>
+      </w:r>
+      <w:r>
+        <w:rPr>
+          <w:sz w:val="22"/>
+        </w:rPr>
+        <w:t>:</w:t>
+      </w:r>
+      <w:r>
+        <w:rPr>
+          <w:sz w:val="22"/>
+        </w:rPr>
+        <w:t xml:space="preserve"> C#</w:t>
+      </w:r>
+    </w:p>
+    <w:p>
+      <w:pPr>
+        <w:pStyle w:val="Listaszerbekezds"/>
+        <w:numPr>
+          <w:ilvl w:val="0"/>
+          <w:numId w:val="4"/>
+        </w:numPr>
+        <w:rPr>
+          <w:sz w:val="22"/>
+        </w:rPr>
+      </w:pPr>
+      <w:r>
+        <w:rPr>
+          <w:b/>
+          <w:sz w:val="22"/>
+        </w:rPr>
+        <w:t>Fejlesztői környezet</w:t>
+      </w:r>
+      <w:r>
+        <w:rPr>
+          <w:sz w:val="22"/>
+        </w:rPr>
+        <w:t xml:space="preserve">: Visual </w:t>
+      </w:r>
+      <w:proofErr w:type="spellStart"/>
+      <w:r>
+        <w:rPr>
+          <w:sz w:val="22"/>
+        </w:rPr>
+        <w:t>Studio</w:t>
+      </w:r>
+      <w:proofErr w:type="spellEnd"/>
+      <w:r>
+        <w:rPr>
+          <w:sz w:val="22"/>
+        </w:rPr>
+        <w:t xml:space="preserve"> 2022</w:t>
+      </w:r>
+    </w:p>
+    <w:p>
+      <w:pPr>
+        <w:pStyle w:val="Listaszerbekezds"/>
+        <w:numPr>
+          <w:ilvl w:val="0"/>
+          <w:numId w:val="4"/>
+        </w:numPr>
+        <w:rPr>
+          <w:sz w:val="22"/>
+        </w:rPr>
+      </w:pPr>
+      <w:r>
+        <w:rPr>
+          <w:b/>
+          <w:sz w:val="22"/>
+        </w:rPr>
+        <w:t>Verziókezelés</w:t>
+      </w:r>
+      <w:r>
+        <w:rPr>
+          <w:sz w:val="22"/>
+        </w:rPr>
+        <w:t>:</w:t>
+      </w:r>
+      <w:r>
+        <w:rPr>
+          <w:sz w:val="22"/>
+        </w:rPr>
+        <w:t xml:space="preserve"> </w:t>
+      </w:r>
+      <w:proofErr w:type="spellStart"/>
+      <w:r>
+        <w:rPr>
+          <w:sz w:val="22"/>
+        </w:rPr>
+        <w:t>Git</w:t>
+      </w:r>
+      <w:proofErr w:type="spellEnd"/>
+      <w:r>
+        <w:rPr>
+          <w:sz w:val="22"/>
+        </w:rPr>
+        <w:t xml:space="preserve">, </w:t>
+      </w:r>
+      <w:proofErr w:type="spellStart"/>
+      <w:r>
+        <w:rPr>
+          <w:sz w:val="22"/>
+        </w:rPr>
+        <w:t>Github</w:t>
+      </w:r>
+      <w:proofErr w:type="spellEnd"/>
+    </w:p>
+    <w:p>
+      <w:pPr>
+        <w:pStyle w:val="Listaszerbekezds"/>
+        <w:numPr>
+          <w:ilvl w:val="1"/>
+          <w:numId w:val="4"/>
+        </w:numPr>
+        <w:rPr>
+          <w:sz w:val="22"/>
+        </w:rPr>
+      </w:pPr>
+      <w:proofErr w:type="spellStart"/>
+      <w:r>
+        <w:rPr>
+          <w:b/>
+          <w:sz w:val="22"/>
+        </w:rPr>
+        <w:t>Repository</w:t>
+      </w:r>
+      <w:proofErr w:type="spellEnd"/>
+      <w:r>
+        <w:rPr>
+          <w:sz w:val="22"/>
+        </w:rPr>
+        <w:t>-</w:t>
+      </w:r>
+      <w:r>
+        <w:rPr>
+          <w:sz w:val="22"/>
+        </w:rPr>
+        <w:t>k:</w:t>
+      </w:r>
+    </w:p>
+    <w:p>
+      <w:pPr>
+        <w:pStyle w:val="Listaszerbekezds"/>
+        <w:numPr>
+          <w:ilvl w:val="2"/>
+          <w:numId w:val="4"/>
+        </w:numPr>
+        <w:rPr>
+          <w:sz w:val="22"/>
+        </w:rPr>
+      </w:pPr>
+      <w:hyperlink r:id="rId8" w:history="1">
+        <w:r>
+          <w:rPr>
+            <w:rStyle w:val="Hiperhivatkozs"/>
+            <w:sz w:val="22"/>
+          </w:rPr>
+          <w:t>https://github.com/mtlhdnrd/bullet_hell.git</w:t>
+        </w:r>
+      </w:hyperlink>
+      <w:r>
+        <w:rPr>
+          <w:sz w:val="22"/>
+        </w:rPr>
+        <w:t xml:space="preserve"> - A fő projekt </w:t>
+      </w:r>
+      <w:proofErr w:type="spellStart"/>
+      <w:r>
+        <w:rPr>
+          <w:sz w:val="22"/>
+        </w:rPr>
+        <w:t>repója</w:t>
+      </w:r>
+      <w:proofErr w:type="spellEnd"/>
+    </w:p>
+    <w:p>
+      <w:pPr>
+        <w:pStyle w:val="Listaszerbekezds"/>
+        <w:numPr>
+          <w:ilvl w:val="2"/>
+          <w:numId w:val="4"/>
+        </w:numPr>
+        <w:rPr>
+          <w:sz w:val="22"/>
+        </w:rPr>
+      </w:pPr>
+      <w:hyperlink r:id="rId9" w:history="1">
+        <w:r>
+          <w:rPr>
+            <w:rStyle w:val="Hiperhivatkozs"/>
+            <w:sz w:val="22"/>
+          </w:rPr>
+          <w:t>https://github.com/batyuzo/BulletHell_prototypes.git</w:t>
+        </w:r>
+      </w:hyperlink>
+      <w:r>
+        <w:rPr>
+          <w:sz w:val="22"/>
+        </w:rPr>
+        <w:t xml:space="preserve"> - A </w:t>
+      </w:r>
+      <w:proofErr w:type="spellStart"/>
+      <w:r>
+        <w:rPr>
+          <w:sz w:val="22"/>
+        </w:rPr>
+        <w:t>unity</w:t>
+      </w:r>
+      <w:proofErr w:type="spellEnd"/>
+      <w:r>
+        <w:rPr>
+          <w:sz w:val="22"/>
+        </w:rPr>
+        <w:t xml:space="preserve"> játék </w:t>
+      </w:r>
+      <w:proofErr w:type="spellStart"/>
+      <w:r>
+        <w:rPr>
+          <w:sz w:val="22"/>
+        </w:rPr>
+        <w:t>repója</w:t>
+      </w:r>
+      <w:proofErr w:type="spellEnd"/>
+    </w:p>
+    <w:p>
+      <w:pPr>
+        <w:pStyle w:val="Cmsor1"/>
+      </w:pPr>
+      <w:r>
+        <w:t xml:space="preserve">1.2 </w:t>
+      </w:r>
+      <w:r>
+        <w:t>Webfejlesztés</w:t>
+      </w:r>
+    </w:p>
+    <w:p>
+      <w:pPr>
+        <w:spacing w:after="0"/>
+        <w:rPr>
+          <w:b/>
+        </w:rPr>
+      </w:pPr>
+      <w:r>
+        <w:rPr>
+          <w:b/>
+        </w:rPr>
+        <w:t>Frontend:</w:t>
+      </w:r>
+    </w:p>
+    <w:p>
+      <w:pPr>
+        <w:pStyle w:val="Listaszerbekezds"/>
+        <w:numPr>
+          <w:ilvl w:val="0"/>
+          <w:numId w:val="5"/>
+        </w:numPr>
+      </w:pPr>
+      <w:r>
+        <w:t>HTML</w:t>
+      </w:r>
+      <w:r>
+        <w:t>5</w:t>
+      </w:r>
+    </w:p>
+    <w:p>
+      <w:pPr>
+        <w:pStyle w:val="Listaszerbekezds"/>
+        <w:numPr>
+          <w:ilvl w:val="0"/>
+          <w:numId w:val="5"/>
+        </w:numPr>
+      </w:pPr>
+      <w:r>
+        <w:t>CSS</w:t>
+      </w:r>
+      <w:r>
+        <w:t>3</w:t>
+      </w:r>
+    </w:p>
+    <w:p>
+      <w:pPr>
+        <w:pStyle w:val="Listaszerbekezds"/>
+        <w:numPr>
+          <w:ilvl w:val="0"/>
+          <w:numId w:val="5"/>
+        </w:numPr>
+      </w:pPr>
+      <w:proofErr w:type="spellStart"/>
+      <w:r>
+        <w:t>Javascript</w:t>
+      </w:r>
+      <w:proofErr w:type="spellEnd"/>
+    </w:p>
+    <w:p>
+      <w:pPr>
+        <w:pStyle w:val="Listaszerbekezds"/>
+        <w:numPr>
+          <w:ilvl w:val="0"/>
+          <w:numId w:val="5"/>
+        </w:numPr>
+      </w:pPr>
+      <w:proofErr w:type="spellStart"/>
+      <w:r>
+        <w:t>Bootstrap</w:t>
+      </w:r>
+      <w:proofErr w:type="spellEnd"/>
+      <w:r>
+        <w:t xml:space="preserve"> 5</w:t>
+      </w:r>
+    </w:p>
+    <w:p>
+      <w:pPr>
+        <w:pStyle w:val="Listaszerbekezds"/>
+        <w:numPr>
+          <w:ilvl w:val="0"/>
+          <w:numId w:val="5"/>
+        </w:numPr>
+      </w:pPr>
+      <w:proofErr w:type="spellStart"/>
+      <w:r>
+        <w:t>jQuery</w:t>
+      </w:r>
+      <w:proofErr w:type="spellEnd"/>
+    </w:p>
+    <w:p>
+      <w:pPr>
+        <w:spacing w:after="0"/>
+        <w:rPr>
+          <w:b/>
+        </w:rPr>
+      </w:pPr>
+      <w:r>
+        <w:rPr>
+          <w:b/>
+        </w:rPr>
+        <w:t>Backend és Adatbázis:</w:t>
+      </w:r>
+    </w:p>
+    <w:p>
+      <w:pPr>
+        <w:pStyle w:val="Listaszerbekezds"/>
+        <w:numPr>
+          <w:ilvl w:val="0"/>
+          <w:numId w:val="6"/>
+        </w:numPr>
+      </w:pPr>
+      <w:r>
+        <w:t xml:space="preserve">Adatbázis: </w:t>
+      </w:r>
+      <w:proofErr w:type="spellStart"/>
+      <w:r>
+        <w:t>MySQL</w:t>
+      </w:r>
+      <w:proofErr w:type="spellEnd"/>
+    </w:p>
+    <w:p>
+      <w:pPr>
+        <w:pStyle w:val="Listaszerbekezds"/>
+        <w:numPr>
+          <w:ilvl w:val="0"/>
+          <w:numId w:val="6"/>
+        </w:numPr>
+      </w:pPr>
+      <w:r>
+        <w:t>Backend, API: PHP, AJAX</w:t>
+      </w:r>
+    </w:p>
+    <w:p>
+      <w:pPr>
+        <w:spacing w:after="0"/>
+        <w:rPr>
+          <w:b/>
+        </w:rPr>
+      </w:pPr>
+      <w:r>
+        <w:rPr>
+          <w:b/>
+        </w:rPr>
+        <w:t>Verziókezelés:</w:t>
+      </w:r>
+    </w:p>
+    <w:p>
+      <w:pPr>
+        <w:pStyle w:val="Listaszerbekezds"/>
+        <w:numPr>
+          <w:ilvl w:val="0"/>
+          <w:numId w:val="7"/>
+        </w:numPr>
+        <w:rPr>
+          <w:b/>
+        </w:rPr>
+      </w:pPr>
+      <w:proofErr w:type="spellStart"/>
+      <w:r>
+        <w:t>Git</w:t>
+      </w:r>
+      <w:proofErr w:type="spellEnd"/>
+      <w:r>
+        <w:t xml:space="preserve">, </w:t>
+      </w:r>
+      <w:proofErr w:type="spellStart"/>
+      <w:r>
+        <w:t>Github</w:t>
+      </w:r>
+      <w:proofErr w:type="spellEnd"/>
+    </w:p>
+    <w:p>
+      <w:pPr>
+        <w:pStyle w:val="Listaszerbekezds"/>
+        <w:numPr>
+          <w:ilvl w:val="1"/>
+          <w:numId w:val="7"/>
+        </w:numPr>
+        <w:rPr>
+          <w:b/>
+        </w:rPr>
+      </w:pPr>
+      <w:hyperlink r:id="rId10" w:history="1">
+        <w:r>
+          <w:rPr>
+            <w:rStyle w:val="Hiperhivatkozs"/>
+            <w:sz w:val="22"/>
+          </w:rPr>
+          <w:t>https://github.com/mtlhdnrd/bullet_hell.git</w:t>
+        </w:r>
+      </w:hyperlink>
+    </w:p>
+    <w:p>
+      <w:pPr>
+        <w:pStyle w:val="Listaszerbekezds"/>
+        <w:numPr>
+          <w:ilvl w:val="1"/>
+          <w:numId w:val="7"/>
+        </w:numPr>
+      </w:pPr>
+      <w:hyperlink r:id="rId11" w:history="1">
+        <w:r>
+          <w:rPr>
+            <w:rStyle w:val="Hiperhivatkozs"/>
+          </w:rPr>
+          <w:t>https://github.com/Barni05/bullet_hell.git</w:t>
+        </w:r>
+      </w:hyperlink>
+      <w:r>
+        <w:t xml:space="preserve"> - ez egy </w:t>
+      </w:r>
+      <w:proofErr w:type="spellStart"/>
+      <w:r>
+        <w:t>fork</w:t>
+      </w:r>
+      <w:proofErr w:type="spellEnd"/>
+      <w:r>
+        <w:t xml:space="preserve"> </w:t>
+      </w:r>
+      <w:proofErr w:type="spellStart"/>
+      <w:r>
+        <w:t>repository</w:t>
+      </w:r>
+      <w:proofErr w:type="spellEnd"/>
+      <w:r>
+        <w:t xml:space="preserve"> </w:t>
+      </w:r>
+    </w:p>
+    <w:p>
+      <w:pPr>
+        <w:pStyle w:val="Cmsor1"/>
+      </w:pPr>
+      <w:r>
+        <w:t xml:space="preserve">1.3 </w:t>
+      </w:r>
+      <w:r>
+        <w:t>Fejlesztői eszközök</w:t>
+      </w:r>
+    </w:p>
+    <w:p>
+      <w:pPr>
+        <w:pStyle w:val="Listaszerbekezds"/>
+        <w:numPr>
+          <w:ilvl w:val="0"/>
+          <w:numId w:val="7"/>
+        </w:numPr>
+        <w:rPr>
+          <w:b/>
+        </w:rPr>
+      </w:pPr>
+      <w:r>
+        <w:rPr>
+          <w:b/>
+        </w:rPr>
+        <w:t xml:space="preserve">Böngésző: </w:t>
+      </w:r>
+      <w:r>
+        <w:t>Google Chrome, Mozilla Firefox</w:t>
+      </w:r>
+    </w:p>
+    <w:p>
+      <w:pPr>
+        <w:pStyle w:val="Listaszerbekezds"/>
+        <w:numPr>
+          <w:ilvl w:val="1"/>
+          <w:numId w:val="7"/>
+        </w:numPr>
+        <w:rPr>
+          <w:b/>
+        </w:rPr>
+      </w:pPr>
+      <w:r>
+        <w:lastRenderedPageBreak/>
+        <w:t xml:space="preserve">A weboldal teszteléséhez a fentebb említett böngészőkön teszteltük. Figyelembe tartottuk, hogy a Firefox nem </w:t>
+      </w:r>
+      <w:proofErr w:type="spellStart"/>
+      <w:r>
+        <w:t>Chromium</w:t>
+      </w:r>
+      <w:proofErr w:type="spellEnd"/>
+      <w:r>
+        <w:t>-alapú mivoltából eltérő viselkedéseket tapasztalhatunk.</w:t>
+      </w:r>
+    </w:p>
+    <w:p>
+      <w:pPr>
+        <w:pStyle w:val="Listaszerbekezds"/>
+        <w:numPr>
+          <w:ilvl w:val="0"/>
+          <w:numId w:val="7"/>
+        </w:numPr>
+        <w:rPr>
+          <w:b/>
+        </w:rPr>
+      </w:pPr>
+      <w:r>
+        <w:rPr>
+          <w:b/>
+        </w:rPr>
+        <w:t xml:space="preserve">Szövegszerkesztő/Kódszerkesztő: </w:t>
+      </w:r>
+      <w:r>
+        <w:t xml:space="preserve">Visual </w:t>
+      </w:r>
+      <w:proofErr w:type="spellStart"/>
+      <w:r>
+        <w:t>Studio</w:t>
+      </w:r>
+      <w:proofErr w:type="spellEnd"/>
+      <w:r>
+        <w:t xml:space="preserve"> </w:t>
+      </w:r>
+      <w:proofErr w:type="spellStart"/>
+      <w:r>
+        <w:t>Code</w:t>
+      </w:r>
+      <w:proofErr w:type="spellEnd"/>
+    </w:p>
+    <w:p>
+      <w:pPr>
+        <w:pStyle w:val="Listaszerbekezds"/>
+        <w:numPr>
+          <w:ilvl w:val="0"/>
+          <w:numId w:val="7"/>
+        </w:numPr>
+        <w:rPr>
+          <w:b/>
+        </w:rPr>
+      </w:pPr>
+      <w:r>
+        <w:rPr>
+          <w:b/>
+        </w:rPr>
+        <w:t xml:space="preserve">Webszerver: </w:t>
+      </w:r>
+      <w:proofErr w:type="spellStart"/>
+      <w:r>
+        <w:t>Apache</w:t>
+      </w:r>
+      <w:proofErr w:type="spellEnd"/>
+      <w:r>
+        <w:t xml:space="preserve"> webszerver XAMPP-</w:t>
+      </w:r>
+      <w:proofErr w:type="spellStart"/>
+      <w:r>
+        <w:t>val</w:t>
+      </w:r>
+      <w:proofErr w:type="spellEnd"/>
+    </w:p>
+    <w:p>
+      <w:pPr>
+        <w:pStyle w:val="Listaszerbekezds"/>
+        <w:numPr>
+          <w:ilvl w:val="0"/>
+          <w:numId w:val="7"/>
+        </w:numPr>
+        <w:rPr>
+          <w:b/>
+        </w:rPr>
+      </w:pPr>
+      <w:r>
+        <w:rPr>
+          <w:b/>
+        </w:rPr>
+        <w:t>Verziókezelő rendszer:</w:t>
+      </w:r>
+      <w:r>
+        <w:t xml:space="preserve"> </w:t>
+      </w:r>
+      <w:proofErr w:type="spellStart"/>
+      <w:r>
+        <w:t>Git</w:t>
+      </w:r>
+      <w:proofErr w:type="spellEnd"/>
+    </w:p>
+    <w:p>
+      <w:pPr>
+        <w:pStyle w:val="Listaszerbekezds"/>
+        <w:numPr>
+          <w:ilvl w:val="0"/>
+          <w:numId w:val="7"/>
+        </w:numPr>
+        <w:rPr>
+          <w:b/>
+        </w:rPr>
+      </w:pPr>
+      <w:r>
+        <w:rPr>
+          <w:b/>
+        </w:rPr>
+        <w:t>Verziókezelő kliens:</w:t>
+      </w:r>
+      <w:r>
+        <w:t xml:space="preserve"> </w:t>
+      </w:r>
+      <w:proofErr w:type="spellStart"/>
+      <w:r>
+        <w:t>Github</w:t>
+      </w:r>
+      <w:proofErr w:type="spellEnd"/>
+      <w:r>
+        <w:t xml:space="preserve"> </w:t>
+      </w:r>
+      <w:proofErr w:type="spellStart"/>
+      <w:r>
+        <w:t>Desktop</w:t>
+      </w:r>
+      <w:proofErr w:type="spellEnd"/>
+      <w:r>
+        <w:t xml:space="preserve">, </w:t>
+      </w:r>
+      <w:proofErr w:type="spellStart"/>
+      <w:r>
+        <w:t>Git</w:t>
+      </w:r>
+      <w:proofErr w:type="spellEnd"/>
+    </w:p>
+    <w:p>
+      <w:pPr>
+        <w:pStyle w:val="Listaszerbekezds"/>
+        <w:numPr>
+          <w:ilvl w:val="0"/>
+          <w:numId w:val="7"/>
+        </w:numPr>
+        <w:rPr>
+          <w:b/>
+        </w:rPr>
+      </w:pPr>
+      <w:r>
+        <w:rPr>
+          <w:b/>
+        </w:rPr>
+        <w:t>Egyéb eszközök</w:t>
+      </w:r>
+    </w:p>
+    <w:p>
+      <w:pPr>
+        <w:pStyle w:val="Listaszerbekezds"/>
+        <w:numPr>
+          <w:ilvl w:val="1"/>
+          <w:numId w:val="7"/>
+        </w:numPr>
+      </w:pPr>
+      <w:proofErr w:type="spellStart"/>
+      <w:r>
+        <w:t>Rust</w:t>
+      </w:r>
+      <w:proofErr w:type="spellEnd"/>
+    </w:p>
+    <w:p>
+      <w:pPr>
+        <w:spacing w:line="259" w:lineRule="auto"/>
+        <w:jc w:val="left"/>
+      </w:pPr>
+      <w:r>
+        <w:br w:type="page"/>
+      </w:r>
+    </w:p>
+    <w:p>
+      <w:pPr>
+        <w:pStyle w:val="Cmsor2"/>
+      </w:pPr>
+      <w:r>
+        <w:lastRenderedPageBreak/>
+        <w:t>2. Adatbázis ismertetése</w:t>
+      </w:r>
+    </w:p>
+    <w:p>
+      <w:pPr>
+        <w:pStyle w:val="Cmsor1"/>
+      </w:pPr>
+      <w:r>
+        <w:t>2.1</w:t>
+      </w:r>
+      <w:r>
+        <w:t xml:space="preserve"> Bevezetés</w:t>
+      </w:r>
+    </w:p>
+    <w:p>
+      <w:r>
+        <w:t xml:space="preserve">Az adatbázis a Bullet Hell játékhoz és a hozzá tartozó weboldalhoz készült. Az adatbázis relációs adatmodellre épül, és </w:t>
+      </w:r>
+      <w:proofErr w:type="spellStart"/>
+      <w:r>
+        <w:t>MySQL</w:t>
+      </w:r>
+      <w:proofErr w:type="spellEnd"/>
+      <w:r>
+        <w:t xml:space="preserve"> adatbázis-kezelő rendszerben került megvalósításra. Az adatbázis célja a játékosok adatainak, a </w:t>
+      </w:r>
+      <w:proofErr w:type="spellStart"/>
+      <w:r>
+        <w:t>játékbeli</w:t>
+      </w:r>
+      <w:proofErr w:type="spellEnd"/>
+      <w:r>
+        <w:t xml:space="preserve"> elemek (pályák, fegyverek, zenék, kinézetek) adatainak, valamint a játékosok és az elemek közötti kapcsolatok tárolása. Az adatbázis normalizálva lett a 3. normálformáig (3NF), hogy elkerüljük a redundanciát, az anomáliákat és biztosítsuk az adatintegritást.</w:t>
+      </w:r>
+    </w:p>
+    <w:p>
+      <w:r>
+        <w:rPr>
+          <w:noProof/>
+        </w:rPr>
+        <w:drawing>
+          <wp:inline distT="0" distB="0" distL="0" distR="0">
+            <wp:extent cx="5391150" cy="4293870"/>
+            <wp:effectExtent l="0" t="0" r="0" b="9525"/>
+            <wp:docPr id="7" name="Kép 7"/>
+            <wp:cNvGraphicFramePr>
+              <a:graphicFrameLocks xmlns:a="http://schemas.openxmlformats.org/drawingml/2006/main" noChangeAspect="1"/>
+            </wp:cNvGraphicFramePr>
+            <a:graphic xmlns:a="http://schemas.openxmlformats.org/drawingml/2006/main">
+              <a:graphicData uri="http://schemas.openxmlformats.org/drawingml/2006/picture">
+                <pic:pic xmlns:pic="http://schemas.openxmlformats.org/drawingml/2006/picture">
+                  <pic:nvPicPr>
+                    <pic:cNvPr id="0" name="Picture 2"/>
+                    <pic:cNvPicPr>
+                      <a:picLocks noChangeAspect="1" noChangeArrowheads="1"/>
+                    </pic:cNvPicPr>
+                  </pic:nvPicPr>
+                  <pic:blipFill>
+                    <a:blip r:embed="rId12">
+                      <a:extLst>
+                        <a:ext uri="{28A0092B-C50C-407E-A947-70E740481C1C}">
+                          <a14:useLocalDpi xmlns:a14="http://schemas.microsoft.com/office/drawing/2010/main" val="0"/>
+                        </a:ext>
+                      </a:extLst>
+                    </a:blip>
+                    <a:srcRect/>
+                    <a:stretch>
+                      <a:fillRect/>
+                    </a:stretch>
+                  </pic:blipFill>
+                  <pic:spPr bwMode="auto">
+                    <a:xfrm>
+                      <a:off x="0" y="0"/>
+                      <a:ext cx="5391150" cy="4293870"/>
+                    </a:xfrm>
+                    <a:prstGeom prst="rect">
+                      <a:avLst/>
+                    </a:prstGeom>
+                    <a:noFill/>
+                    <a:ln>
+                      <a:noFill/>
+                    </a:ln>
+                  </pic:spPr>
+                </pic:pic>
+              </a:graphicData>
+            </a:graphic>
+          </wp:inline>
+        </w:drawing>
+      </w:r>
+    </w:p>
+    <w:p>
+      <w:pPr>
+        <w:spacing w:line="259" w:lineRule="auto"/>
+        <w:jc w:val="left"/>
+      </w:pPr>
+      <w:r>
+        <w:br w:type="page"/>
+      </w:r>
+    </w:p>
+    <w:p>
+      <w:pPr>
+        <w:pStyle w:val="Cmsor1"/>
+      </w:pPr>
+      <w:r>
+        <w:lastRenderedPageBreak/>
+        <w:t>2.2 Táblák ismertetése</w:t>
+      </w:r>
+    </w:p>
+    <w:p>
+      <w:pPr>
+        <w:rPr>
+          <w:b/>
+          <w:u w:val="single"/>
+        </w:rPr>
+      </w:pPr>
+      <w:r>
+        <w:rPr>
+          <w:b/>
+          <w:u w:val="single"/>
+        </w:rPr>
+        <w:t>player_login</w:t>
+      </w:r>
+    </w:p>
+    <w:p>
+      <w:pPr>
+        <w:rPr>
+          <w:b/>
+          <w:u w:val="single"/>
+        </w:rPr>
+      </w:pPr>
+      <w:bookmarkStart w:id="0" w:name="_GoBack"/>
+      <w:bookmarkEnd w:id="0"/>
     </w:p>
     <w:sectPr>
-      <w:footerReference w:type="default" r:id="rId8"/>
+      <w:footerReference w:type="default" r:id="rId13"/>
       <w:pgSz w:w="11906" w:h="16838"/>
       <w:pgMar w:top="1418" w:right="1418" w:bottom="1418" w:left="1418" w:header="709" w:footer="709" w:gutter="567"/>
       <w:pgNumType w:start="0"/>
@@ -4139,9 +5081,9 @@
 <file path=word/numbering.xml><?xml version="1.0" encoding="utf-8"?>
 <w:numbering xmlns:wpc="http://schemas.microsoft.com/office/word/2010/wordprocessingCanvas" xmlns:cx="http://schemas.microsoft.com/office/drawing/2014/chartex" xmlns:cx1="http://schemas.microsoft.com/office/drawing/2015/9/8/chartex" xmlns:cx2="http://schemas.microsoft.com/office/drawing/2015/10/21/chartex" xmlns:cx3="http://schemas.microsoft.com/office/drawing/2016/5/9/chartex" xmlns:cx4="http://schemas.microsoft.com/office/drawing/2016/5/10/chartex" xmlns:cx5="http://schemas.microsoft.com/office/drawing/2016/5/11/chartex" xmlns:cx6="http://schemas.microsoft.com/office/drawing/2016/5/12/chartex" xmlns:cx7="http://schemas.microsoft.com/office/drawing/2016/5/13/chartex" xmlns:cx8="http://schemas.microsoft.com/office/drawing/2016/5/14/chartex" xmlns:mc="http://schemas.openxmlformats.org/markup-compatibility/2006" xmlns:aink="http://schemas.microsoft.com/office/drawing/2016/ink" xmlns:am3d="http://schemas.microsoft.com/office/drawing/2017/model3d" xmlns:o="urn:schemas-microsoft-com:office:office" xmlns:r="http://schemas.openxmlformats.org/officeDocument/2006/relationships" xmlns:m="http://schemas.openxmlformats.org/officeDocument/2006/math" xmlns:v="urn:schemas-microsoft-com:vml" xmlns:wp14="http://schemas.microsoft.com/office/word/2010/wordprocessingDrawing" xmlns:wp="http://schemas.openxmlformats.org/drawingml/2006/wordprocessingDrawing" xmlns:w10="urn:schemas-microsoft-com:office:word" xmlns:w="http://schemas.openxmlformats.org/wordprocessingml/2006/main" xmlns:w14="http://schemas.microsoft.com/office/word/2010/wordml" xmlns:w15="http://schemas.microsoft.com/office/word/2012/wordml" xmlns:w16cid="http://schemas.microsoft.com/office/word/2016/wordml/cid" xmlns:w16se="http://schemas.microsoft.com/office/word/2015/wordml/symex" xmlns:wpg="http://schemas.microsoft.com/office/word/2010/wordprocessingGroup" xmlns:wpi="http://schemas.microsoft.com/office/word/2010/wordprocessingInk" xmlns:wne="http://schemas.microsoft.com/office/word/2006/wordml" xmlns:wps="http://schemas.microsoft.com/office/word/2010/wordprocessingShape" mc:Ignorable="w14 w15 w16se w16cid wp14">
   <w:abstractNum w:abstractNumId="0" w15:restartNumberingAfterBreak="0">
-    <w:nsid w:val="4B3034AC"/>
+    <w:nsid w:val="0C3C1279"/>
     <w:multiLevelType w:val="hybridMultilevel"/>
-    <w:tmpl w:val="F6968D36"/>
+    <w:tmpl w:val="C3BCB2AC"/>
     <w:lvl w:ilvl="0" w:tplc="040E0001">
       <w:start w:val="1"/>
       <w:numFmt w:val="bullet"/>
@@ -4252,9 +5194,9 @@
     </w:lvl>
   </w:abstractNum>
   <w:abstractNum w:abstractNumId="1" w15:restartNumberingAfterBreak="0">
-    <w:nsid w:val="7B5D70BC"/>
+    <w:nsid w:val="13B77DA3"/>
     <w:multiLevelType w:val="hybridMultilevel"/>
-    <w:tmpl w:val="66F422F8"/>
+    <w:tmpl w:val="49221708"/>
     <w:lvl w:ilvl="0" w:tplc="040E0001">
       <w:start w:val="1"/>
       <w:numFmt w:val="bullet"/>
@@ -4364,11 +5306,567 @@
       </w:rPr>
     </w:lvl>
   </w:abstractNum>
+  <w:abstractNum w:abstractNumId="2" w15:restartNumberingAfterBreak="0">
+    <w:nsid w:val="144C4DD2"/>
+    <w:multiLevelType w:val="hybridMultilevel"/>
+    <w:tmpl w:val="92C2A4E4"/>
+    <w:lvl w:ilvl="0" w:tplc="040E0001">
+      <w:start w:val="1"/>
+      <w:numFmt w:val="bullet"/>
+      <w:lvlText w:val=""/>
+      <w:lvlJc w:val="left"/>
+      <w:pPr>
+        <w:ind w:left="720" w:hanging="360"/>
+      </w:pPr>
+      <w:rPr>
+        <w:rFonts w:ascii="Symbol" w:hAnsi="Symbol" w:hint="default"/>
+      </w:rPr>
+    </w:lvl>
+    <w:lvl w:ilvl="1" w:tplc="040E0003">
+      <w:start w:val="1"/>
+      <w:numFmt w:val="bullet"/>
+      <w:lvlText w:val="o"/>
+      <w:lvlJc w:val="left"/>
+      <w:pPr>
+        <w:ind w:left="1440" w:hanging="360"/>
+      </w:pPr>
+      <w:rPr>
+        <w:rFonts w:ascii="Courier New" w:hAnsi="Courier New" w:cs="Courier New" w:hint="default"/>
+      </w:rPr>
+    </w:lvl>
+    <w:lvl w:ilvl="2" w:tplc="040E0005">
+      <w:start w:val="1"/>
+      <w:numFmt w:val="bullet"/>
+      <w:lvlText w:val=""/>
+      <w:lvlJc w:val="left"/>
+      <w:pPr>
+        <w:ind w:left="2160" w:hanging="360"/>
+      </w:pPr>
+      <w:rPr>
+        <w:rFonts w:ascii="Wingdings" w:hAnsi="Wingdings" w:hint="default"/>
+      </w:rPr>
+    </w:lvl>
+    <w:lvl w:ilvl="3" w:tplc="040E0001" w:tentative="1">
+      <w:start w:val="1"/>
+      <w:numFmt w:val="bullet"/>
+      <w:lvlText w:val=""/>
+      <w:lvlJc w:val="left"/>
+      <w:pPr>
+        <w:ind w:left="2880" w:hanging="360"/>
+      </w:pPr>
+      <w:rPr>
+        <w:rFonts w:ascii="Symbol" w:hAnsi="Symbol" w:hint="default"/>
+      </w:rPr>
+    </w:lvl>
+    <w:lvl w:ilvl="4" w:tplc="040E0003" w:tentative="1">
+      <w:start w:val="1"/>
+      <w:numFmt w:val="bullet"/>
+      <w:lvlText w:val="o"/>
+      <w:lvlJc w:val="left"/>
+      <w:pPr>
+        <w:ind w:left="3600" w:hanging="360"/>
+      </w:pPr>
+      <w:rPr>
+        <w:rFonts w:ascii="Courier New" w:hAnsi="Courier New" w:cs="Courier New" w:hint="default"/>
+      </w:rPr>
+    </w:lvl>
+    <w:lvl w:ilvl="5" w:tplc="040E0005" w:tentative="1">
+      <w:start w:val="1"/>
+      <w:numFmt w:val="bullet"/>
+      <w:lvlText w:val=""/>
+      <w:lvlJc w:val="left"/>
+      <w:pPr>
+        <w:ind w:left="4320" w:hanging="360"/>
+      </w:pPr>
+      <w:rPr>
+        <w:rFonts w:ascii="Wingdings" w:hAnsi="Wingdings" w:hint="default"/>
+      </w:rPr>
+    </w:lvl>
+    <w:lvl w:ilvl="6" w:tplc="040E0001" w:tentative="1">
+      <w:start w:val="1"/>
+      <w:numFmt w:val="bullet"/>
+      <w:lvlText w:val=""/>
+      <w:lvlJc w:val="left"/>
+      <w:pPr>
+        <w:ind w:left="5040" w:hanging="360"/>
+      </w:pPr>
+      <w:rPr>
+        <w:rFonts w:ascii="Symbol" w:hAnsi="Symbol" w:hint="default"/>
+      </w:rPr>
+    </w:lvl>
+    <w:lvl w:ilvl="7" w:tplc="040E0003" w:tentative="1">
+      <w:start w:val="1"/>
+      <w:numFmt w:val="bullet"/>
+      <w:lvlText w:val="o"/>
+      <w:lvlJc w:val="left"/>
+      <w:pPr>
+        <w:ind w:left="5760" w:hanging="360"/>
+      </w:pPr>
+      <w:rPr>
+        <w:rFonts w:ascii="Courier New" w:hAnsi="Courier New" w:cs="Courier New" w:hint="default"/>
+      </w:rPr>
+    </w:lvl>
+    <w:lvl w:ilvl="8" w:tplc="040E0005" w:tentative="1">
+      <w:start w:val="1"/>
+      <w:numFmt w:val="bullet"/>
+      <w:lvlText w:val=""/>
+      <w:lvlJc w:val="left"/>
+      <w:pPr>
+        <w:ind w:left="6480" w:hanging="360"/>
+      </w:pPr>
+      <w:rPr>
+        <w:rFonts w:ascii="Wingdings" w:hAnsi="Wingdings" w:hint="default"/>
+      </w:rPr>
+    </w:lvl>
+  </w:abstractNum>
+  <w:abstractNum w:abstractNumId="3" w15:restartNumberingAfterBreak="0">
+    <w:nsid w:val="4B3034AC"/>
+    <w:multiLevelType w:val="hybridMultilevel"/>
+    <w:tmpl w:val="F6968D36"/>
+    <w:lvl w:ilvl="0" w:tplc="040E0001">
+      <w:start w:val="1"/>
+      <w:numFmt w:val="bullet"/>
+      <w:lvlText w:val=""/>
+      <w:lvlJc w:val="left"/>
+      <w:pPr>
+        <w:ind w:left="720" w:hanging="360"/>
+      </w:pPr>
+      <w:rPr>
+        <w:rFonts w:ascii="Symbol" w:hAnsi="Symbol" w:hint="default"/>
+      </w:rPr>
+    </w:lvl>
+    <w:lvl w:ilvl="1" w:tplc="040E0003" w:tentative="1">
+      <w:start w:val="1"/>
+      <w:numFmt w:val="bullet"/>
+      <w:lvlText w:val="o"/>
+      <w:lvlJc w:val="left"/>
+      <w:pPr>
+        <w:ind w:left="1440" w:hanging="360"/>
+      </w:pPr>
+      <w:rPr>
+        <w:rFonts w:ascii="Courier New" w:hAnsi="Courier New" w:cs="Courier New" w:hint="default"/>
+      </w:rPr>
+    </w:lvl>
+    <w:lvl w:ilvl="2" w:tplc="040E0005" w:tentative="1">
+      <w:start w:val="1"/>
+      <w:numFmt w:val="bullet"/>
+      <w:lvlText w:val=""/>
+      <w:lvlJc w:val="left"/>
+      <w:pPr>
+        <w:ind w:left="2160" w:hanging="360"/>
+      </w:pPr>
+      <w:rPr>
+        <w:rFonts w:ascii="Wingdings" w:hAnsi="Wingdings" w:hint="default"/>
+      </w:rPr>
+    </w:lvl>
+    <w:lvl w:ilvl="3" w:tplc="040E0001" w:tentative="1">
+      <w:start w:val="1"/>
+      <w:numFmt w:val="bullet"/>
+      <w:lvlText w:val=""/>
+      <w:lvlJc w:val="left"/>
+      <w:pPr>
+        <w:ind w:left="2880" w:hanging="360"/>
+      </w:pPr>
+      <w:rPr>
+        <w:rFonts w:ascii="Symbol" w:hAnsi="Symbol" w:hint="default"/>
+      </w:rPr>
+    </w:lvl>
+    <w:lvl w:ilvl="4" w:tplc="040E0003" w:tentative="1">
+      <w:start w:val="1"/>
+      <w:numFmt w:val="bullet"/>
+      <w:lvlText w:val="o"/>
+      <w:lvlJc w:val="left"/>
+      <w:pPr>
+        <w:ind w:left="3600" w:hanging="360"/>
+      </w:pPr>
+      <w:rPr>
+        <w:rFonts w:ascii="Courier New" w:hAnsi="Courier New" w:cs="Courier New" w:hint="default"/>
+      </w:rPr>
+    </w:lvl>
+    <w:lvl w:ilvl="5" w:tplc="040E0005" w:tentative="1">
+      <w:start w:val="1"/>
+      <w:numFmt w:val="bullet"/>
+      <w:lvlText w:val=""/>
+      <w:lvlJc w:val="left"/>
+      <w:pPr>
+        <w:ind w:left="4320" w:hanging="360"/>
+      </w:pPr>
+      <w:rPr>
+        <w:rFonts w:ascii="Wingdings" w:hAnsi="Wingdings" w:hint="default"/>
+      </w:rPr>
+    </w:lvl>
+    <w:lvl w:ilvl="6" w:tplc="040E0001" w:tentative="1">
+      <w:start w:val="1"/>
+      <w:numFmt w:val="bullet"/>
+      <w:lvlText w:val=""/>
+      <w:lvlJc w:val="left"/>
+      <w:pPr>
+        <w:ind w:left="5040" w:hanging="360"/>
+      </w:pPr>
+      <w:rPr>
+        <w:rFonts w:ascii="Symbol" w:hAnsi="Symbol" w:hint="default"/>
+      </w:rPr>
+    </w:lvl>
+    <w:lvl w:ilvl="7" w:tplc="040E0003" w:tentative="1">
+      <w:start w:val="1"/>
+      <w:numFmt w:val="bullet"/>
+      <w:lvlText w:val="o"/>
+      <w:lvlJc w:val="left"/>
+      <w:pPr>
+        <w:ind w:left="5760" w:hanging="360"/>
+      </w:pPr>
+      <w:rPr>
+        <w:rFonts w:ascii="Courier New" w:hAnsi="Courier New" w:cs="Courier New" w:hint="default"/>
+      </w:rPr>
+    </w:lvl>
+    <w:lvl w:ilvl="8" w:tplc="040E0005" w:tentative="1">
+      <w:start w:val="1"/>
+      <w:numFmt w:val="bullet"/>
+      <w:lvlText w:val=""/>
+      <w:lvlJc w:val="left"/>
+      <w:pPr>
+        <w:ind w:left="6480" w:hanging="360"/>
+      </w:pPr>
+      <w:rPr>
+        <w:rFonts w:ascii="Wingdings" w:hAnsi="Wingdings" w:hint="default"/>
+      </w:rPr>
+    </w:lvl>
+  </w:abstractNum>
+  <w:abstractNum w:abstractNumId="4" w15:restartNumberingAfterBreak="0">
+    <w:nsid w:val="4F4540B3"/>
+    <w:multiLevelType w:val="hybridMultilevel"/>
+    <w:tmpl w:val="B52CCBE4"/>
+    <w:lvl w:ilvl="0" w:tplc="15D2769C">
+      <w:start w:val="1"/>
+      <w:numFmt w:val="decimal"/>
+      <w:lvlText w:val="%1."/>
+      <w:lvlJc w:val="left"/>
+      <w:pPr>
+        <w:ind w:left="765" w:hanging="405"/>
+      </w:pPr>
+      <w:rPr>
+        <w:rFonts w:hint="default"/>
+      </w:rPr>
+    </w:lvl>
+    <w:lvl w:ilvl="1" w:tplc="040E0019" w:tentative="1">
+      <w:start w:val="1"/>
+      <w:numFmt w:val="lowerLetter"/>
+      <w:lvlText w:val="%2."/>
+      <w:lvlJc w:val="left"/>
+      <w:pPr>
+        <w:ind w:left="1440" w:hanging="360"/>
+      </w:pPr>
+    </w:lvl>
+    <w:lvl w:ilvl="2" w:tplc="040E001B" w:tentative="1">
+      <w:start w:val="1"/>
+      <w:numFmt w:val="lowerRoman"/>
+      <w:lvlText w:val="%3."/>
+      <w:lvlJc w:val="right"/>
+      <w:pPr>
+        <w:ind w:left="2160" w:hanging="180"/>
+      </w:pPr>
+    </w:lvl>
+    <w:lvl w:ilvl="3" w:tplc="040E000F" w:tentative="1">
+      <w:start w:val="1"/>
+      <w:numFmt w:val="decimal"/>
+      <w:lvlText w:val="%4."/>
+      <w:lvlJc w:val="left"/>
+      <w:pPr>
+        <w:ind w:left="2880" w:hanging="360"/>
+      </w:pPr>
+    </w:lvl>
+    <w:lvl w:ilvl="4" w:tplc="040E0019" w:tentative="1">
+      <w:start w:val="1"/>
+      <w:numFmt w:val="lowerLetter"/>
+      <w:lvlText w:val="%5."/>
+      <w:lvlJc w:val="left"/>
+      <w:pPr>
+        <w:ind w:left="3600" w:hanging="360"/>
+      </w:pPr>
+    </w:lvl>
+    <w:lvl w:ilvl="5" w:tplc="040E001B" w:tentative="1">
+      <w:start w:val="1"/>
+      <w:numFmt w:val="lowerRoman"/>
+      <w:lvlText w:val="%6."/>
+      <w:lvlJc w:val="right"/>
+      <w:pPr>
+        <w:ind w:left="4320" w:hanging="180"/>
+      </w:pPr>
+    </w:lvl>
+    <w:lvl w:ilvl="6" w:tplc="040E000F" w:tentative="1">
+      <w:start w:val="1"/>
+      <w:numFmt w:val="decimal"/>
+      <w:lvlText w:val="%7."/>
+      <w:lvlJc w:val="left"/>
+      <w:pPr>
+        <w:ind w:left="5040" w:hanging="360"/>
+      </w:pPr>
+    </w:lvl>
+    <w:lvl w:ilvl="7" w:tplc="040E0019" w:tentative="1">
+      <w:start w:val="1"/>
+      <w:numFmt w:val="lowerLetter"/>
+      <w:lvlText w:val="%8."/>
+      <w:lvlJc w:val="left"/>
+      <w:pPr>
+        <w:ind w:left="5760" w:hanging="360"/>
+      </w:pPr>
+    </w:lvl>
+    <w:lvl w:ilvl="8" w:tplc="040E001B" w:tentative="1">
+      <w:start w:val="1"/>
+      <w:numFmt w:val="lowerRoman"/>
+      <w:lvlText w:val="%9."/>
+      <w:lvlJc w:val="right"/>
+      <w:pPr>
+        <w:ind w:left="6480" w:hanging="180"/>
+      </w:pPr>
+    </w:lvl>
+  </w:abstractNum>
+  <w:abstractNum w:abstractNumId="5" w15:restartNumberingAfterBreak="0">
+    <w:nsid w:val="67045241"/>
+    <w:multiLevelType w:val="hybridMultilevel"/>
+    <w:tmpl w:val="0AC68AD2"/>
+    <w:lvl w:ilvl="0" w:tplc="040E0001">
+      <w:start w:val="1"/>
+      <w:numFmt w:val="bullet"/>
+      <w:lvlText w:val=""/>
+      <w:lvlJc w:val="left"/>
+      <w:pPr>
+        <w:ind w:left="720" w:hanging="360"/>
+      </w:pPr>
+      <w:rPr>
+        <w:rFonts w:ascii="Symbol" w:hAnsi="Symbol" w:hint="default"/>
+      </w:rPr>
+    </w:lvl>
+    <w:lvl w:ilvl="1" w:tplc="040E0003">
+      <w:start w:val="1"/>
+      <w:numFmt w:val="bullet"/>
+      <w:lvlText w:val="o"/>
+      <w:lvlJc w:val="left"/>
+      <w:pPr>
+        <w:ind w:left="1440" w:hanging="360"/>
+      </w:pPr>
+      <w:rPr>
+        <w:rFonts w:ascii="Courier New" w:hAnsi="Courier New" w:cs="Courier New" w:hint="default"/>
+      </w:rPr>
+    </w:lvl>
+    <w:lvl w:ilvl="2" w:tplc="040E0005" w:tentative="1">
+      <w:start w:val="1"/>
+      <w:numFmt w:val="bullet"/>
+      <w:lvlText w:val=""/>
+      <w:lvlJc w:val="left"/>
+      <w:pPr>
+        <w:ind w:left="2160" w:hanging="360"/>
+      </w:pPr>
+      <w:rPr>
+        <w:rFonts w:ascii="Wingdings" w:hAnsi="Wingdings" w:hint="default"/>
+      </w:rPr>
+    </w:lvl>
+    <w:lvl w:ilvl="3" w:tplc="040E0001" w:tentative="1">
+      <w:start w:val="1"/>
+      <w:numFmt w:val="bullet"/>
+      <w:lvlText w:val=""/>
+      <w:lvlJc w:val="left"/>
+      <w:pPr>
+        <w:ind w:left="2880" w:hanging="360"/>
+      </w:pPr>
+      <w:rPr>
+        <w:rFonts w:ascii="Symbol" w:hAnsi="Symbol" w:hint="default"/>
+      </w:rPr>
+    </w:lvl>
+    <w:lvl w:ilvl="4" w:tplc="040E0003" w:tentative="1">
+      <w:start w:val="1"/>
+      <w:numFmt w:val="bullet"/>
+      <w:lvlText w:val="o"/>
+      <w:lvlJc w:val="left"/>
+      <w:pPr>
+        <w:ind w:left="3600" w:hanging="360"/>
+      </w:pPr>
+      <w:rPr>
+        <w:rFonts w:ascii="Courier New" w:hAnsi="Courier New" w:cs="Courier New" w:hint="default"/>
+      </w:rPr>
+    </w:lvl>
+    <w:lvl w:ilvl="5" w:tplc="040E0005" w:tentative="1">
+      <w:start w:val="1"/>
+      <w:numFmt w:val="bullet"/>
+      <w:lvlText w:val=""/>
+      <w:lvlJc w:val="left"/>
+      <w:pPr>
+        <w:ind w:left="4320" w:hanging="360"/>
+      </w:pPr>
+      <w:rPr>
+        <w:rFonts w:ascii="Wingdings" w:hAnsi="Wingdings" w:hint="default"/>
+      </w:rPr>
+    </w:lvl>
+    <w:lvl w:ilvl="6" w:tplc="040E0001" w:tentative="1">
+      <w:start w:val="1"/>
+      <w:numFmt w:val="bullet"/>
+      <w:lvlText w:val=""/>
+      <w:lvlJc w:val="left"/>
+      <w:pPr>
+        <w:ind w:left="5040" w:hanging="360"/>
+      </w:pPr>
+      <w:rPr>
+        <w:rFonts w:ascii="Symbol" w:hAnsi="Symbol" w:hint="default"/>
+      </w:rPr>
+    </w:lvl>
+    <w:lvl w:ilvl="7" w:tplc="040E0003" w:tentative="1">
+      <w:start w:val="1"/>
+      <w:numFmt w:val="bullet"/>
+      <w:lvlText w:val="o"/>
+      <w:lvlJc w:val="left"/>
+      <w:pPr>
+        <w:ind w:left="5760" w:hanging="360"/>
+      </w:pPr>
+      <w:rPr>
+        <w:rFonts w:ascii="Courier New" w:hAnsi="Courier New" w:cs="Courier New" w:hint="default"/>
+      </w:rPr>
+    </w:lvl>
+    <w:lvl w:ilvl="8" w:tplc="040E0005" w:tentative="1">
+      <w:start w:val="1"/>
+      <w:numFmt w:val="bullet"/>
+      <w:lvlText w:val=""/>
+      <w:lvlJc w:val="left"/>
+      <w:pPr>
+        <w:ind w:left="6480" w:hanging="360"/>
+      </w:pPr>
+      <w:rPr>
+        <w:rFonts w:ascii="Wingdings" w:hAnsi="Wingdings" w:hint="default"/>
+      </w:rPr>
+    </w:lvl>
+  </w:abstractNum>
+  <w:abstractNum w:abstractNumId="6" w15:restartNumberingAfterBreak="0">
+    <w:nsid w:val="7B5D70BC"/>
+    <w:multiLevelType w:val="hybridMultilevel"/>
+    <w:tmpl w:val="66F422F8"/>
+    <w:lvl w:ilvl="0" w:tplc="040E0001">
+      <w:start w:val="1"/>
+      <w:numFmt w:val="bullet"/>
+      <w:lvlText w:val=""/>
+      <w:lvlJc w:val="left"/>
+      <w:pPr>
+        <w:ind w:left="720" w:hanging="360"/>
+      </w:pPr>
+      <w:rPr>
+        <w:rFonts w:ascii="Symbol" w:hAnsi="Symbol" w:hint="default"/>
+      </w:rPr>
+    </w:lvl>
+    <w:lvl w:ilvl="1" w:tplc="040E0003" w:tentative="1">
+      <w:start w:val="1"/>
+      <w:numFmt w:val="bullet"/>
+      <w:lvlText w:val="o"/>
+      <w:lvlJc w:val="left"/>
+      <w:pPr>
+        <w:ind w:left="1440" w:hanging="360"/>
+      </w:pPr>
+      <w:rPr>
+        <w:rFonts w:ascii="Courier New" w:hAnsi="Courier New" w:cs="Courier New" w:hint="default"/>
+      </w:rPr>
+    </w:lvl>
+    <w:lvl w:ilvl="2" w:tplc="040E0005" w:tentative="1">
+      <w:start w:val="1"/>
+      <w:numFmt w:val="bullet"/>
+      <w:lvlText w:val=""/>
+      <w:lvlJc w:val="left"/>
+      <w:pPr>
+        <w:ind w:left="2160" w:hanging="360"/>
+      </w:pPr>
+      <w:rPr>
+        <w:rFonts w:ascii="Wingdings" w:hAnsi="Wingdings" w:hint="default"/>
+      </w:rPr>
+    </w:lvl>
+    <w:lvl w:ilvl="3" w:tplc="040E0001" w:tentative="1">
+      <w:start w:val="1"/>
+      <w:numFmt w:val="bullet"/>
+      <w:lvlText w:val=""/>
+      <w:lvlJc w:val="left"/>
+      <w:pPr>
+        <w:ind w:left="2880" w:hanging="360"/>
+      </w:pPr>
+      <w:rPr>
+        <w:rFonts w:ascii="Symbol" w:hAnsi="Symbol" w:hint="default"/>
+      </w:rPr>
+    </w:lvl>
+    <w:lvl w:ilvl="4" w:tplc="040E0003" w:tentative="1">
+      <w:start w:val="1"/>
+      <w:numFmt w:val="bullet"/>
+      <w:lvlText w:val="o"/>
+      <w:lvlJc w:val="left"/>
+      <w:pPr>
+        <w:ind w:left="3600" w:hanging="360"/>
+      </w:pPr>
+      <w:rPr>
+        <w:rFonts w:ascii="Courier New" w:hAnsi="Courier New" w:cs="Courier New" w:hint="default"/>
+      </w:rPr>
+    </w:lvl>
+    <w:lvl w:ilvl="5" w:tplc="040E0005" w:tentative="1">
+      <w:start w:val="1"/>
+      <w:numFmt w:val="bullet"/>
+      <w:lvlText w:val=""/>
+      <w:lvlJc w:val="left"/>
+      <w:pPr>
+        <w:ind w:left="4320" w:hanging="360"/>
+      </w:pPr>
+      <w:rPr>
+        <w:rFonts w:ascii="Wingdings" w:hAnsi="Wingdings" w:hint="default"/>
+      </w:rPr>
+    </w:lvl>
+    <w:lvl w:ilvl="6" w:tplc="040E0001" w:tentative="1">
+      <w:start w:val="1"/>
+      <w:numFmt w:val="bullet"/>
+      <w:lvlText w:val=""/>
+      <w:lvlJc w:val="left"/>
+      <w:pPr>
+        <w:ind w:left="5040" w:hanging="360"/>
+      </w:pPr>
+      <w:rPr>
+        <w:rFonts w:ascii="Symbol" w:hAnsi="Symbol" w:hint="default"/>
+      </w:rPr>
+    </w:lvl>
+    <w:lvl w:ilvl="7" w:tplc="040E0003" w:tentative="1">
+      <w:start w:val="1"/>
+      <w:numFmt w:val="bullet"/>
+      <w:lvlText w:val="o"/>
+      <w:lvlJc w:val="left"/>
+      <w:pPr>
+        <w:ind w:left="5760" w:hanging="360"/>
+      </w:pPr>
+      <w:rPr>
+        <w:rFonts w:ascii="Courier New" w:hAnsi="Courier New" w:cs="Courier New" w:hint="default"/>
+      </w:rPr>
+    </w:lvl>
+    <w:lvl w:ilvl="8" w:tplc="040E0005" w:tentative="1">
+      <w:start w:val="1"/>
+      <w:numFmt w:val="bullet"/>
+      <w:lvlText w:val=""/>
+      <w:lvlJc w:val="left"/>
+      <w:pPr>
+        <w:ind w:left="6480" w:hanging="360"/>
+      </w:pPr>
+      <w:rPr>
+        <w:rFonts w:ascii="Wingdings" w:hAnsi="Wingdings" w:hint="default"/>
+      </w:rPr>
+    </w:lvl>
+  </w:abstractNum>
   <w:num w:numId="1">
+    <w:abstractNumId w:val="3"/>
+  </w:num>
+  <w:num w:numId="2">
+    <w:abstractNumId w:val="6"/>
+  </w:num>
+  <w:num w:numId="3">
+    <w:abstractNumId w:val="4"/>
+  </w:num>
+  <w:num w:numId="4">
+    <w:abstractNumId w:val="2"/>
+  </w:num>
+  <w:num w:numId="5">
+    <w:abstractNumId w:val="1"/>
+  </w:num>
+  <w:num w:numId="6">
     <w:abstractNumId w:val="0"/>
   </w:num>
-  <w:num w:numId="2">
-    <w:abstractNumId w:val="1"/>
+  <w:num w:numId="7">
+    <w:abstractNumId w:val="5"/>
   </w:num>
 </w:numbering>
 </file>
@@ -5108,6 +6606,18 @@
       <w:u w:val="single"/>
     </w:rPr>
   </w:style>
+  <w:style w:type="character" w:styleId="Feloldatlanmegemlts">
+    <w:name w:val="Unresolved Mention"/>
+    <w:basedOn w:val="Bekezdsalapbettpusa"/>
+    <w:uiPriority w:val="99"/>
+    <w:semiHidden/>
+    <w:unhideWhenUsed/>
+    <w:rsid w:val="00185A00"/>
+    <w:rPr>
+      <w:color w:val="605E5C"/>
+      <w:shd w:val="clear" w:color="auto" w:fill="E1DFDD"/>
+    </w:rPr>
+  </w:style>
 </w:styles>
 </file>
 
@@ -5411,7 +6921,7 @@
 </file>
 
 <file path=customXml/itemProps1.xml><?xml version="1.0" encoding="utf-8"?>
-<ds:datastoreItem xmlns:ds="http://schemas.openxmlformats.org/officeDocument/2006/customXml" ds:itemID="{ADA4EF44-852E-41C3-BD04-50C46A6F1E9D}">
+<ds:datastoreItem xmlns:ds="http://schemas.openxmlformats.org/officeDocument/2006/customXml" ds:itemID="{F66D7994-020F-4EAC-9976-549C3D30BF82}">
   <ds:schemaRefs>
     <ds:schemaRef ds:uri="http://schemas.openxmlformats.org/officeDocument/2006/bibliography"/>
   </ds:schemaRefs>

</xml_diff>

<commit_message>
db tables' layout across the pages fixed
</commit_message>
<xml_diff>
--- a/Dokumentáció.docx
+++ b/Dokumentáció.docx
@@ -5044,8 +5044,6 @@
             <w:r>
               <w:t>T</w:t>
             </w:r>
-            <w:bookmarkStart w:id="0" w:name="_GoBack"/>
-            <w:bookmarkEnd w:id="0"/>
             <w:r>
               <w:t xml:space="preserve"> 0</w:t>
             </w:r>
@@ -5607,27 +5605,41 @@
           <w:b/>
         </w:rPr>
       </w:pPr>
-      <w:proofErr w:type="spellStart"/>
-      <w:r>
-        <w:rPr>
-          <w:b/>
-        </w:rPr>
-        <w:t>maps</w:t>
-      </w:r>
-      <w:proofErr w:type="spellEnd"/>
+      <w:bookmarkStart w:id="0" w:name="_GoBack"/>
+      <w:bookmarkEnd w:id="0"/>
     </w:p>
     <w:p>
-      <w:r>
-        <w:t>A játékban elérhető pályák adatait tárolja</w:t>
+      <w:pPr>
+        <w:rPr>
+          <w:rFonts w:eastAsiaTheme="majorEastAsia" w:cstheme="majorBidi"/>
+          <w:color w:val="1F3763" w:themeColor="accent1" w:themeShade="7F"/>
+          <w:szCs w:val="24"/>
+        </w:rPr>
+      </w:pPr>
+      <w:r>
+        <w:br w:type="page"/>
       </w:r>
     </w:p>
     <w:p>
       <w:pPr>
-        <w:spacing w:line="259" w:lineRule="auto"/>
-        <w:jc w:val="left"/>
-      </w:pPr>
-      <w:r>
-        <w:br w:type="page"/>
+        <w:pStyle w:val="Cmsor3"/>
+        <w:rPr>
+          <w:b/>
+        </w:rPr>
+      </w:pPr>
+      <w:proofErr w:type="spellStart"/>
+      <w:r>
+        <w:rPr>
+          <w:b/>
+        </w:rPr>
+        <w:lastRenderedPageBreak/>
+        <w:t>maps</w:t>
+      </w:r>
+      <w:proofErr w:type="spellEnd"/>
+    </w:p>
+    <w:p>
+      <w:r>
+        <w:t>A játékban elérhető pályák adatait tárolja</w:t>
       </w:r>
     </w:p>
     <w:tbl>
@@ -5656,7 +5668,6 @@
               <w:jc w:val="left"/>
             </w:pPr>
             <w:r>
-              <w:lastRenderedPageBreak/>
               <w:t>Név</w:t>
             </w:r>
           </w:p>
@@ -6606,46 +6617,57 @@
           <w:b/>
         </w:rPr>
       </w:pPr>
-      <w:proofErr w:type="spellStart"/>
-      <w:r>
-        <w:rPr>
-          <w:b/>
-        </w:rPr>
-        <w:t>music-packs</w:t>
-      </w:r>
-      <w:proofErr w:type="spellEnd"/>
     </w:p>
     <w:p>
-      <w:r>
-        <w:t xml:space="preserve">A játékban elérhető zenei csomagok adatait tárolja. Egy zenei csomagban 3 zene található, egy borítókép és egy leírás. A 3 zene közül 2 a </w:t>
-      </w:r>
-      <w:proofErr w:type="spellStart"/>
-      <w:r>
-        <w:t>főmenü</w:t>
-      </w:r>
-      <w:proofErr w:type="spellEnd"/>
-      <w:r>
-        <w:t xml:space="preserve"> zenéje, és egy az ún. </w:t>
-      </w:r>
-      <w:proofErr w:type="spellStart"/>
-      <w:r>
-        <w:t>anthem</w:t>
-      </w:r>
-      <w:proofErr w:type="spellEnd"/>
-      <w:r>
-        <w:t>, ami a játékos győzelménél játszódik le (dicsőítő himnusz).</w:t>
+      <w:pPr>
+        <w:rPr>
+          <w:rFonts w:eastAsiaTheme="majorEastAsia" w:cstheme="majorBidi"/>
+          <w:color w:val="1F3763" w:themeColor="accent1" w:themeShade="7F"/>
+          <w:szCs w:val="24"/>
+        </w:rPr>
+      </w:pPr>
+      <w:r>
+        <w:br w:type="page"/>
       </w:r>
     </w:p>
     <w:p>
       <w:pPr>
-        <w:spacing w:line="259" w:lineRule="auto"/>
-        <w:jc w:val="left"/>
-      </w:pPr>
-      <w:r>
-        <w:br w:type="page"/>
-      </w:r>
+        <w:pStyle w:val="Cmsor3"/>
+        <w:rPr>
+          <w:b/>
+        </w:rPr>
+      </w:pPr>
+      <w:proofErr w:type="spellStart"/>
+      <w:r>
+        <w:rPr>
+          <w:b/>
+        </w:rPr>
+        <w:lastRenderedPageBreak/>
+        <w:t>music-packs</w:t>
+      </w:r>
+      <w:proofErr w:type="spellEnd"/>
     </w:p>
-    <w:p/>
+    <w:p>
+      <w:r>
+        <w:t xml:space="preserve">A játékban elérhető zenei csomagok adatait tárolja. Egy zenei csomagban 3 zene található, egy borítókép és egy leírás. A 3 zene közül 2 a </w:t>
+      </w:r>
+      <w:proofErr w:type="spellStart"/>
+      <w:r>
+        <w:t>főmenü</w:t>
+      </w:r>
+      <w:proofErr w:type="spellEnd"/>
+      <w:r>
+        <w:t xml:space="preserve"> zenéje, és egy az ún. </w:t>
+      </w:r>
+      <w:proofErr w:type="spellStart"/>
+      <w:r>
+        <w:t>anthem</w:t>
+      </w:r>
+      <w:proofErr w:type="spellEnd"/>
+      <w:r>
+        <w:t>, ami a játékos győzelménél játszódik le (dicsőítő himnusz).</w:t>
+      </w:r>
+    </w:p>
     <w:tbl>
       <w:tblPr>
         <w:tblStyle w:val="Tblzatrcsos43jellszn"/>
@@ -14354,7 +14376,7 @@
 </file>
 
 <file path=customXml/itemProps1.xml><?xml version="1.0" encoding="utf-8"?>
-<ds:datastoreItem xmlns:ds="http://schemas.openxmlformats.org/officeDocument/2006/customXml" ds:itemID="{9B1AE7FE-8547-470D-8F3E-69D62FF02EA0}">
+<ds:datastoreItem xmlns:ds="http://schemas.openxmlformats.org/officeDocument/2006/customXml" ds:itemID="{583CB70B-FFC8-4AFD-81BE-E7131928CF74}">
   <ds:schemaRefs>
     <ds:schemaRef ds:uri="http://schemas.openxmlformats.org/officeDocument/2006/bibliography"/>
   </ds:schemaRefs>

</xml_diff>

<commit_message>
fixed #83, fixed #84, fixed #85, fixed #87, fixed #93
</commit_message>
<xml_diff>
--- a/Dokumentáció.docx
+++ b/Dokumentáció.docx
@@ -2789,8 +2789,6 @@
       <w:r>
         <w:t>entity</w:t>
       </w:r>
-      <w:bookmarkStart w:id="0" w:name="_GoBack"/>
-      <w:bookmarkEnd w:id="0"/>
       <w:r>
         <w:t xml:space="preserve">) közül választhatnak. Ezek a kinézetek, valamint a </w:t>
       </w:r>
@@ -7492,7 +7490,15 @@
             </w:r>
             <w:proofErr w:type="spellEnd"/>
             <w:r>
-              <w:t>(id)</w:t>
+              <w:t>(</w:t>
+            </w:r>
+            <w:proofErr w:type="spellStart"/>
+            <w:r>
+              <w:t>id</w:t>
+            </w:r>
+            <w:proofErr w:type="spellEnd"/>
+            <w:r>
+              <w:t>)</w:t>
             </w:r>
           </w:p>
         </w:tc>
@@ -10855,7 +10861,61 @@
         </w:numPr>
       </w:pPr>
       <w:r>
-        <w:t>Meglévő rekordok megtekintése és szerkesztése bármelyik táblában (maps, map_weapons, music_packs, players, player_login, player_music_inventory, player_skins, player_skin_inventory, rarities, weapons).</w:t>
+        <w:t xml:space="preserve">Meglévő rekordok megtekintése és </w:t>
+      </w:r>
+      <w:r>
+        <w:t>törlése</w:t>
+      </w:r>
+      <w:r>
+        <w:t xml:space="preserve"> </w:t>
+      </w:r>
+      <w:proofErr w:type="spellStart"/>
+      <w:r>
+        <w:t>maps</w:t>
+      </w:r>
+      <w:proofErr w:type="spellEnd"/>
+      <w:r>
+        <w:t xml:space="preserve">, </w:t>
+      </w:r>
+      <w:proofErr w:type="spellStart"/>
+      <w:r>
+        <w:t>weapons</w:t>
+      </w:r>
+      <w:proofErr w:type="spellEnd"/>
+      <w:r>
+        <w:t xml:space="preserve">, </w:t>
+      </w:r>
+      <w:proofErr w:type="spellStart"/>
+      <w:r>
+        <w:t>music_packs</w:t>
+      </w:r>
+      <w:proofErr w:type="spellEnd"/>
+      <w:r>
+        <w:t xml:space="preserve">, </w:t>
+      </w:r>
+      <w:proofErr w:type="spellStart"/>
+      <w:r>
+        <w:t>players</w:t>
+      </w:r>
+      <w:proofErr w:type="spellEnd"/>
+      <w:r>
+        <w:t xml:space="preserve"> </w:t>
+      </w:r>
+      <w:r>
+        <w:t xml:space="preserve">és </w:t>
+      </w:r>
+      <w:proofErr w:type="spellStart"/>
+      <w:r>
+        <w:t>player_skins</w:t>
+      </w:r>
+      <w:proofErr w:type="spellEnd"/>
+      <w:r>
+        <w:t xml:space="preserve"> táblákban</w:t>
+      </w:r>
+      <w:bookmarkStart w:id="0" w:name="_GoBack"/>
+      <w:bookmarkEnd w:id="0"/>
+      <w:r>
+        <w:t>.</w:t>
       </w:r>
     </w:p>
     <w:p>
@@ -10911,11 +10971,6 @@
       <w:r>
         <w:t>A lentebbi ábra bemutatja a webalkalmazás részeit és ezek kapcsolati, interakciós ábráját.</w:t>
       </w:r>
-    </w:p>
-    <w:p>
-      <w:pPr>
-        <w:pStyle w:val="Cmsor3"/>
-      </w:pPr>
       <w:r>
         <w:rPr>
           <w:noProof/>
@@ -10988,7 +11043,7 @@
               </wp:anchor>
             </w:drawing>
           </mc:Choice>
-          <mc:Fallback>
+          <mc:Fallback xmlns="">
             <w:pict>
               <v:shapetype w14:anchorId="46F297CF" id="_x0000_t13" coordsize="21600,21600" o:spt="13" adj="16200,5400" path="m@0,l@0@1,0@1,0@2@0@2@0,21600,21600,10800xe">
                 <v:stroke joinstyle="miter"/>
@@ -11171,7 +11226,7 @@
               </wp:anchor>
             </w:drawing>
           </mc:Choice>
-          <mc:Fallback>
+          <mc:Fallback xmlns="">
             <w:pict>
               <v:shape w14:anchorId="133042F3" id="Nyíl: jobbra mutató 23" o:spid="_x0000_s1026" type="#_x0000_t13" style="position:absolute;margin-left:157.25pt;margin-top:67.85pt;width:117.75pt;height:28.8pt;z-index:251721728;visibility:visible;mso-wrap-style:square;mso-width-percent:0;mso-wrap-distance-left:9pt;mso-wrap-distance-top:0;mso-wrap-distance-right:9pt;mso-wrap-distance-bottom:0;mso-position-horizontal:absolute;mso-position-horizontal-relative:text;mso-position-vertical:absolute;mso-position-vertical-relative:text;mso-width-percent:0;mso-width-relative:margin;v-text-anchor:middle" o:gfxdata="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" adj="18958" fillcolor="#747070 [1614]" stroked="f" strokeweight="1pt"/>
             </w:pict>
@@ -11510,7 +11565,7 @@
               </wp:anchor>
             </w:drawing>
           </mc:Choice>
-          <mc:Fallback>
+          <mc:Fallback xmlns="">
             <w:pict>
               <v:shape w14:anchorId="08E7B63C" id="Nyíl: jobbra mutató 41" o:spid="_x0000_s1026" type="#_x0000_t13" style="position:absolute;margin-left:320.4pt;margin-top:159.7pt;width:101pt;height:28.8pt;rotation:-90;z-index:251717632;visibility:visible;mso-wrap-style:square;mso-width-percent:0;mso-wrap-distance-left:9pt;mso-wrap-distance-top:0;mso-wrap-distance-right:9pt;mso-wrap-distance-bottom:0;mso-position-horizontal:absolute;mso-position-horizontal-relative:text;mso-position-vertical:absolute;mso-position-vertical-relative:text;mso-width-percent:0;mso-width-relative:margin;v-text-anchor:middle" o:gfxdata="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" adj="18520" fillcolor="#747070 [1614]" stroked="f" strokeweight="1pt"/>
             </w:pict>
@@ -11589,7 +11644,7 @@
               </wp:anchor>
             </w:drawing>
           </mc:Choice>
-          <mc:Fallback>
+          <mc:Fallback xmlns="">
             <w:pict>
               <v:shape w14:anchorId="547011B8" id="Nyíl: jobbra mutató 43" o:spid="_x0000_s1026" type="#_x0000_t13" style="position:absolute;margin-left:295.65pt;margin-top:164.95pt;width:99.5pt;height:28.8pt;rotation:90;z-index:251719680;visibility:visible;mso-wrap-style:square;mso-width-percent:0;mso-wrap-distance-left:9pt;mso-wrap-distance-top:0;mso-wrap-distance-right:9pt;mso-wrap-distance-bottom:0;mso-position-horizontal:absolute;mso-position-horizontal-relative:text;mso-position-vertical:absolute;mso-position-vertical-relative:text;mso-width-percent:0;mso-width-relative:margin;v-text-anchor:middle" o:gfxdata="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" adj="18474" fillcolor="#747070 [1614]" stroked="f" strokeweight="1pt"/>
             </w:pict>
@@ -12005,7 +12060,7 @@
               </wp:anchor>
             </w:drawing>
           </mc:Choice>
-          <mc:Fallback>
+          <mc:Fallback xmlns="">
             <w:pict>
               <v:shape w14:anchorId="7C5761A8" id="Nyíl: jobbra mutató 35" o:spid="_x0000_s1026" type="#_x0000_t13" style="position:absolute;margin-left:159.3pt;margin-top:288.25pt;width:116.95pt;height:28.8pt;z-index:251711488;visibility:visible;mso-wrap-style:square;mso-width-percent:0;mso-wrap-distance-left:9pt;mso-wrap-distance-top:0;mso-wrap-distance-right:9pt;mso-wrap-distance-bottom:0;mso-position-horizontal:absolute;mso-position-horizontal-relative:margin;mso-position-vertical:absolute;mso-position-vertical-relative:text;mso-width-percent:0;mso-width-relative:margin;v-text-anchor:middle" o:gfxdata="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" adj="18940" fillcolor="#747070 [1614]" stroked="f" strokeweight="1pt">
                 <w10:wrap anchorx="margin"/>
@@ -12086,7 +12141,7 @@
               </wp:anchor>
             </w:drawing>
           </mc:Choice>
-          <mc:Fallback>
+          <mc:Fallback xmlns="">
             <w:pict>
               <v:shape w14:anchorId="719CEA3F" id="Nyíl: jobbra mutató 34" o:spid="_x0000_s1026" type="#_x0000_t13" style="position:absolute;margin-left:155.55pt;margin-top:256.5pt;width:113.25pt;height:28.8pt;rotation:180;z-index:251710464;visibility:visible;mso-wrap-style:square;mso-width-percent:0;mso-wrap-distance-left:9pt;mso-wrap-distance-top:0;mso-wrap-distance-right:9pt;mso-wrap-distance-bottom:0;mso-position-horizontal:absolute;mso-position-horizontal-relative:margin;mso-position-vertical:absolute;mso-position-vertical-relative:text;mso-width-percent:0;mso-width-relative:margin;v-text-anchor:middle" o:gfxdata="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" adj="18854" fillcolor="#747070 [1614]" stroked="f" strokeweight="1pt">
                 <w10:wrap anchorx="margin"/>
@@ -13189,7 +13244,7 @@
           <v:shape id="_x0000_i1025" type="#_x0000_t75" style="width:453.75pt;height:85.5pt" o:ole="">
             <v:imagedata r:id="rId19" o:title=""/>
           </v:shape>
-          <o:OLEObject Type="Embed" ProgID="Word.OpenDocumentText.12" ShapeID="_x0000_i1025" DrawAspect="Content" ObjectID="_1805006091" r:id="rId20"/>
+          <o:OLEObject Type="Embed" ProgID="Word.OpenDocumentText.12" ShapeID="_x0000_i1025" DrawAspect="Content" ObjectID="_1805008042" r:id="rId20"/>
         </w:object>
       </w:r>
       <w:proofErr w:type="spellStart"/>
@@ -13214,7 +13269,7 @@
           <v:shape id="_x0000_i1026" type="#_x0000_t75" style="width:453.75pt;height:270.75pt" o:ole="">
             <v:imagedata r:id="rId21" o:title=""/>
           </v:shape>
-          <o:OLEObject Type="Embed" ProgID="Word.OpenDocumentText.12" ShapeID="_x0000_i1026" DrawAspect="Content" ObjectID="_1805006092" r:id="rId22"/>
+          <o:OLEObject Type="Embed" ProgID="Word.OpenDocumentText.12" ShapeID="_x0000_i1026" DrawAspect="Content" ObjectID="_1805008043" r:id="rId22"/>
         </w:object>
       </w:r>
     </w:p>
@@ -13266,106 +13321,113 @@
           <w:i w:val="0"/>
           <w:color w:val="auto"/>
         </w:rPr>
-        <w:t xml:space="preserve">Ellenőrzik, hogy az </w:t>
-      </w:r>
-      <w:proofErr w:type="spellStart"/>
+        <w:t>Ellenőrzik, hogy a felhasználó</w:t>
+      </w:r>
       <w:r>
         <w:rPr>
           <w:i w:val="0"/>
           <w:color w:val="auto"/>
         </w:rPr>
-        <w:t>admin</w:t>
-      </w:r>
-      <w:proofErr w:type="spellEnd"/>
+        <w:t>/</w:t>
+      </w:r>
+      <w:proofErr w:type="spellStart"/>
       <w:r>
         <w:rPr>
           <w:i w:val="0"/>
           <w:color w:val="auto"/>
         </w:rPr>
-        <w:t>/felhasználó be van e jelentkezve</w:t>
-      </w:r>
+        <w:t>admin</w:t>
+      </w:r>
+      <w:proofErr w:type="spellEnd"/>
       <w:r>
         <w:rPr>
           <w:i w:val="0"/>
           <w:color w:val="auto"/>
         </w:rPr>
-        <w:t>.</w:t>
-      </w:r>
-    </w:p>
-    <w:p>
-      <w:pPr>
-        <w:pStyle w:val="kd"/>
-      </w:pPr>
-      <w:proofErr w:type="spellStart"/>
-      <w:r>
-        <w:t>username_exists</w:t>
-      </w:r>
-      <w:proofErr w:type="spellEnd"/>
-      <w:r>
-        <w:t xml:space="preserve">() – </w:t>
+        <w:t xml:space="preserve"> be van e jelentkezve</w:t>
       </w:r>
       <w:r>
         <w:rPr>
           <w:i w:val="0"/>
           <w:color w:val="auto"/>
         </w:rPr>
-        <w:t>Ell</w:t>
+        <w:t>.</w:t>
+      </w:r>
+    </w:p>
+    <w:p>
+      <w:pPr>
+        <w:pStyle w:val="kd"/>
+      </w:pPr>
+      <w:proofErr w:type="spellStart"/>
+      <w:r>
+        <w:t>username_exists</w:t>
+      </w:r>
+      <w:proofErr w:type="spellEnd"/>
+      <w:r>
+        <w:t xml:space="preserve">() – </w:t>
       </w:r>
       <w:r>
         <w:rPr>
           <w:i w:val="0"/>
           <w:color w:val="auto"/>
         </w:rPr>
-        <w:t>enőrzi, hogy az adott felhasználónév létezik-e az adatbázisban</w:t>
+        <w:t>Ell</w:t>
       </w:r>
       <w:r>
         <w:rPr>
           <w:i w:val="0"/>
           <w:color w:val="auto"/>
         </w:rPr>
-        <w:t>. Ehhez egy SQL lekérdezést futtat az adatbázisról.</w:t>
-      </w:r>
-    </w:p>
-    <w:p>
-      <w:pPr>
-        <w:pStyle w:val="kd"/>
+        <w:t>enőrzi, hogy az adott felhasználónév létezik-e az adatbázisban</w:t>
+      </w:r>
+      <w:r>
         <w:rPr>
           <w:i w:val="0"/>
           <w:color w:val="auto"/>
         </w:rPr>
-      </w:pPr>
-      <w:proofErr w:type="spellStart"/>
-      <w:r>
-        <w:t>is_user_admin</w:t>
-      </w:r>
-      <w:proofErr w:type="spellEnd"/>
-      <w:r>
-        <w:t>()</w:t>
-      </w:r>
-      <w:r>
-        <w:t xml:space="preserve"> </w:t>
-      </w:r>
-      <w:r>
+        <w:t>. Ehhez egy SQL lekérdezést futtat az adatbázisról.</w:t>
+      </w:r>
+    </w:p>
+    <w:p>
+      <w:pPr>
+        <w:pStyle w:val="kd"/>
         <w:rPr>
           <w:i w:val="0"/>
           <w:color w:val="auto"/>
         </w:rPr>
-        <w:t xml:space="preserve">– Ellenőrzi, hogy az adott felhasználó </w:t>
-      </w:r>
-      <w:proofErr w:type="spellStart"/>
+      </w:pPr>
+      <w:proofErr w:type="spellStart"/>
+      <w:r>
+        <w:t>is_user_admin</w:t>
+      </w:r>
+      <w:proofErr w:type="spellEnd"/>
+      <w:r>
+        <w:t>()</w:t>
+      </w:r>
+      <w:r>
+        <w:t xml:space="preserve"> </w:t>
+      </w:r>
       <w:r>
         <w:rPr>
           <w:i w:val="0"/>
           <w:color w:val="auto"/>
         </w:rPr>
-        <w:t>admin</w:t>
-      </w:r>
-      <w:proofErr w:type="spellEnd"/>
+        <w:t xml:space="preserve">– Ellenőrzi, hogy az adott felhasználó </w:t>
+      </w:r>
+      <w:proofErr w:type="spellStart"/>
       <w:r>
         <w:rPr>
           <w:i w:val="0"/>
           <w:color w:val="auto"/>
         </w:rPr>
+        <w:t>admin</w:t>
+      </w:r>
+      <w:proofErr w:type="spellEnd"/>
+      <w:r>
+        <w:rPr>
+          <w:i w:val="0"/>
+          <w:color w:val="auto"/>
+        </w:rPr>
         <w:t>-e</w:t>
       </w:r>
     </w:p>
@@ -13378,11 +13440,11 @@
         </w:rPr>
       </w:pPr>
       <w:r>
-        <w:object w:dxaOrig="9072" w:dyaOrig="10830">
-          <v:shape id="_x0000_i1027" type="#_x0000_t75" style="width:453.75pt;height:541.5pt" o:ole="">
+        <w:object w:dxaOrig="9072" w:dyaOrig="10545">
+          <v:shape id="_x0000_i1066" type="#_x0000_t75" style="width:453.75pt;height:527.25pt" o:ole="">
             <v:imagedata r:id="rId23" o:title=""/>
           </v:shape>
-          <o:OLEObject Type="Embed" ProgID="Word.OpenDocumentText.12" ShapeID="_x0000_i1027" DrawAspect="Content" ObjectID="_1805006093" r:id="rId24"/>
+          <o:OLEObject Type="Embed" ProgID="Word.OpenDocumentText.12" ShapeID="_x0000_i1066" DrawAspect="Content" ObjectID="_1805008044" r:id="rId24"/>
         </w:object>
       </w:r>
     </w:p>
@@ -13570,7 +13632,7 @@
           <v:shape id="_x0000_i1028" type="#_x0000_t75" style="width:453.75pt;height:14.25pt" o:ole="">
             <v:imagedata r:id="rId25" o:title=""/>
           </v:shape>
-          <o:OLEObject Type="Embed" ProgID="Word.OpenDocumentText.12" ShapeID="_x0000_i1028" DrawAspect="Content" ObjectID="_1805006094" r:id="rId26"/>
+          <o:OLEObject Type="Embed" ProgID="Word.OpenDocumentText.12" ShapeID="_x0000_i1028" DrawAspect="Content" ObjectID="_1805008045" r:id="rId26"/>
         </w:object>
       </w:r>
     </w:p>
@@ -13611,7 +13673,7 @@
           <v:shape id="_x0000_i1029" type="#_x0000_t75" style="width:453.75pt;height:142.5pt" o:ole="">
             <v:imagedata r:id="rId27" o:title=""/>
           </v:shape>
-          <o:OLEObject Type="Embed" ProgID="Word.OpenDocumentText.12" ShapeID="_x0000_i1029" DrawAspect="Content" ObjectID="_1805006095" r:id="rId28"/>
+          <o:OLEObject Type="Embed" ProgID="Word.OpenDocumentText.12" ShapeID="_x0000_i1029" DrawAspect="Content" ObjectID="_1805008046" r:id="rId28"/>
         </w:object>
       </w:r>
     </w:p>
@@ -13691,10 +13753,10 @@
           <w:color w:val="auto"/>
         </w:rPr>
         <w:object w:dxaOrig="9072" w:dyaOrig="3135">
-          <v:shape id="_x0000_i1030" type="#_x0000_t75" style="width:453.75pt;height:156.75pt" o:ole="">
+          <v:shape id="_x0000_i1064" type="#_x0000_t75" style="width:453.75pt;height:156.75pt" o:ole="">
             <v:imagedata r:id="rId29" o:title=""/>
           </v:shape>
-          <o:OLEObject Type="Embed" ProgID="Word.OpenDocumentText.12" ShapeID="_x0000_i1030" DrawAspect="Content" ObjectID="_1805006096" r:id="rId30"/>
+          <o:OLEObject Type="Embed" ProgID="Word.OpenDocumentText.12" ShapeID="_x0000_i1064" DrawAspect="Content" ObjectID="_1805008047" r:id="rId30"/>
         </w:object>
       </w:r>
     </w:p>
@@ -13802,7 +13864,7 @@
           <v:shape id="_x0000_i1031" type="#_x0000_t75" style="width:453.75pt;height:356.25pt" o:ole="">
             <v:imagedata r:id="rId31" o:title=""/>
           </v:shape>
-          <o:OLEObject Type="Embed" ProgID="Word.OpenDocumentText.12" ShapeID="_x0000_i1031" DrawAspect="Content" ObjectID="_1805006097" r:id="rId32"/>
+          <o:OLEObject Type="Embed" ProgID="Word.OpenDocumentText.12" ShapeID="_x0000_i1031" DrawAspect="Content" ObjectID="_1805008048" r:id="rId32"/>
         </w:object>
       </w:r>
     </w:p>
@@ -13942,7 +14004,7 @@
           <v:shape id="_x0000_i1032" type="#_x0000_t75" style="width:453.75pt;height:171pt" o:ole="">
             <v:imagedata r:id="rId33" o:title=""/>
           </v:shape>
-          <o:OLEObject Type="Embed" ProgID="Word.OpenDocumentText.12" ShapeID="_x0000_i1032" DrawAspect="Content" ObjectID="_1805006098" r:id="rId34"/>
+          <o:OLEObject Type="Embed" ProgID="Word.OpenDocumentText.12" ShapeID="_x0000_i1032" DrawAspect="Content" ObjectID="_1805008049" r:id="rId34"/>
         </w:object>
       </w:r>
       <w:r>
@@ -14166,7 +14228,7 @@
           <v:shape id="_x0000_i1033" type="#_x0000_t75" style="width:453.75pt;height:313.5pt" o:ole="">
             <v:imagedata r:id="rId35" o:title=""/>
           </v:shape>
-          <o:OLEObject Type="Embed" ProgID="Word.OpenDocumentText.12" ShapeID="_x0000_i1033" DrawAspect="Content" ObjectID="_1805006099" r:id="rId36"/>
+          <o:OLEObject Type="Embed" ProgID="Word.OpenDocumentText.12" ShapeID="_x0000_i1033" DrawAspect="Content" ObjectID="_1805008050" r:id="rId36"/>
         </w:object>
       </w:r>
     </w:p>
@@ -14263,7 +14325,7 @@
           <v:shape id="_x0000_i1034" type="#_x0000_t75" style="width:453.75pt;height:370.5pt" o:ole="">
             <v:imagedata r:id="rId37" o:title=""/>
           </v:shape>
-          <o:OLEObject Type="Embed" ProgID="Word.OpenDocumentText.12" ShapeID="_x0000_i1034" DrawAspect="Content" ObjectID="_1805006100" r:id="rId38"/>
+          <o:OLEObject Type="Embed" ProgID="Word.OpenDocumentText.12" ShapeID="_x0000_i1034" DrawAspect="Content" ObjectID="_1805008051" r:id="rId38"/>
         </w:object>
       </w:r>
     </w:p>
@@ -14278,12 +14340,6 @@
       <w:proofErr w:type="spellEnd"/>
       <w:r>
         <w:t xml:space="preserve">() metódus API hívást indít a register_user.php felé. Ha a regisztráció sikeres, elnavigálja a felhasználót a főoldalra. </w:t>
-      </w:r>
-    </w:p>
-    <w:p>
-      <w:r>
-        <w:lastRenderedPageBreak/>
-        <w:br w:type="page"/>
       </w:r>
     </w:p>
     <w:p>
@@ -14504,7 +14560,7 @@
           <v:shape id="_x0000_i1035" type="#_x0000_t75" style="width:453.75pt;height:114pt" o:ole="">
             <v:imagedata r:id="rId39" o:title=""/>
           </v:shape>
-          <o:OLEObject Type="Embed" ProgID="Word.OpenDocumentText.12" ShapeID="_x0000_i1035" DrawAspect="Content" ObjectID="_1805006101" r:id="rId40"/>
+          <o:OLEObject Type="Embed" ProgID="Word.OpenDocumentText.12" ShapeID="_x0000_i1035" DrawAspect="Content" ObjectID="_1805008052" r:id="rId40"/>
         </w:object>
       </w:r>
     </w:p>
@@ -14583,7 +14639,7 @@
           <v:shape id="_x0000_i1036" type="#_x0000_t75" style="width:453.75pt;height:142.5pt" o:ole="">
             <v:imagedata r:id="rId41" o:title=""/>
           </v:shape>
-          <o:OLEObject Type="Embed" ProgID="Word.OpenDocumentText.12" ShapeID="_x0000_i1036" DrawAspect="Content" ObjectID="_1805006102" r:id="rId42"/>
+          <o:OLEObject Type="Embed" ProgID="Word.OpenDocumentText.12" ShapeID="_x0000_i1036" DrawAspect="Content" ObjectID="_1805008053" r:id="rId42"/>
         </w:object>
       </w:r>
     </w:p>
@@ -14628,7 +14684,7 @@
           <v:shape id="_x0000_i1037" type="#_x0000_t75" style="width:453.75pt;height:99.75pt" o:ole="">
             <v:imagedata r:id="rId43" o:title=""/>
           </v:shape>
-          <o:OLEObject Type="Embed" ProgID="Word.OpenDocumentText.12" ShapeID="_x0000_i1037" DrawAspect="Content" ObjectID="_1805006103" r:id="rId44"/>
+          <o:OLEObject Type="Embed" ProgID="Word.OpenDocumentText.12" ShapeID="_x0000_i1037" DrawAspect="Content" ObjectID="_1805008054" r:id="rId44"/>
         </w:object>
       </w:r>
     </w:p>
@@ -14670,7 +14726,7 @@
           <v:shape id="_x0000_i1038" type="#_x0000_t75" style="width:453.75pt;height:57pt" o:ole="">
             <v:imagedata r:id="rId45" o:title=""/>
           </v:shape>
-          <o:OLEObject Type="Embed" ProgID="Word.OpenDocumentText.12" ShapeID="_x0000_i1038" DrawAspect="Content" ObjectID="_1805006104" r:id="rId46"/>
+          <o:OLEObject Type="Embed" ProgID="Word.OpenDocumentText.12" ShapeID="_x0000_i1038" DrawAspect="Content" ObjectID="_1805008055" r:id="rId46"/>
         </w:object>
       </w:r>
     </w:p>
@@ -14717,7 +14773,7 @@
           <v:shape id="_x0000_i1039" type="#_x0000_t75" style="width:453.75pt;height:142.5pt" o:ole="">
             <v:imagedata r:id="rId47" o:title=""/>
           </v:shape>
-          <o:OLEObject Type="Embed" ProgID="Word.OpenDocumentText.12" ShapeID="_x0000_i1039" DrawAspect="Content" ObjectID="_1805006105" r:id="rId48"/>
+          <o:OLEObject Type="Embed" ProgID="Word.OpenDocumentText.12" ShapeID="_x0000_i1039" DrawAspect="Content" ObjectID="_1805008056" r:id="rId48"/>
         </w:object>
       </w:r>
     </w:p>
@@ -14778,7 +14834,23 @@
       </w:r>
       <w:proofErr w:type="spellEnd"/>
       <w:r>
-        <w:t xml:space="preserve">(username, password) </w:t>
+        <w:t>(</w:t>
+      </w:r>
+      <w:proofErr w:type="spellStart"/>
+      <w:r>
+        <w:t>username</w:t>
+      </w:r>
+      <w:proofErr w:type="spellEnd"/>
+      <w:r>
+        <w:t xml:space="preserve">, </w:t>
+      </w:r>
+      <w:proofErr w:type="spellStart"/>
+      <w:r>
+        <w:t>password</w:t>
+      </w:r>
+      <w:proofErr w:type="spellEnd"/>
+      <w:r>
+        <w:t xml:space="preserve">) </w:t>
       </w:r>
       <w:r>
         <w:sym w:font="Wingdings" w:char="F0E0"/>
@@ -15003,7 +15075,7 @@
           <v:shape id="_x0000_i1040" type="#_x0000_t75" style="width:453.75pt;height:213.75pt" o:ole="">
             <v:imagedata r:id="rId49" o:title=""/>
           </v:shape>
-          <o:OLEObject Type="Embed" ProgID="Word.OpenDocumentText.12" ShapeID="_x0000_i1040" DrawAspect="Content" ObjectID="_1805006106" r:id="rId50"/>
+          <o:OLEObject Type="Embed" ProgID="Word.OpenDocumentText.12" ShapeID="_x0000_i1040" DrawAspect="Content" ObjectID="_1805008057" r:id="rId50"/>
         </w:object>
       </w:r>
     </w:p>
@@ -15046,7 +15118,7 @@
           <v:shape id="_x0000_i1041" type="#_x0000_t75" style="width:453.75pt;height:327.75pt" o:ole="">
             <v:imagedata r:id="rId51" o:title=""/>
           </v:shape>
-          <o:OLEObject Type="Embed" ProgID="Word.OpenDocumentText.12" ShapeID="_x0000_i1041" DrawAspect="Content" ObjectID="_1805006107" r:id="rId52"/>
+          <o:OLEObject Type="Embed" ProgID="Word.OpenDocumentText.12" ShapeID="_x0000_i1041" DrawAspect="Content" ObjectID="_1805008058" r:id="rId52"/>
         </w:object>
       </w:r>
     </w:p>
@@ -15060,11 +15132,11 @@
       </w:r>
       <w:proofErr w:type="spellEnd"/>
       <w:r>
-        <w:t xml:space="preserve"> id-</w:t>
-      </w:r>
-      <w:proofErr w:type="spellStart"/>
-      <w:r>
-        <w:t>val</w:t>
+        <w:t xml:space="preserve"> </w:t>
+      </w:r>
+      <w:proofErr w:type="spellStart"/>
+      <w:r>
+        <w:t>id-val</w:t>
       </w:r>
       <w:proofErr w:type="spellEnd"/>
       <w:r>
@@ -15447,7 +15519,7 @@
           <v:shape id="_x0000_i1042" type="#_x0000_t75" style="width:453.75pt;height:71.25pt" o:ole="">
             <v:imagedata r:id="rId53" o:title=""/>
           </v:shape>
-          <o:OLEObject Type="Embed" ProgID="Word.OpenDocumentText.12" ShapeID="_x0000_i1042" DrawAspect="Content" ObjectID="_1805006108" r:id="rId54"/>
+          <o:OLEObject Type="Embed" ProgID="Word.OpenDocumentText.12" ShapeID="_x0000_i1042" DrawAspect="Content" ObjectID="_1805008059" r:id="rId54"/>
         </w:object>
       </w:r>
     </w:p>
@@ -15486,7 +15558,7 @@
           <v:shape id="_x0000_i1043" type="#_x0000_t75" style="width:453.75pt;height:57pt" o:ole="">
             <v:imagedata r:id="rId55" o:title=""/>
           </v:shape>
-          <o:OLEObject Type="Embed" ProgID="Word.OpenDocumentText.12" ShapeID="_x0000_i1043" DrawAspect="Content" ObjectID="_1805006109" r:id="rId56"/>
+          <o:OLEObject Type="Embed" ProgID="Word.OpenDocumentText.12" ShapeID="_x0000_i1043" DrawAspect="Content" ObjectID="_1805008060" r:id="rId56"/>
         </w:object>
       </w:r>
     </w:p>
@@ -15503,7 +15575,7 @@
           <v:shape id="_x0000_i1044" type="#_x0000_t75" style="width:453.75pt;height:299.25pt" o:ole="">
             <v:imagedata r:id="rId57" o:title=""/>
           </v:shape>
-          <o:OLEObject Type="Embed" ProgID="Word.OpenDocumentText.12" ShapeID="_x0000_i1044" DrawAspect="Content" ObjectID="_1805006110" r:id="rId58"/>
+          <o:OLEObject Type="Embed" ProgID="Word.OpenDocumentText.12" ShapeID="_x0000_i1044" DrawAspect="Content" ObjectID="_1805008061" r:id="rId58"/>
         </w:object>
       </w:r>
     </w:p>
@@ -15520,7 +15592,7 @@
           <v:shape id="_x0000_i1045" type="#_x0000_t75" style="width:453.75pt;height:42.75pt" o:ole="">
             <v:imagedata r:id="rId59" o:title=""/>
           </v:shape>
-          <o:OLEObject Type="Embed" ProgID="Word.OpenDocumentText.12" ShapeID="_x0000_i1045" DrawAspect="Content" ObjectID="_1805006111" r:id="rId60"/>
+          <o:OLEObject Type="Embed" ProgID="Word.OpenDocumentText.12" ShapeID="_x0000_i1045" DrawAspect="Content" ObjectID="_1805008062" r:id="rId60"/>
         </w:object>
       </w:r>
     </w:p>
@@ -15537,7 +15609,7 @@
           <v:shape id="_x0000_i1046" type="#_x0000_t75" style="width:453.75pt;height:344.25pt" o:ole="">
             <v:imagedata r:id="rId61" o:title=""/>
           </v:shape>
-          <o:OLEObject Type="Embed" ProgID="Word.OpenDocumentText.12" ShapeID="_x0000_i1046" DrawAspect="Content" ObjectID="_1805006112" r:id="rId62"/>
+          <o:OLEObject Type="Embed" ProgID="Word.OpenDocumentText.12" ShapeID="_x0000_i1046" DrawAspect="Content" ObjectID="_1805008063" r:id="rId62"/>
         </w:object>
       </w:r>
     </w:p>
@@ -15579,7 +15651,7 @@
           <v:shape id="_x0000_i1047" type="#_x0000_t75" style="width:453.75pt;height:384.75pt" o:ole="">
             <v:imagedata r:id="rId63" o:title=""/>
           </v:shape>
-          <o:OLEObject Type="Embed" ProgID="Word.OpenDocumentText.12" ShapeID="_x0000_i1047" DrawAspect="Content" ObjectID="_1805006113" r:id="rId64"/>
+          <o:OLEObject Type="Embed" ProgID="Word.OpenDocumentText.12" ShapeID="_x0000_i1047" DrawAspect="Content" ObjectID="_1805008064" r:id="rId64"/>
         </w:object>
       </w:r>
     </w:p>
@@ -15607,7 +15679,7 @@
           <v:shape id="_x0000_i1048" type="#_x0000_t75" style="width:453.75pt;height:228pt" o:ole="">
             <v:imagedata r:id="rId65" o:title=""/>
           </v:shape>
-          <o:OLEObject Type="Embed" ProgID="Word.OpenDocumentText.12" ShapeID="_x0000_i1048" DrawAspect="Content" ObjectID="_1805006114" r:id="rId66"/>
+          <o:OLEObject Type="Embed" ProgID="Word.OpenDocumentText.12" ShapeID="_x0000_i1048" DrawAspect="Content" ObjectID="_1805008065" r:id="rId66"/>
         </w:object>
       </w:r>
     </w:p>
@@ -15687,7 +15759,7 @@
           <v:shape id="_x0000_i1049" type="#_x0000_t75" style="width:453.75pt;height:213.75pt" o:ole="">
             <v:imagedata r:id="rId67" o:title=""/>
           </v:shape>
-          <o:OLEObject Type="Embed" ProgID="Word.OpenDocumentText.12" ShapeID="_x0000_i1049" DrawAspect="Content" ObjectID="_1805006115" r:id="rId68"/>
+          <o:OLEObject Type="Embed" ProgID="Word.OpenDocumentText.12" ShapeID="_x0000_i1049" DrawAspect="Content" ObjectID="_1805008066" r:id="rId68"/>
         </w:object>
       </w:r>
     </w:p>
@@ -15734,7 +15806,7 @@
           <v:shape id="_x0000_i1050" type="#_x0000_t75" style="width:453.75pt;height:498.75pt" o:ole="">
             <v:imagedata r:id="rId69" o:title=""/>
           </v:shape>
-          <o:OLEObject Type="Embed" ProgID="Word.OpenDocumentText.12" ShapeID="_x0000_i1050" DrawAspect="Content" ObjectID="_1805006116" r:id="rId70"/>
+          <o:OLEObject Type="Embed" ProgID="Word.OpenDocumentText.12" ShapeID="_x0000_i1050" DrawAspect="Content" ObjectID="_1805008067" r:id="rId70"/>
         </w:object>
       </w:r>
     </w:p>
@@ -15794,7 +15866,7 @@
           <v:shape id="_x0000_i1051" type="#_x0000_t75" style="width:453.75pt;height:156.75pt" o:ole="">
             <v:imagedata r:id="rId71" o:title=""/>
           </v:shape>
-          <o:OLEObject Type="Embed" ProgID="Word.OpenDocumentText.12" ShapeID="_x0000_i1051" DrawAspect="Content" ObjectID="_1805006117" r:id="rId72"/>
+          <o:OLEObject Type="Embed" ProgID="Word.OpenDocumentText.12" ShapeID="_x0000_i1051" DrawAspect="Content" ObjectID="_1805008068" r:id="rId72"/>
         </w:object>
       </w:r>
     </w:p>
@@ -15827,7 +15899,7 @@
           <v:shape id="_x0000_i1052" type="#_x0000_t75" style="width:453.75pt;height:327.75pt" o:ole="">
             <v:imagedata r:id="rId73" o:title=""/>
           </v:shape>
-          <o:OLEObject Type="Embed" ProgID="Word.OpenDocumentText.12" ShapeID="_x0000_i1052" DrawAspect="Content" ObjectID="_1805006118" r:id="rId74"/>
+          <o:OLEObject Type="Embed" ProgID="Word.OpenDocumentText.12" ShapeID="_x0000_i1052" DrawAspect="Content" ObjectID="_1805008069" r:id="rId74"/>
         </w:object>
       </w:r>
     </w:p>
@@ -15858,7 +15930,7 @@
           <v:shape id="_x0000_i1053" type="#_x0000_t75" style="width:453.75pt;height:384.75pt" o:ole="">
             <v:imagedata r:id="rId75" o:title=""/>
           </v:shape>
-          <o:OLEObject Type="Embed" ProgID="Word.OpenDocumentText.12" ShapeID="_x0000_i1053" DrawAspect="Content" ObjectID="_1805006119" r:id="rId76"/>
+          <o:OLEObject Type="Embed" ProgID="Word.OpenDocumentText.12" ShapeID="_x0000_i1053" DrawAspect="Content" ObjectID="_1805008070" r:id="rId76"/>
         </w:object>
       </w:r>
     </w:p>
@@ -15895,7 +15967,15 @@
       </w:r>
       <w:proofErr w:type="spellEnd"/>
       <w:r>
-        <w:t>’ GET paraméternek köszönthetően eldönthető, hogy a kérés ’maps’,’</w:t>
+        <w:t>’ GET paraméternek köszönthetően eldönthető, hogy a kérés ’</w:t>
+      </w:r>
+      <w:proofErr w:type="spellStart"/>
+      <w:r>
+        <w:t>maps</w:t>
+      </w:r>
+      <w:proofErr w:type="spellEnd"/>
+      <w:r>
+        <w:t>’,’</w:t>
       </w:r>
       <w:proofErr w:type="spellStart"/>
       <w:r>
@@ -15911,7 +15991,15 @@
       </w:r>
       <w:proofErr w:type="spellEnd"/>
       <w:r>
-        <w:t>’ vagy ’weapons’ típusú, és ezekhez megfelelő lekérdezéseket futtat:</w:t>
+        <w:t>’ vagy ’</w:t>
+      </w:r>
+      <w:proofErr w:type="spellStart"/>
+      <w:r>
+        <w:t>weapons</w:t>
+      </w:r>
+      <w:proofErr w:type="spellEnd"/>
+      <w:r>
+        <w:t>’ típusú, és ezekhez megfelelő lekérdezéseket futtat:</w:t>
       </w:r>
     </w:p>
     <w:bookmarkStart w:id="30" w:name="_MON_1804671389"/>
@@ -15922,7 +16010,7 @@
           <v:shape id="_x0000_i1054" type="#_x0000_t75" style="width:453.75pt;height:270.75pt" o:ole="">
             <v:imagedata r:id="rId77" o:title=""/>
           </v:shape>
-          <o:OLEObject Type="Embed" ProgID="Word.OpenDocumentText.12" ShapeID="_x0000_i1054" DrawAspect="Content" ObjectID="_1805006120" r:id="rId78"/>
+          <o:OLEObject Type="Embed" ProgID="Word.OpenDocumentText.12" ShapeID="_x0000_i1054" DrawAspect="Content" ObjectID="_1805008071" r:id="rId78"/>
         </w:object>
       </w:r>
     </w:p>
@@ -15944,17 +16032,17 @@
           <v:shape id="_x0000_i1055" type="#_x0000_t75" style="width:453.75pt;height:256.5pt" o:ole="">
             <v:imagedata r:id="rId79" o:title=""/>
           </v:shape>
-          <o:OLEObject Type="Embed" ProgID="Word.OpenDocumentText.12" ShapeID="_x0000_i1055" DrawAspect="Content" ObjectID="_1805006121" r:id="rId80"/>
+          <o:OLEObject Type="Embed" ProgID="Word.OpenDocumentText.12" ShapeID="_x0000_i1055" DrawAspect="Content" ObjectID="_1805008072" r:id="rId80"/>
         </w:object>
       </w:r>
     </w:p>
     <w:p>
       <w:r>
-        <w:t>Ez a fájl a GET paraméterben megadott map_id-</w:t>
-      </w:r>
-      <w:proofErr w:type="spellStart"/>
-      <w:r>
-        <w:t>jű</w:t>
+        <w:t xml:space="preserve">Ez a fájl a GET paraméterben megadott </w:t>
+      </w:r>
+      <w:proofErr w:type="spellStart"/>
+      <w:r>
+        <w:t>map_id-jű</w:t>
       </w:r>
       <w:proofErr w:type="spellEnd"/>
       <w:r>
@@ -16557,7 +16645,7 @@
           <v:shape id="_x0000_i1056" type="#_x0000_t75" style="width:453.75pt;height:156.75pt" o:ole="">
             <v:imagedata r:id="rId81" o:title=""/>
           </v:shape>
-          <o:OLEObject Type="Embed" ProgID="Word.OpenDocumentText.12" ShapeID="_x0000_i1056" DrawAspect="Content" ObjectID="_1805006122" r:id="rId82"/>
+          <o:OLEObject Type="Embed" ProgID="Word.OpenDocumentText.12" ShapeID="_x0000_i1056" DrawAspect="Content" ObjectID="_1805008073" r:id="rId82"/>
         </w:object>
       </w:r>
     </w:p>
@@ -16603,7 +16691,7 @@
           <v:shape id="_x0000_i1057" type="#_x0000_t75" style="width:453.75pt;height:99.75pt" o:ole="">
             <v:imagedata r:id="rId83" o:title=""/>
           </v:shape>
-          <o:OLEObject Type="Embed" ProgID="Word.OpenDocumentText.12" ShapeID="_x0000_i1057" DrawAspect="Content" ObjectID="_1805006123" r:id="rId84"/>
+          <o:OLEObject Type="Embed" ProgID="Word.OpenDocumentText.12" ShapeID="_x0000_i1057" DrawAspect="Content" ObjectID="_1805008074" r:id="rId84"/>
         </w:object>
       </w:r>
     </w:p>
@@ -16795,7 +16883,7 @@
           <v:shape id="_x0000_i1058" type="#_x0000_t75" style="width:453.75pt;height:199.5pt" o:ole="">
             <v:imagedata r:id="rId85" o:title=""/>
           </v:shape>
-          <o:OLEObject Type="Embed" ProgID="Word.OpenDocumentText.12" ShapeID="_x0000_i1058" DrawAspect="Content" ObjectID="_1805006124" r:id="rId86"/>
+          <o:OLEObject Type="Embed" ProgID="Word.OpenDocumentText.12" ShapeID="_x0000_i1058" DrawAspect="Content" ObjectID="_1805008075" r:id="rId86"/>
         </w:object>
       </w:r>
     </w:p>
@@ -16822,7 +16910,7 @@
           <v:shape id="_x0000_i1059" type="#_x0000_t75" style="width:453.75pt;height:156.75pt" o:ole="">
             <v:imagedata r:id="rId87" o:title=""/>
           </v:shape>
-          <o:OLEObject Type="Embed" ProgID="Word.OpenDocumentText.12" ShapeID="_x0000_i1059" DrawAspect="Content" ObjectID="_1805006125" r:id="rId88"/>
+          <o:OLEObject Type="Embed" ProgID="Word.OpenDocumentText.12" ShapeID="_x0000_i1059" DrawAspect="Content" ObjectID="_1805008076" r:id="rId88"/>
         </w:object>
       </w:r>
     </w:p>
@@ -16862,7 +16950,7 @@
           <v:shape id="_x0000_i1060" type="#_x0000_t75" style="width:453.75pt;height:236.25pt" o:ole="">
             <v:imagedata r:id="rId89" o:title=""/>
           </v:shape>
-          <o:OLEObject Type="Embed" ProgID="Word.OpenDocumentText.12" ShapeID="_x0000_i1060" DrawAspect="Content" ObjectID="_1805006126" r:id="rId90"/>
+          <o:OLEObject Type="Embed" ProgID="Word.OpenDocumentText.12" ShapeID="_x0000_i1060" DrawAspect="Content" ObjectID="_1805008077" r:id="rId90"/>
         </w:object>
       </w:r>
     </w:p>
@@ -16923,7 +17011,15 @@
       </w:r>
       <w:proofErr w:type="spellEnd"/>
       <w:r>
-        <w:t xml:space="preserve">(id) metódus kérést küld az </w:t>
+        <w:t>(</w:t>
+      </w:r>
+      <w:proofErr w:type="spellStart"/>
+      <w:r>
+        <w:t>id</w:t>
+      </w:r>
+      <w:proofErr w:type="spellEnd"/>
+      <w:r>
+        <w:t xml:space="preserve">) metódus kérést küld az </w:t>
       </w:r>
       <w:proofErr w:type="spellStart"/>
       <w:r>
@@ -16931,11 +17027,11 @@
       </w:r>
       <w:proofErr w:type="spellEnd"/>
       <w:r>
-        <w:t>, hogy törölje ki a megadott id-</w:t>
-      </w:r>
-      <w:proofErr w:type="spellStart"/>
-      <w:r>
-        <w:t>jű</w:t>
+        <w:t xml:space="preserve">, hogy törölje ki a megadott </w:t>
+      </w:r>
+      <w:proofErr w:type="spellStart"/>
+      <w:r>
+        <w:t>id-jű</w:t>
       </w:r>
       <w:proofErr w:type="spellEnd"/>
       <w:r>
@@ -16950,7 +17046,7 @@
           <v:shape id="_x0000_i1061" type="#_x0000_t75" style="width:453.75pt;height:242.25pt" o:ole="">
             <v:imagedata r:id="rId91" o:title=""/>
           </v:shape>
-          <o:OLEObject Type="Embed" ProgID="Word.OpenDocumentText.12" ShapeID="_x0000_i1061" DrawAspect="Content" ObjectID="_1805006127" r:id="rId92"/>
+          <o:OLEObject Type="Embed" ProgID="Word.OpenDocumentText.12" ShapeID="_x0000_i1061" DrawAspect="Content" ObjectID="_1805008078" r:id="rId92"/>
         </w:object>
       </w:r>
     </w:p>
@@ -17137,6 +17233,7 @@
         <w:docPartUnique/>
       </w:docPartObj>
     </w:sdtPr>
+    <w:sdtEndPr/>
     <w:sdtContent>
       <w:p>
         <w:pPr>
@@ -21350,7 +21447,7 @@
 </file>
 
 <file path=customXml/itemProps1.xml><?xml version="1.0" encoding="utf-8"?>
-<ds:datastoreItem xmlns:ds="http://schemas.openxmlformats.org/officeDocument/2006/customXml" ds:itemID="{98D25273-AF6E-492B-B8A7-C9CAC516F6C8}">
+<ds:datastoreItem xmlns:ds="http://schemas.openxmlformats.org/officeDocument/2006/customXml" ds:itemID="{7F9EBB75-BEF2-49A0-850D-B163EB3426AD}">
   <ds:schemaRefs>
     <ds:schemaRef ds:uri="http://schemas.openxmlformats.org/officeDocument/2006/bibliography"/>
   </ds:schemaRefs>

</xml_diff>

<commit_message>
Documentation - admin panel, input validation
</commit_message>
<xml_diff>
--- a/Dokumentáció.docx
+++ b/Dokumentáció.docx
@@ -6,6 +6,8 @@
       <w:pPr>
         <w:pStyle w:val="Cmsor2"/>
       </w:pPr>
+      <w:bookmarkStart w:id="0" w:name="_Hlk194396636"/>
+      <w:bookmarkStart w:id="1" w:name="_GoBack"/>
       <w:r>
         <w:t>Hallgatói nyilatkozat</w:t>
       </w:r>
@@ -2789,8 +2791,6 @@
       <w:r>
         <w:t>entity</w:t>
       </w:r>
-      <w:bookmarkStart w:id="0" w:name="_GoBack"/>
-      <w:bookmarkEnd w:id="0"/>
       <w:r>
         <w:t xml:space="preserve">) közül választhatnak. Ezek a kinézetek, valamint a </w:t>
       </w:r>
@@ -2972,13 +2972,8 @@
             </w:r>
           </w:p>
           <w:p>
-            <w:proofErr w:type="spellStart"/>
-            <w:r>
-              <w:t>Tokodi</w:t>
-            </w:r>
-            <w:proofErr w:type="spellEnd"/>
-            <w:r>
-              <w:t xml:space="preserve"> Mihály</w:t>
+            <w:r>
+              <w:t>Tokodi Mihály</w:t>
             </w:r>
           </w:p>
         </w:tc>
@@ -3689,11 +3684,9 @@
           <w:numId w:val="5"/>
         </w:numPr>
       </w:pPr>
-      <w:proofErr w:type="spellStart"/>
       <w:r>
         <w:t>Javascript</w:t>
       </w:r>
-      <w:proofErr w:type="spellEnd"/>
     </w:p>
     <w:p>
       <w:pPr>
@@ -7492,7 +7485,15 @@
             </w:r>
             <w:proofErr w:type="spellEnd"/>
             <w:r>
-              <w:t>(id)</w:t>
+              <w:t>(</w:t>
+            </w:r>
+            <w:proofErr w:type="spellStart"/>
+            <w:r>
+              <w:t>id</w:t>
+            </w:r>
+            <w:proofErr w:type="spellEnd"/>
+            <w:r>
+              <w:t>)</w:t>
             </w:r>
           </w:p>
         </w:tc>
@@ -12641,15 +12642,7 @@
         <w:t xml:space="preserve"> </w:t>
       </w:r>
       <w:r>
-        <w:t xml:space="preserve">– </w:t>
-      </w:r>
-      <w:proofErr w:type="spellStart"/>
-      <w:r>
-        <w:t>Javascript</w:t>
-      </w:r>
-      <w:proofErr w:type="spellEnd"/>
-      <w:r>
-        <w:t xml:space="preserve"> és CSS</w:t>
+        <w:t>– Javascript és CSS</w:t>
       </w:r>
     </w:p>
     <w:p>
@@ -12698,15 +12691,7 @@
         <w:t xml:space="preserve"> </w:t>
       </w:r>
       <w:r>
-        <w:t xml:space="preserve">– </w:t>
-      </w:r>
-      <w:proofErr w:type="spellStart"/>
-      <w:r>
-        <w:t>Javascript</w:t>
-      </w:r>
-      <w:proofErr w:type="spellEnd"/>
-      <w:r>
-        <w:t xml:space="preserve"> és CSS</w:t>
+        <w:t>– Javascript és CSS</w:t>
       </w:r>
     </w:p>
     <w:p>
@@ -13058,15 +13043,7 @@
         <w:t xml:space="preserve"> </w:t>
       </w:r>
       <w:r>
-        <w:t xml:space="preserve">– Globális </w:t>
-      </w:r>
-      <w:proofErr w:type="spellStart"/>
-      <w:r>
-        <w:t>Javascript</w:t>
-      </w:r>
-      <w:proofErr w:type="spellEnd"/>
-      <w:r>
-        <w:t xml:space="preserve"> kód</w:t>
+        <w:t>– Globális Javascript kód</w:t>
       </w:r>
     </w:p>
     <w:p>
@@ -13157,8 +13134,8 @@
         <w:t>biztosítja a kódot, hogy az adatbázis konfiguráció és egyéb segítőfüggvények be legyenek importálva.</w:t>
       </w:r>
     </w:p>
-    <w:bookmarkStart w:id="1" w:name="_MON_1804065115"/>
-    <w:bookmarkEnd w:id="1"/>
+    <w:bookmarkStart w:id="2" w:name="_MON_1804065115"/>
+    <w:bookmarkEnd w:id="2"/>
     <w:p>
       <w:pPr>
         <w:rPr>
@@ -13186,35 +13163,33 @@
             <v:path o:extrusionok="f" gradientshapeok="t" o:connecttype="rect"/>
             <o:lock v:ext="edit" aspectratio="t"/>
           </v:shapetype>
-          <v:shape id="_x0000_i1025" type="#_x0000_t75" style="width:453.75pt;height:85.5pt" o:ole="">
+          <v:shape id="_x0000_i1025" type="#_x0000_t75" style="width:453.9pt;height:85.25pt" o:ole="">
             <v:imagedata r:id="rId19" o:title=""/>
           </v:shape>
-          <o:OLEObject Type="Embed" ProgID="Word.OpenDocumentText.12" ShapeID="_x0000_i1025" DrawAspect="Content" ObjectID="_1805006091" r:id="rId20"/>
+          <o:OLEObject Type="Embed" ProgID="Word.OpenDocumentText.12" ShapeID="_x0000_i1025" DrawAspect="Content" ObjectID="_1805009907" r:id="rId20"/>
         </w:object>
       </w:r>
-      <w:proofErr w:type="spellStart"/>
       <w:r>
         <w:rPr>
           <w:u w:val="single"/>
         </w:rPr>
         <w:t>config.php</w:t>
       </w:r>
-      <w:proofErr w:type="spellEnd"/>
     </w:p>
     <w:p>
       <w:r>
         <w:t xml:space="preserve">Ez a fájl meghatározza a szervert és csatlakozik az adatbázishoz. Ha a csatlakozás nem sikerül, az oldal nem indul el. </w:t>
       </w:r>
     </w:p>
-    <w:bookmarkStart w:id="2" w:name="_MON_1804065734"/>
-    <w:bookmarkEnd w:id="2"/>
+    <w:bookmarkStart w:id="3" w:name="_MON_1804065734"/>
+    <w:bookmarkEnd w:id="3"/>
     <w:p>
       <w:r>
         <w:object w:dxaOrig="9072" w:dyaOrig="5415">
-          <v:shape id="_x0000_i1026" type="#_x0000_t75" style="width:453.75pt;height:270.75pt" o:ole="">
+          <v:shape id="_x0000_i1026" type="#_x0000_t75" style="width:453.9pt;height:270.7pt" o:ole="">
             <v:imagedata r:id="rId21" o:title=""/>
           </v:shape>
-          <o:OLEObject Type="Embed" ProgID="Word.OpenDocumentText.12" ShapeID="_x0000_i1026" DrawAspect="Content" ObjectID="_1805006092" r:id="rId22"/>
+          <o:OLEObject Type="Embed" ProgID="Word.OpenDocumentText.12" ShapeID="_x0000_i1026" DrawAspect="Content" ObjectID="_1805009908" r:id="rId22"/>
         </w:object>
       </w:r>
     </w:p>
@@ -13369,8 +13344,8 @@
         <w:t>-e</w:t>
       </w:r>
     </w:p>
-    <w:bookmarkStart w:id="3" w:name="_MON_1804065906"/>
-    <w:bookmarkEnd w:id="3"/>
+    <w:bookmarkStart w:id="4" w:name="_MON_1804065906"/>
+    <w:bookmarkEnd w:id="4"/>
     <w:p>
       <w:pPr>
         <w:rPr>
@@ -13379,10 +13354,10 @@
       </w:pPr>
       <w:r>
         <w:object w:dxaOrig="9072" w:dyaOrig="10830">
-          <v:shape id="_x0000_i1027" type="#_x0000_t75" style="width:453.75pt;height:541.5pt" o:ole="">
+          <v:shape id="_x0000_i1027" type="#_x0000_t75" style="width:453.9pt;height:541.45pt" o:ole="">
             <v:imagedata r:id="rId23" o:title=""/>
           </v:shape>
-          <o:OLEObject Type="Embed" ProgID="Word.OpenDocumentText.12" ShapeID="_x0000_i1027" DrawAspect="Content" ObjectID="_1805006093" r:id="rId24"/>
+          <o:OLEObject Type="Embed" ProgID="Word.OpenDocumentText.12" ShapeID="_x0000_i1027" DrawAspect="Content" ObjectID="_1805009909" r:id="rId24"/>
         </w:object>
       </w:r>
     </w:p>
@@ -13550,8 +13525,8 @@
         <w:t xml:space="preserve"> lettek-e szolgáltatva.</w:t>
       </w:r>
     </w:p>
-    <w:bookmarkStart w:id="4" w:name="_MON_1804066366"/>
-    <w:bookmarkEnd w:id="4"/>
+    <w:bookmarkStart w:id="5" w:name="_MON_1804066366"/>
+    <w:bookmarkEnd w:id="5"/>
     <w:p>
       <w:pPr>
         <w:pStyle w:val="kd"/>
@@ -13567,10 +13542,10 @@
           <w:color w:val="auto"/>
         </w:rPr>
         <w:object w:dxaOrig="9072" w:dyaOrig="285">
-          <v:shape id="_x0000_i1028" type="#_x0000_t75" style="width:453.75pt;height:14.25pt" o:ole="">
+          <v:shape id="_x0000_i1028" type="#_x0000_t75" style="width:453.9pt;height:14.4pt" o:ole="">
             <v:imagedata r:id="rId25" o:title=""/>
           </v:shape>
-          <o:OLEObject Type="Embed" ProgID="Word.OpenDocumentText.12" ShapeID="_x0000_i1028" DrawAspect="Content" ObjectID="_1805006094" r:id="rId26"/>
+          <o:OLEObject Type="Embed" ProgID="Word.OpenDocumentText.12" ShapeID="_x0000_i1028" DrawAspect="Content" ObjectID="_1805009910" r:id="rId26"/>
         </w:object>
       </w:r>
     </w:p>
@@ -13591,8 +13566,8 @@
         <w:t>A program megkapja az adatokat, és előkészít egy SQL lekérdezést. A lekérdezés védve van SQL injection-öktől. Ezután megkapja a kérés eredményét.</w:t>
       </w:r>
     </w:p>
-    <w:bookmarkStart w:id="5" w:name="_MON_1804066449"/>
-    <w:bookmarkEnd w:id="5"/>
+    <w:bookmarkStart w:id="6" w:name="_MON_1804066449"/>
+    <w:bookmarkEnd w:id="6"/>
     <w:p>
       <w:pPr>
         <w:pStyle w:val="kd"/>
@@ -13608,10 +13583,10 @@
           <w:color w:val="auto"/>
         </w:rPr>
         <w:object w:dxaOrig="9072" w:dyaOrig="2850">
-          <v:shape id="_x0000_i1029" type="#_x0000_t75" style="width:453.75pt;height:142.5pt" o:ole="">
+          <v:shape id="_x0000_i1029" type="#_x0000_t75" style="width:453.9pt;height:142.25pt" o:ole="">
             <v:imagedata r:id="rId27" o:title=""/>
           </v:shape>
-          <o:OLEObject Type="Embed" ProgID="Word.OpenDocumentText.12" ShapeID="_x0000_i1029" DrawAspect="Content" ObjectID="_1805006095" r:id="rId28"/>
+          <o:OLEObject Type="Embed" ProgID="Word.OpenDocumentText.12" ShapeID="_x0000_i1029" DrawAspect="Content" ObjectID="_1805009911" r:id="rId28"/>
         </w:object>
       </w:r>
     </w:p>
@@ -13674,8 +13649,8 @@
         <w:t>), és ezek alapján dönti el, hogy a bejelentkezés sikeres-e.</w:t>
       </w:r>
     </w:p>
-    <w:bookmarkStart w:id="6" w:name="_MON_1804066584"/>
-    <w:bookmarkEnd w:id="6"/>
+    <w:bookmarkStart w:id="7" w:name="_MON_1804066584"/>
+    <w:bookmarkEnd w:id="7"/>
     <w:p>
       <w:pPr>
         <w:pStyle w:val="kd"/>
@@ -13691,10 +13666,10 @@
           <w:color w:val="auto"/>
         </w:rPr>
         <w:object w:dxaOrig="9072" w:dyaOrig="3135">
-          <v:shape id="_x0000_i1030" type="#_x0000_t75" style="width:453.75pt;height:156.75pt" o:ole="">
+          <v:shape id="_x0000_i1030" type="#_x0000_t75" style="width:453.9pt;height:156.65pt" o:ole="">
             <v:imagedata r:id="rId29" o:title=""/>
           </v:shape>
-          <o:OLEObject Type="Embed" ProgID="Word.OpenDocumentText.12" ShapeID="_x0000_i1030" DrawAspect="Content" ObjectID="_1805006096" r:id="rId30"/>
+          <o:OLEObject Type="Embed" ProgID="Word.OpenDocumentText.12" ShapeID="_x0000_i1030" DrawAspect="Content" ObjectID="_1805009912" r:id="rId30"/>
         </w:object>
       </w:r>
     </w:p>
@@ -13782,8 +13757,8 @@
         <w:t>Ez a fájl tartalmazza a bejelentkezéshez szükséges kliensoldali kéréseket, és segítőfunkciókat.</w:t>
       </w:r>
     </w:p>
-    <w:bookmarkStart w:id="7" w:name="_MON_1804067215"/>
-    <w:bookmarkEnd w:id="7"/>
+    <w:bookmarkStart w:id="8" w:name="_MON_1804067215"/>
+    <w:bookmarkEnd w:id="8"/>
     <w:p>
       <w:pPr>
         <w:pStyle w:val="kd"/>
@@ -13799,10 +13774,10 @@
           <w:color w:val="auto"/>
         </w:rPr>
         <w:object w:dxaOrig="9072" w:dyaOrig="7125">
-          <v:shape id="_x0000_i1031" type="#_x0000_t75" style="width:453.75pt;height:356.25pt" o:ole="">
+          <v:shape id="_x0000_i1031" type="#_x0000_t75" style="width:453.9pt;height:355.95pt" o:ole="">
             <v:imagedata r:id="rId31" o:title=""/>
           </v:shape>
-          <o:OLEObject Type="Embed" ProgID="Word.OpenDocumentText.12" ShapeID="_x0000_i1031" DrawAspect="Content" ObjectID="_1805006097" r:id="rId32"/>
+          <o:OLEObject Type="Embed" ProgID="Word.OpenDocumentText.12" ShapeID="_x0000_i1031" DrawAspect="Content" ObjectID="_1805009913" r:id="rId32"/>
         </w:object>
       </w:r>
     </w:p>
@@ -13851,7 +13826,7 @@
           <w:i w:val="0"/>
           <w:color w:val="auto"/>
         </w:rPr>
-        <w:t xml:space="preserve"> (egy külső függvény segítségével), majd elküld egy kérést a </w:t>
+        <w:t xml:space="preserve"> (egy külső függvény segítségével), majd elküld egy kérést a login_check.php-</w:t>
       </w:r>
       <w:proofErr w:type="spellStart"/>
       <w:r>
@@ -13859,7 +13834,7 @@
           <w:i w:val="0"/>
           <w:color w:val="auto"/>
         </w:rPr>
-        <w:t>login_check.php-n</w:t>
+        <w:t>n</w:t>
       </w:r>
       <w:r>
         <w:rPr>
@@ -13923,8 +13898,8 @@
         <w:t>.</w:t>
       </w:r>
     </w:p>
-    <w:bookmarkStart w:id="8" w:name="_MON_1804067585"/>
-    <w:bookmarkEnd w:id="8"/>
+    <w:bookmarkStart w:id="9" w:name="_MON_1804067585"/>
+    <w:bookmarkEnd w:id="9"/>
     <w:p>
       <w:pPr>
         <w:pStyle w:val="kd"/>
@@ -13939,10 +13914,10 @@
           <w:color w:val="auto"/>
         </w:rPr>
         <w:object w:dxaOrig="9072" w:dyaOrig="3420">
-          <v:shape id="_x0000_i1032" type="#_x0000_t75" style="width:453.75pt;height:171pt" o:ole="">
+          <v:shape id="_x0000_i1032" type="#_x0000_t75" style="width:453.9pt;height:171.05pt" o:ole="">
             <v:imagedata r:id="rId33" o:title=""/>
           </v:shape>
-          <o:OLEObject Type="Embed" ProgID="Word.OpenDocumentText.12" ShapeID="_x0000_i1032" DrawAspect="Content" ObjectID="_1805006098" r:id="rId34"/>
+          <o:OLEObject Type="Embed" ProgID="Word.OpenDocumentText.12" ShapeID="_x0000_i1032" DrawAspect="Content" ObjectID="_1805009914" r:id="rId34"/>
         </w:object>
       </w:r>
       <w:r>
@@ -14158,15 +14133,15 @@
         <w:t>Ez egy API az új felhasználókat regisztrálja az adatbázisba.</w:t>
       </w:r>
     </w:p>
-    <w:bookmarkStart w:id="9" w:name="_MON_1804661034"/>
-    <w:bookmarkEnd w:id="9"/>
+    <w:bookmarkStart w:id="10" w:name="_MON_1804661034"/>
+    <w:bookmarkEnd w:id="10"/>
     <w:p>
       <w:r>
         <w:object w:dxaOrig="9072" w:dyaOrig="6270">
-          <v:shape id="_x0000_i1033" type="#_x0000_t75" style="width:453.75pt;height:313.5pt" o:ole="">
+          <v:shape id="_x0000_i1033" type="#_x0000_t75" style="width:453.9pt;height:313.35pt" o:ole="">
             <v:imagedata r:id="rId35" o:title=""/>
           </v:shape>
-          <o:OLEObject Type="Embed" ProgID="Word.OpenDocumentText.12" ShapeID="_x0000_i1033" DrawAspect="Content" ObjectID="_1805006099" r:id="rId36"/>
+          <o:OLEObject Type="Embed" ProgID="Word.OpenDocumentText.12" ShapeID="_x0000_i1033" DrawAspect="Content" ObjectID="_1805009915" r:id="rId36"/>
         </w:object>
       </w:r>
     </w:p>
@@ -14255,15 +14230,15 @@
         <w:t>A regisztrációhoz kapcsolódó segédfüggvényeket tartalmazza (jelen esetben csak egyet).</w:t>
       </w:r>
     </w:p>
-    <w:bookmarkStart w:id="10" w:name="_MON_1804662893"/>
-    <w:bookmarkEnd w:id="10"/>
+    <w:bookmarkStart w:id="11" w:name="_MON_1804662893"/>
+    <w:bookmarkEnd w:id="11"/>
     <w:p>
       <w:r>
         <w:object w:dxaOrig="9072" w:dyaOrig="7410">
-          <v:shape id="_x0000_i1034" type="#_x0000_t75" style="width:453.75pt;height:370.5pt" o:ole="">
+          <v:shape id="_x0000_i1034" type="#_x0000_t75" style="width:453.9pt;height:370.35pt" o:ole="">
             <v:imagedata r:id="rId37" o:title=""/>
           </v:shape>
-          <o:OLEObject Type="Embed" ProgID="Word.OpenDocumentText.12" ShapeID="_x0000_i1034" DrawAspect="Content" ObjectID="_1805006100" r:id="rId38"/>
+          <o:OLEObject Type="Embed" ProgID="Word.OpenDocumentText.12" ShapeID="_x0000_i1034" DrawAspect="Content" ObjectID="_1805009916" r:id="rId38"/>
         </w:object>
       </w:r>
     </w:p>
@@ -14282,14 +14257,8 @@
     </w:p>
     <w:p>
       <w:r>
-        <w:lastRenderedPageBreak/>
         <w:br w:type="page"/>
       </w:r>
-    </w:p>
-    <w:p>
-      <w:pPr>
-        <w:pStyle w:val="Cmsor1"/>
-      </w:pPr>
       <w:r>
         <w:lastRenderedPageBreak/>
         <w:t>Saját profil</w:t>
@@ -14493,18 +14462,18 @@
         <w:t>Betölti a szükséges játékos-statisztikát az oldalra:</w:t>
       </w:r>
     </w:p>
-    <w:bookmarkStart w:id="11" w:name="_MON_1804663620"/>
-    <w:bookmarkEnd w:id="11"/>
+    <w:bookmarkStart w:id="12" w:name="_MON_1804663620"/>
+    <w:bookmarkEnd w:id="12"/>
     <w:p>
       <w:pPr>
         <w:spacing w:after="120"/>
       </w:pPr>
       <w:r>
         <w:object w:dxaOrig="9072" w:dyaOrig="2280">
-          <v:shape id="_x0000_i1035" type="#_x0000_t75" style="width:453.75pt;height:114pt" o:ole="">
+          <v:shape id="_x0000_i1035" type="#_x0000_t75" style="width:453.9pt;height:114.05pt" o:ole="">
             <v:imagedata r:id="rId39" o:title=""/>
           </v:shape>
-          <o:OLEObject Type="Embed" ProgID="Word.OpenDocumentText.12" ShapeID="_x0000_i1035" DrawAspect="Content" ObjectID="_1805006101" r:id="rId40"/>
+          <o:OLEObject Type="Embed" ProgID="Word.OpenDocumentText.12" ShapeID="_x0000_i1035" DrawAspect="Content" ObjectID="_1805009917" r:id="rId40"/>
         </w:object>
       </w:r>
     </w:p>
@@ -14516,12 +14485,17 @@
         <w:t xml:space="preserve">A </w:t>
       </w:r>
       <w:proofErr w:type="spellStart"/>
+      <w:proofErr w:type="gramStart"/>
       <w:r>
         <w:t>GetUsername</w:t>
       </w:r>
       <w:proofErr w:type="spellEnd"/>
       <w:r>
-        <w:t>() lekérdezi egy API hívással (</w:t>
+        <w:t>(</w:t>
+      </w:r>
+      <w:proofErr w:type="gramEnd"/>
+      <w:r>
+        <w:t>) lekérdezi egy API hívással (</w:t>
       </w:r>
       <w:proofErr w:type="spellStart"/>
       <w:r>
@@ -14529,15 +14503,7 @@
       </w:r>
       <w:proofErr w:type="spellEnd"/>
       <w:r>
-        <w:t xml:space="preserve">) a felhasználónevet, </w:t>
-      </w:r>
-      <w:proofErr w:type="gramStart"/>
-      <w:r>
-        <w:t>majd</w:t>
-      </w:r>
-      <w:proofErr w:type="gramEnd"/>
-      <w:r>
-        <w:t xml:space="preserve"> ha ez kész van (</w:t>
+        <w:t>) a felhasználónevet, majd ha ez kész van (</w:t>
       </w:r>
       <w:proofErr w:type="spellStart"/>
       <w:r>
@@ -14572,18 +14538,18 @@
       </w:r>
       <w:proofErr w:type="spellEnd"/>
     </w:p>
-    <w:bookmarkStart w:id="12" w:name="_MON_1804663794"/>
-    <w:bookmarkEnd w:id="12"/>
+    <w:bookmarkStart w:id="13" w:name="_MON_1804663794"/>
+    <w:bookmarkEnd w:id="13"/>
     <w:p>
       <w:pPr>
         <w:spacing w:after="120"/>
       </w:pPr>
       <w:r>
         <w:object w:dxaOrig="9072" w:dyaOrig="2850">
-          <v:shape id="_x0000_i1036" type="#_x0000_t75" style="width:453.75pt;height:142.5pt" o:ole="">
+          <v:shape id="_x0000_i1036" type="#_x0000_t75" style="width:453.9pt;height:142.25pt" o:ole="">
             <v:imagedata r:id="rId41" o:title=""/>
           </v:shape>
-          <o:OLEObject Type="Embed" ProgID="Word.OpenDocumentText.12" ShapeID="_x0000_i1036" DrawAspect="Content" ObjectID="_1805006102" r:id="rId42"/>
+          <o:OLEObject Type="Embed" ProgID="Word.OpenDocumentText.12" ShapeID="_x0000_i1036" DrawAspect="Content" ObjectID="_1805009918" r:id="rId42"/>
         </w:object>
       </w:r>
     </w:p>
@@ -14614,8 +14580,8 @@
       </w:r>
       <w:proofErr w:type="spellEnd"/>
     </w:p>
-    <w:bookmarkStart w:id="13" w:name="_MON_1804664012"/>
-    <w:bookmarkEnd w:id="13"/>
+    <w:bookmarkStart w:id="14" w:name="_MON_1804664012"/>
+    <w:bookmarkEnd w:id="14"/>
     <w:p>
       <w:pPr>
         <w:spacing w:after="120"/>
@@ -14625,10 +14591,10 @@
       </w:pPr>
       <w:r>
         <w:object w:dxaOrig="9072" w:dyaOrig="1995">
-          <v:shape id="_x0000_i1037" type="#_x0000_t75" style="width:453.75pt;height:99.75pt" o:ole="">
+          <v:shape id="_x0000_i1037" type="#_x0000_t75" style="width:453.9pt;height:99.65pt" o:ole="">
             <v:imagedata r:id="rId43" o:title=""/>
           </v:shape>
-          <o:OLEObject Type="Embed" ProgID="Word.OpenDocumentText.12" ShapeID="_x0000_i1037" DrawAspect="Content" ObjectID="_1805006103" r:id="rId44"/>
+          <o:OLEObject Type="Embed" ProgID="Word.OpenDocumentText.12" ShapeID="_x0000_i1037" DrawAspect="Content" ObjectID="_1805009919" r:id="rId44"/>
         </w:object>
       </w:r>
     </w:p>
@@ -14656,8 +14622,8 @@
       </w:r>
       <w:proofErr w:type="spellEnd"/>
     </w:p>
-    <w:bookmarkStart w:id="14" w:name="_MON_1804664111"/>
-    <w:bookmarkEnd w:id="14"/>
+    <w:bookmarkStart w:id="15" w:name="_MON_1804664111"/>
+    <w:bookmarkEnd w:id="15"/>
     <w:p>
       <w:pPr>
         <w:spacing w:after="120"/>
@@ -14667,10 +14633,10 @@
       </w:pPr>
       <w:r>
         <w:object w:dxaOrig="9072" w:dyaOrig="1140">
-          <v:shape id="_x0000_i1038" type="#_x0000_t75" style="width:453.75pt;height:57pt" o:ole="">
+          <v:shape id="_x0000_i1038" type="#_x0000_t75" style="width:453.9pt;height:57pt" o:ole="">
             <v:imagedata r:id="rId45" o:title=""/>
           </v:shape>
-          <o:OLEObject Type="Embed" ProgID="Word.OpenDocumentText.12" ShapeID="_x0000_i1038" DrawAspect="Content" ObjectID="_1805006104" r:id="rId46"/>
+          <o:OLEObject Type="Embed" ProgID="Word.OpenDocumentText.12" ShapeID="_x0000_i1038" DrawAspect="Content" ObjectID="_1805009920" r:id="rId46"/>
         </w:object>
       </w:r>
     </w:p>
@@ -14706,18 +14672,18 @@
       </w:r>
       <w:proofErr w:type="spellEnd"/>
     </w:p>
-    <w:bookmarkStart w:id="15" w:name="_MON_1804664152"/>
-    <w:bookmarkEnd w:id="15"/>
+    <w:bookmarkStart w:id="16" w:name="_MON_1804664152"/>
+    <w:bookmarkEnd w:id="16"/>
     <w:p>
       <w:pPr>
         <w:spacing w:after="120"/>
       </w:pPr>
       <w:r>
         <w:object w:dxaOrig="9072" w:dyaOrig="2850">
-          <v:shape id="_x0000_i1039" type="#_x0000_t75" style="width:453.75pt;height:142.5pt" o:ole="">
+          <v:shape id="_x0000_i1039" type="#_x0000_t75" style="width:453.9pt;height:142.25pt" o:ole="">
             <v:imagedata r:id="rId47" o:title=""/>
           </v:shape>
-          <o:OLEObject Type="Embed" ProgID="Word.OpenDocumentText.12" ShapeID="_x0000_i1039" DrawAspect="Content" ObjectID="_1805006105" r:id="rId48"/>
+          <o:OLEObject Type="Embed" ProgID="Word.OpenDocumentText.12" ShapeID="_x0000_i1039" DrawAspect="Content" ObjectID="_1805009921" r:id="rId48"/>
         </w:object>
       </w:r>
     </w:p>
@@ -14778,7 +14744,23 @@
       </w:r>
       <w:proofErr w:type="spellEnd"/>
       <w:r>
-        <w:t xml:space="preserve">(username, password) </w:t>
+        <w:t>(</w:t>
+      </w:r>
+      <w:proofErr w:type="spellStart"/>
+      <w:r>
+        <w:t>username</w:t>
+      </w:r>
+      <w:proofErr w:type="spellEnd"/>
+      <w:r>
+        <w:t xml:space="preserve">, </w:t>
+      </w:r>
+      <w:proofErr w:type="spellStart"/>
+      <w:r>
+        <w:t>password</w:t>
+      </w:r>
+      <w:proofErr w:type="spellEnd"/>
+      <w:r>
+        <w:t xml:space="preserve">) </w:t>
       </w:r>
       <w:r>
         <w:sym w:font="Wingdings" w:char="F0E0"/>
@@ -14792,11 +14774,11 @@
       </w:r>
       <w:proofErr w:type="spellEnd"/>
       <w:r>
-        <w:t xml:space="preserve"> a jelszót, majd ezt elküldi a </w:t>
-      </w:r>
-      <w:proofErr w:type="spellStart"/>
-      <w:r>
-        <w:t>login_check.php-n</w:t>
+        <w:t xml:space="preserve"> a jelszót, majd ezt elküldi a login_check.php-</w:t>
+      </w:r>
+      <w:proofErr w:type="spellStart"/>
+      <w:r>
+        <w:t>n</w:t>
       </w:r>
       <w:r>
         <w:t>a</w:t>
@@ -14995,15 +14977,15 @@
         <w:t xml:space="preserve">az összes adatot, csak például 50-esével. </w:t>
       </w:r>
     </w:p>
-    <w:bookmarkStart w:id="16" w:name="_MON_1804665261"/>
-    <w:bookmarkEnd w:id="16"/>
+    <w:bookmarkStart w:id="17" w:name="_MON_1804665261"/>
+    <w:bookmarkEnd w:id="17"/>
     <w:p>
       <w:r>
         <w:object w:dxaOrig="9072" w:dyaOrig="4275">
-          <v:shape id="_x0000_i1040" type="#_x0000_t75" style="width:453.75pt;height:213.75pt" o:ole="">
+          <v:shape id="_x0000_i1040" type="#_x0000_t75" style="width:453.9pt;height:213.7pt" o:ole="">
             <v:imagedata r:id="rId49" o:title=""/>
           </v:shape>
-          <o:OLEObject Type="Embed" ProgID="Word.OpenDocumentText.12" ShapeID="_x0000_i1040" DrawAspect="Content" ObjectID="_1805006106" r:id="rId50"/>
+          <o:OLEObject Type="Embed" ProgID="Word.OpenDocumentText.12" ShapeID="_x0000_i1040" DrawAspect="Content" ObjectID="_1805009922" r:id="rId50"/>
         </w:object>
       </w:r>
     </w:p>
@@ -15038,15 +15020,15 @@
         <w:t xml:space="preserve"> osztályban tároljuk:</w:t>
       </w:r>
     </w:p>
-    <w:bookmarkStart w:id="17" w:name="_MON_1804665403"/>
-    <w:bookmarkEnd w:id="17"/>
+    <w:bookmarkStart w:id="18" w:name="_MON_1804665403"/>
+    <w:bookmarkEnd w:id="18"/>
     <w:p>
       <w:r>
         <w:object w:dxaOrig="9072" w:dyaOrig="6555">
-          <v:shape id="_x0000_i1041" type="#_x0000_t75" style="width:453.75pt;height:327.75pt" o:ole="">
+          <v:shape id="_x0000_i1041" type="#_x0000_t75" style="width:453.9pt;height:327.75pt" o:ole="">
             <v:imagedata r:id="rId51" o:title=""/>
           </v:shape>
-          <o:OLEObject Type="Embed" ProgID="Word.OpenDocumentText.12" ShapeID="_x0000_i1041" DrawAspect="Content" ObjectID="_1805006107" r:id="rId52"/>
+          <o:OLEObject Type="Embed" ProgID="Word.OpenDocumentText.12" ShapeID="_x0000_i1041" DrawAspect="Content" ObjectID="_1805009923" r:id="rId52"/>
         </w:object>
       </w:r>
     </w:p>
@@ -15060,11 +15042,11 @@
       </w:r>
       <w:proofErr w:type="spellEnd"/>
       <w:r>
-        <w:t xml:space="preserve"> id-</w:t>
-      </w:r>
-      <w:proofErr w:type="spellStart"/>
-      <w:r>
-        <w:t>val</w:t>
+        <w:t xml:space="preserve"> </w:t>
+      </w:r>
+      <w:proofErr w:type="spellStart"/>
+      <w:r>
+        <w:t>id-val</w:t>
       </w:r>
       <w:proofErr w:type="spellEnd"/>
       <w:r>
@@ -15439,15 +15421,15 @@
         <w:t xml:space="preserve"> metódussal csinálja.</w:t>
       </w:r>
     </w:p>
-    <w:bookmarkStart w:id="18" w:name="_MON_1804667431"/>
-    <w:bookmarkEnd w:id="18"/>
+    <w:bookmarkStart w:id="19" w:name="_MON_1804667431"/>
+    <w:bookmarkEnd w:id="19"/>
     <w:p>
       <w:r>
         <w:object w:dxaOrig="9072" w:dyaOrig="1425">
-          <v:shape id="_x0000_i1042" type="#_x0000_t75" style="width:453.75pt;height:71.25pt" o:ole="">
+          <v:shape id="_x0000_i1042" type="#_x0000_t75" style="width:453.9pt;height:71.4pt" o:ole="">
             <v:imagedata r:id="rId53" o:title=""/>
           </v:shape>
-          <o:OLEObject Type="Embed" ProgID="Word.OpenDocumentText.12" ShapeID="_x0000_i1042" DrawAspect="Content" ObjectID="_1805006108" r:id="rId54"/>
+          <o:OLEObject Type="Embed" ProgID="Word.OpenDocumentText.12" ShapeID="_x0000_i1042" DrawAspect="Content" ObjectID="_1805009924" r:id="rId54"/>
         </w:object>
       </w:r>
     </w:p>
@@ -15462,31 +15444,28 @@
         <w:t xml:space="preserve">A </w:t>
       </w:r>
       <w:proofErr w:type="spellStart"/>
+      <w:proofErr w:type="gramStart"/>
       <w:r>
         <w:t>SearchForMusic</w:t>
       </w:r>
       <w:proofErr w:type="spellEnd"/>
       <w:r>
-        <w:t xml:space="preserve">() egy hasonló kérést </w:t>
-      </w:r>
-      <w:proofErr w:type="gramStart"/>
-      <w:r>
-        <w:t>küld</w:t>
+        <w:t>(</w:t>
       </w:r>
       <w:proofErr w:type="gramEnd"/>
       <w:r>
-        <w:t xml:space="preserve"> mint betöltéskor, de kiegészíti egy keresési feltétellel:</w:t>
-      </w:r>
-    </w:p>
-    <w:bookmarkStart w:id="19" w:name="_MON_1804667715"/>
-    <w:bookmarkEnd w:id="19"/>
+        <w:t>) egy hasonló kérést küld mint betöltéskor, de kiegészíti egy keresési feltétellel:</w:t>
+      </w:r>
+    </w:p>
+    <w:bookmarkStart w:id="20" w:name="_MON_1804667715"/>
+    <w:bookmarkEnd w:id="20"/>
     <w:p>
       <w:r>
         <w:object w:dxaOrig="9072" w:dyaOrig="1140">
-          <v:shape id="_x0000_i1043" type="#_x0000_t75" style="width:453.75pt;height:57pt" o:ole="">
+          <v:shape id="_x0000_i1043" type="#_x0000_t75" style="width:453.9pt;height:57pt" o:ole="">
             <v:imagedata r:id="rId55" o:title=""/>
           </v:shape>
-          <o:OLEObject Type="Embed" ProgID="Word.OpenDocumentText.12" ShapeID="_x0000_i1043" DrawAspect="Content" ObjectID="_1805006109" r:id="rId56"/>
+          <o:OLEObject Type="Embed" ProgID="Word.OpenDocumentText.12" ShapeID="_x0000_i1043" DrawAspect="Content" ObjectID="_1805009925" r:id="rId56"/>
         </w:object>
       </w:r>
     </w:p>
@@ -15495,15 +15474,15 @@
         <w:t>Zenék lekérdezése:</w:t>
       </w:r>
     </w:p>
-    <w:bookmarkStart w:id="20" w:name="_MON_1804669611"/>
-    <w:bookmarkEnd w:id="20"/>
+    <w:bookmarkStart w:id="21" w:name="_MON_1804669611"/>
+    <w:bookmarkEnd w:id="21"/>
     <w:p>
       <w:r>
         <w:object w:dxaOrig="9072" w:dyaOrig="5985">
-          <v:shape id="_x0000_i1044" type="#_x0000_t75" style="width:453.75pt;height:299.25pt" o:ole="">
+          <v:shape id="_x0000_i1044" type="#_x0000_t75" style="width:453.9pt;height:299.5pt" o:ole="">
             <v:imagedata r:id="rId57" o:title=""/>
           </v:shape>
-          <o:OLEObject Type="Embed" ProgID="Word.OpenDocumentText.12" ShapeID="_x0000_i1044" DrawAspect="Content" ObjectID="_1805006110" r:id="rId58"/>
+          <o:OLEObject Type="Embed" ProgID="Word.OpenDocumentText.12" ShapeID="_x0000_i1044" DrawAspect="Content" ObjectID="_1805009926" r:id="rId58"/>
         </w:object>
       </w:r>
     </w:p>
@@ -15512,15 +15491,15 @@
         <w:t>A keresést minden a keresőmezőbe írt karakterkor frissíti:</w:t>
       </w:r>
     </w:p>
-    <w:bookmarkStart w:id="21" w:name="_MON_1804667757"/>
-    <w:bookmarkEnd w:id="21"/>
+    <w:bookmarkStart w:id="22" w:name="_MON_1804667757"/>
+    <w:bookmarkEnd w:id="22"/>
     <w:p>
       <w:r>
         <w:object w:dxaOrig="9072" w:dyaOrig="855">
-          <v:shape id="_x0000_i1045" type="#_x0000_t75" style="width:453.75pt;height:42.75pt" o:ole="">
+          <v:shape id="_x0000_i1045" type="#_x0000_t75" style="width:453.9pt;height:42.6pt" o:ole="">
             <v:imagedata r:id="rId59" o:title=""/>
           </v:shape>
-          <o:OLEObject Type="Embed" ProgID="Word.OpenDocumentText.12" ShapeID="_x0000_i1045" DrawAspect="Content" ObjectID="_1805006111" r:id="rId60"/>
+          <o:OLEObject Type="Embed" ProgID="Word.OpenDocumentText.12" ShapeID="_x0000_i1045" DrawAspect="Content" ObjectID="_1805009927" r:id="rId60"/>
         </w:object>
       </w:r>
     </w:p>
@@ -15529,15 +15508,15 @@
         <w:t>Megjelenítés módszere:</w:t>
       </w:r>
     </w:p>
-    <w:bookmarkStart w:id="22" w:name="_MON_1804668722"/>
-    <w:bookmarkEnd w:id="22"/>
+    <w:bookmarkStart w:id="23" w:name="_MON_1804668722"/>
+    <w:bookmarkEnd w:id="23"/>
     <w:p>
       <w:r>
         <w:object w:dxaOrig="9072" w:dyaOrig="7695">
-          <v:shape id="_x0000_i1046" type="#_x0000_t75" style="width:453.75pt;height:344.25pt" o:ole="">
+          <v:shape id="_x0000_i1046" type="#_x0000_t75" style="width:453.9pt;height:344.45pt" o:ole="">
             <v:imagedata r:id="rId61" o:title=""/>
           </v:shape>
-          <o:OLEObject Type="Embed" ProgID="Word.OpenDocumentText.12" ShapeID="_x0000_i1046" DrawAspect="Content" ObjectID="_1805006112" r:id="rId62"/>
+          <o:OLEObject Type="Embed" ProgID="Word.OpenDocumentText.12" ShapeID="_x0000_i1046" DrawAspect="Content" ObjectID="_1805009928" r:id="rId62"/>
         </w:object>
       </w:r>
     </w:p>
@@ -15571,15 +15550,15 @@
         <w:t xml:space="preserve"> osztály szolgál:</w:t>
       </w:r>
     </w:p>
-    <w:bookmarkStart w:id="23" w:name="_MON_1804669414"/>
-    <w:bookmarkEnd w:id="23"/>
+    <w:bookmarkStart w:id="24" w:name="_MON_1804669414"/>
+    <w:bookmarkEnd w:id="24"/>
     <w:p>
       <w:r>
         <w:object w:dxaOrig="9072" w:dyaOrig="7695">
-          <v:shape id="_x0000_i1047" type="#_x0000_t75" style="width:453.75pt;height:384.75pt" o:ole="">
+          <v:shape id="_x0000_i1047" type="#_x0000_t75" style="width:453.9pt;height:384.75pt" o:ole="">
             <v:imagedata r:id="rId63" o:title=""/>
           </v:shape>
-          <o:OLEObject Type="Embed" ProgID="Word.OpenDocumentText.12" ShapeID="_x0000_i1047" DrawAspect="Content" ObjectID="_1805006113" r:id="rId64"/>
+          <o:OLEObject Type="Embed" ProgID="Word.OpenDocumentText.12" ShapeID="_x0000_i1047" DrawAspect="Content" ObjectID="_1805009929" r:id="rId64"/>
         </w:object>
       </w:r>
     </w:p>
@@ -15599,15 +15578,15 @@
         <w:t>lekérdezi a fegyvereket egy API hívással:</w:t>
       </w:r>
     </w:p>
-    <w:bookmarkStart w:id="24" w:name="_MON_1804669693"/>
-    <w:bookmarkEnd w:id="24"/>
+    <w:bookmarkStart w:id="25" w:name="_MON_1804669693"/>
+    <w:bookmarkEnd w:id="25"/>
     <w:p>
       <w:r>
         <w:object w:dxaOrig="9072" w:dyaOrig="4560">
-          <v:shape id="_x0000_i1048" type="#_x0000_t75" style="width:453.75pt;height:228pt" o:ole="">
+          <v:shape id="_x0000_i1048" type="#_x0000_t75" style="width:453.9pt;height:228.1pt" o:ole="">
             <v:imagedata r:id="rId65" o:title=""/>
           </v:shape>
-          <o:OLEObject Type="Embed" ProgID="Word.OpenDocumentText.12" ShapeID="_x0000_i1048" DrawAspect="Content" ObjectID="_1805006114" r:id="rId66"/>
+          <o:OLEObject Type="Embed" ProgID="Word.OpenDocumentText.12" ShapeID="_x0000_i1048" DrawAspect="Content" ObjectID="_1805009930" r:id="rId66"/>
         </w:object>
       </w:r>
     </w:p>
@@ -15679,15 +15658,15 @@
         <w:t xml:space="preserve"> nevű osztályban tároljuk:</w:t>
       </w:r>
     </w:p>
-    <w:bookmarkStart w:id="25" w:name="_MON_1804670046"/>
-    <w:bookmarkEnd w:id="25"/>
+    <w:bookmarkStart w:id="26" w:name="_MON_1804670046"/>
+    <w:bookmarkEnd w:id="26"/>
     <w:p>
       <w:r>
         <w:object w:dxaOrig="9072" w:dyaOrig="4275">
-          <v:shape id="_x0000_i1049" type="#_x0000_t75" style="width:453.75pt;height:213.75pt" o:ole="">
+          <v:shape id="_x0000_i1049" type="#_x0000_t75" style="width:453.9pt;height:213.7pt" o:ole="">
             <v:imagedata r:id="rId67" o:title=""/>
           </v:shape>
-          <o:OLEObject Type="Embed" ProgID="Word.OpenDocumentText.12" ShapeID="_x0000_i1049" DrawAspect="Content" ObjectID="_1805006115" r:id="rId68"/>
+          <o:OLEObject Type="Embed" ProgID="Word.OpenDocumentText.12" ShapeID="_x0000_i1049" DrawAspect="Content" ObjectID="_1805009931" r:id="rId68"/>
         </w:object>
       </w:r>
     </w:p>
@@ -15726,15 +15705,15 @@
         <w:t>A képnézegető vezérléséhez külön logikát kellett alkalmazzunk:</w:t>
       </w:r>
     </w:p>
-    <w:bookmarkStart w:id="26" w:name="_MON_1804670207"/>
-    <w:bookmarkEnd w:id="26"/>
+    <w:bookmarkStart w:id="27" w:name="_MON_1804670207"/>
+    <w:bookmarkEnd w:id="27"/>
     <w:p>
       <w:r>
         <w:object w:dxaOrig="9072" w:dyaOrig="9975">
-          <v:shape id="_x0000_i1050" type="#_x0000_t75" style="width:453.75pt;height:498.75pt" o:ole="">
+          <v:shape id="_x0000_i1050" type="#_x0000_t75" style="width:453.9pt;height:498.8pt" o:ole="">
             <v:imagedata r:id="rId69" o:title=""/>
           </v:shape>
-          <o:OLEObject Type="Embed" ProgID="Word.OpenDocumentText.12" ShapeID="_x0000_i1050" DrawAspect="Content" ObjectID="_1805006116" r:id="rId70"/>
+          <o:OLEObject Type="Embed" ProgID="Word.OpenDocumentText.12" ShapeID="_x0000_i1050" DrawAspect="Content" ObjectID="_1805009932" r:id="rId70"/>
         </w:object>
       </w:r>
     </w:p>
@@ -15786,15 +15765,15 @@
         <w:t xml:space="preserve"> osztály szolgál:</w:t>
       </w:r>
     </w:p>
-    <w:bookmarkStart w:id="27" w:name="_MON_1804670699"/>
-    <w:bookmarkEnd w:id="27"/>
+    <w:bookmarkStart w:id="28" w:name="_MON_1804670699"/>
+    <w:bookmarkEnd w:id="28"/>
     <w:p>
       <w:r>
         <w:object w:dxaOrig="9072" w:dyaOrig="3135">
-          <v:shape id="_x0000_i1051" type="#_x0000_t75" style="width:453.75pt;height:156.75pt" o:ole="">
+          <v:shape id="_x0000_i1051" type="#_x0000_t75" style="width:453.9pt;height:156.65pt" o:ole="">
             <v:imagedata r:id="rId71" o:title=""/>
           </v:shape>
-          <o:OLEObject Type="Embed" ProgID="Word.OpenDocumentText.12" ShapeID="_x0000_i1051" DrawAspect="Content" ObjectID="_1805006117" r:id="rId72"/>
+          <o:OLEObject Type="Embed" ProgID="Word.OpenDocumentText.12" ShapeID="_x0000_i1051" DrawAspect="Content" ObjectID="_1805009933" r:id="rId72"/>
         </w:object>
       </w:r>
     </w:p>
@@ -15819,15 +15798,15 @@
         <w:t>() metódus betölti a karaktereket:</w:t>
       </w:r>
     </w:p>
-    <w:bookmarkStart w:id="28" w:name="_MON_1804670817"/>
-    <w:bookmarkEnd w:id="28"/>
+    <w:bookmarkStart w:id="29" w:name="_MON_1804670817"/>
+    <w:bookmarkEnd w:id="29"/>
     <w:p>
       <w:r>
         <w:object w:dxaOrig="9072" w:dyaOrig="6555">
-          <v:shape id="_x0000_i1052" type="#_x0000_t75" style="width:453.75pt;height:327.75pt" o:ole="">
+          <v:shape id="_x0000_i1052" type="#_x0000_t75" style="width:453.9pt;height:327.75pt" o:ole="">
             <v:imagedata r:id="rId73" o:title=""/>
           </v:shape>
-          <o:OLEObject Type="Embed" ProgID="Word.OpenDocumentText.12" ShapeID="_x0000_i1052" DrawAspect="Content" ObjectID="_1805006118" r:id="rId74"/>
+          <o:OLEObject Type="Embed" ProgID="Word.OpenDocumentText.12" ShapeID="_x0000_i1052" DrawAspect="Content" ObjectID="_1805009934" r:id="rId74"/>
         </w:object>
       </w:r>
     </w:p>
@@ -15850,15 +15829,15 @@
         <w:t>, a hozzájuk tartozó animációkkal:</w:t>
       </w:r>
     </w:p>
-    <w:bookmarkStart w:id="29" w:name="_MON_1804671007"/>
-    <w:bookmarkEnd w:id="29"/>
+    <w:bookmarkStart w:id="30" w:name="_MON_1804671007"/>
+    <w:bookmarkEnd w:id="30"/>
     <w:p>
       <w:r>
         <w:object w:dxaOrig="9072" w:dyaOrig="7695">
-          <v:shape id="_x0000_i1053" type="#_x0000_t75" style="width:453.75pt;height:384.75pt" o:ole="">
+          <v:shape id="_x0000_i1053" type="#_x0000_t75" style="width:453.9pt;height:384.75pt" o:ole="">
             <v:imagedata r:id="rId75" o:title=""/>
           </v:shape>
-          <o:OLEObject Type="Embed" ProgID="Word.OpenDocumentText.12" ShapeID="_x0000_i1053" DrawAspect="Content" ObjectID="_1805006119" r:id="rId76"/>
+          <o:OLEObject Type="Embed" ProgID="Word.OpenDocumentText.12" ShapeID="_x0000_i1053" DrawAspect="Content" ObjectID="_1805009935" r:id="rId76"/>
         </w:object>
       </w:r>
     </w:p>
@@ -15895,7 +15874,15 @@
       </w:r>
       <w:proofErr w:type="spellEnd"/>
       <w:r>
-        <w:t>’ GET paraméternek köszönthetően eldönthető, hogy a kérés ’maps’,’</w:t>
+        <w:t>’ GET paraméternek köszönthetően eldönthető, hogy a kérés ’</w:t>
+      </w:r>
+      <w:proofErr w:type="spellStart"/>
+      <w:r>
+        <w:t>maps</w:t>
+      </w:r>
+      <w:proofErr w:type="spellEnd"/>
+      <w:r>
+        <w:t>’,’</w:t>
       </w:r>
       <w:proofErr w:type="spellStart"/>
       <w:r>
@@ -15911,18 +15898,26 @@
       </w:r>
       <w:proofErr w:type="spellEnd"/>
       <w:r>
-        <w:t>’ vagy ’weapons’ típusú, és ezekhez megfelelő lekérdezéseket futtat:</w:t>
-      </w:r>
-    </w:p>
-    <w:bookmarkStart w:id="30" w:name="_MON_1804671389"/>
-    <w:bookmarkEnd w:id="30"/>
+        <w:t>’ vagy ’</w:t>
+      </w:r>
+      <w:proofErr w:type="spellStart"/>
+      <w:r>
+        <w:t>weapons</w:t>
+      </w:r>
+      <w:proofErr w:type="spellEnd"/>
+      <w:r>
+        <w:t>’ típusú, és ezekhez megfelelő lekérdezéseket futtat:</w:t>
+      </w:r>
+    </w:p>
+    <w:bookmarkStart w:id="31" w:name="_MON_1804671389"/>
+    <w:bookmarkEnd w:id="31"/>
     <w:p>
       <w:r>
         <w:object w:dxaOrig="9072" w:dyaOrig="5415">
-          <v:shape id="_x0000_i1054" type="#_x0000_t75" style="width:453.75pt;height:270.75pt" o:ole="">
+          <v:shape id="_x0000_i1054" type="#_x0000_t75" style="width:453.9pt;height:270.7pt" o:ole="">
             <v:imagedata r:id="rId77" o:title=""/>
           </v:shape>
-          <o:OLEObject Type="Embed" ProgID="Word.OpenDocumentText.12" ShapeID="_x0000_i1054" DrawAspect="Content" ObjectID="_1805006120" r:id="rId78"/>
+          <o:OLEObject Type="Embed" ProgID="Word.OpenDocumentText.12" ShapeID="_x0000_i1054" DrawAspect="Content" ObjectID="_1805009936" r:id="rId78"/>
         </w:object>
       </w:r>
     </w:p>
@@ -15936,25 +15931,25 @@
       </w:r>
       <w:proofErr w:type="spellEnd"/>
     </w:p>
-    <w:bookmarkStart w:id="31" w:name="_MON_1804671622"/>
-    <w:bookmarkEnd w:id="31"/>
+    <w:bookmarkStart w:id="32" w:name="_MON_1804671622"/>
+    <w:bookmarkEnd w:id="32"/>
     <w:p>
       <w:r>
         <w:object w:dxaOrig="9072" w:dyaOrig="5130">
-          <v:shape id="_x0000_i1055" type="#_x0000_t75" style="width:453.75pt;height:256.5pt" o:ole="">
+          <v:shape id="_x0000_i1055" type="#_x0000_t75" style="width:453.9pt;height:256.3pt" o:ole="">
             <v:imagedata r:id="rId79" o:title=""/>
           </v:shape>
-          <o:OLEObject Type="Embed" ProgID="Word.OpenDocumentText.12" ShapeID="_x0000_i1055" DrawAspect="Content" ObjectID="_1805006121" r:id="rId80"/>
+          <o:OLEObject Type="Embed" ProgID="Word.OpenDocumentText.12" ShapeID="_x0000_i1055" DrawAspect="Content" ObjectID="_1805009937" r:id="rId80"/>
         </w:object>
       </w:r>
     </w:p>
     <w:p>
       <w:r>
-        <w:t>Ez a fájl a GET paraméterben megadott map_id-</w:t>
-      </w:r>
-      <w:proofErr w:type="spellStart"/>
-      <w:r>
-        <w:t>jű</w:t>
+        <w:t xml:space="preserve">Ez a fájl a GET paraméterben megadott </w:t>
+      </w:r>
+      <w:proofErr w:type="spellStart"/>
+      <w:r>
+        <w:t>map_id-jű</w:t>
       </w:r>
       <w:proofErr w:type="spellEnd"/>
       <w:r>
@@ -16549,15 +16544,15 @@
         <w:t xml:space="preserve"> oldal kezdetén egy ellenőrzés látható, ami nem engedi tovább a felhasználót, ha nincs bejelentkezve:</w:t>
       </w:r>
     </w:p>
-    <w:bookmarkStart w:id="32" w:name="_MON_1804673113"/>
-    <w:bookmarkEnd w:id="32"/>
+    <w:bookmarkStart w:id="33" w:name="_MON_1804673113"/>
+    <w:bookmarkEnd w:id="33"/>
     <w:p>
       <w:r>
         <w:object w:dxaOrig="9072" w:dyaOrig="3135">
-          <v:shape id="_x0000_i1056" type="#_x0000_t75" style="width:453.75pt;height:156.75pt" o:ole="">
+          <v:shape id="_x0000_i1056" type="#_x0000_t75" style="width:453.9pt;height:156.65pt" o:ole="">
             <v:imagedata r:id="rId81" o:title=""/>
           </v:shape>
-          <o:OLEObject Type="Embed" ProgID="Word.OpenDocumentText.12" ShapeID="_x0000_i1056" DrawAspect="Content" ObjectID="_1805006122" r:id="rId82"/>
+          <o:OLEObject Type="Embed" ProgID="Word.OpenDocumentText.12" ShapeID="_x0000_i1056" DrawAspect="Content" ObjectID="_1805009938" r:id="rId82"/>
         </w:object>
       </w:r>
     </w:p>
@@ -16595,15 +16590,15 @@
         <w:t>() metódussal teszi ezt:</w:t>
       </w:r>
     </w:p>
-    <w:bookmarkStart w:id="33" w:name="_MON_1804673245"/>
-    <w:bookmarkEnd w:id="33"/>
+    <w:bookmarkStart w:id="34" w:name="_MON_1804673245"/>
+    <w:bookmarkEnd w:id="34"/>
     <w:p>
       <w:r>
         <w:object w:dxaOrig="9072" w:dyaOrig="1995">
-          <v:shape id="_x0000_i1057" type="#_x0000_t75" style="width:453.75pt;height:99.75pt" o:ole="">
+          <v:shape id="_x0000_i1057" type="#_x0000_t75" style="width:453.9pt;height:99.65pt" o:ole="">
             <v:imagedata r:id="rId83" o:title=""/>
           </v:shape>
-          <o:OLEObject Type="Embed" ProgID="Word.OpenDocumentText.12" ShapeID="_x0000_i1057" DrawAspect="Content" ObjectID="_1805006123" r:id="rId84"/>
+          <o:OLEObject Type="Embed" ProgID="Word.OpenDocumentText.12" ShapeID="_x0000_i1057" DrawAspect="Content" ObjectID="_1805009939" r:id="rId84"/>
         </w:object>
       </w:r>
     </w:p>
@@ -16768,6 +16763,48 @@
       </w:r>
     </w:p>
     <w:p>
+      <w:r>
+        <w:rPr>
+          <w:noProof/>
+        </w:rPr>
+        <w:drawing>
+          <wp:inline distT="0" distB="0" distL="0" distR="0" wp14:anchorId="04D35A98" wp14:editId="3B4727AD">
+            <wp:extent cx="5399405" cy="2677160"/>
+            <wp:effectExtent l="0" t="0" r="0" b="8890"/>
+            <wp:docPr id="17" name="Kép 17"/>
+            <wp:cNvGraphicFramePr>
+              <a:graphicFrameLocks xmlns:a="http://schemas.openxmlformats.org/drawingml/2006/main" noChangeAspect="1"/>
+            </wp:cNvGraphicFramePr>
+            <a:graphic xmlns:a="http://schemas.openxmlformats.org/drawingml/2006/main">
+              <a:graphicData uri="http://schemas.openxmlformats.org/drawingml/2006/picture">
+                <pic:pic xmlns:pic="http://schemas.openxmlformats.org/drawingml/2006/picture">
+                  <pic:nvPicPr>
+                    <pic:cNvPr id="1" name=""/>
+                    <pic:cNvPicPr/>
+                  </pic:nvPicPr>
+                  <pic:blipFill>
+                    <a:blip r:embed="rId85"/>
+                    <a:stretch>
+                      <a:fillRect/>
+                    </a:stretch>
+                  </pic:blipFill>
+                  <pic:spPr>
+                    <a:xfrm>
+                      <a:off x="0" y="0"/>
+                      <a:ext cx="5399405" cy="2677160"/>
+                    </a:xfrm>
+                    <a:prstGeom prst="rect">
+                      <a:avLst/>
+                    </a:prstGeom>
+                  </pic:spPr>
+                </pic:pic>
+              </a:graphicData>
+            </a:graphic>
+          </wp:inline>
+        </w:drawing>
+      </w:r>
+    </w:p>
+    <w:p>
       <w:pPr>
         <w:rPr>
           <w:u w:val="single"/>
@@ -16787,15 +16824,15 @@
         <w:t>Karakter beszúrása az adatbázisba:</w:t>
       </w:r>
     </w:p>
-    <w:bookmarkStart w:id="34" w:name="_MON_1804674040"/>
-    <w:bookmarkEnd w:id="34"/>
+    <w:bookmarkStart w:id="35" w:name="_MON_1804674040"/>
+    <w:bookmarkEnd w:id="35"/>
     <w:p>
       <w:r>
         <w:object w:dxaOrig="9072" w:dyaOrig="3990">
-          <v:shape id="_x0000_i1058" type="#_x0000_t75" style="width:453.75pt;height:199.5pt" o:ole="">
-            <v:imagedata r:id="rId85" o:title=""/>
+          <v:shape id="_x0000_i1058" type="#_x0000_t75" style="width:453.9pt;height:199.3pt" o:ole="">
+            <v:imagedata r:id="rId86" o:title=""/>
           </v:shape>
-          <o:OLEObject Type="Embed" ProgID="Word.OpenDocumentText.12" ShapeID="_x0000_i1058" DrawAspect="Content" ObjectID="_1805006124" r:id="rId86"/>
+          <o:OLEObject Type="Embed" ProgID="Word.OpenDocumentText.12" ShapeID="_x0000_i1058" DrawAspect="Content" ObjectID="_1805009940" r:id="rId87"/>
         </w:object>
       </w:r>
     </w:p>
@@ -16814,15 +16851,15 @@
       </w:r>
       <w:proofErr w:type="spellEnd"/>
     </w:p>
-    <w:bookmarkStart w:id="35" w:name="_MON_1804674189"/>
-    <w:bookmarkEnd w:id="35"/>
+    <w:bookmarkStart w:id="36" w:name="_MON_1804674189"/>
+    <w:bookmarkEnd w:id="36"/>
     <w:p>
       <w:r>
         <w:object w:dxaOrig="9072" w:dyaOrig="3135">
-          <v:shape id="_x0000_i1059" type="#_x0000_t75" style="width:453.75pt;height:156.75pt" o:ole="">
-            <v:imagedata r:id="rId87" o:title=""/>
+          <v:shape id="_x0000_i1059" type="#_x0000_t75" style="width:453.9pt;height:156.65pt" o:ole="">
+            <v:imagedata r:id="rId88" o:title=""/>
           </v:shape>
-          <o:OLEObject Type="Embed" ProgID="Word.OpenDocumentText.12" ShapeID="_x0000_i1059" DrawAspect="Content" ObjectID="_1805006125" r:id="rId88"/>
+          <o:OLEObject Type="Embed" ProgID="Word.OpenDocumentText.12" ShapeID="_x0000_i1059" DrawAspect="Content" ObjectID="_1805009941" r:id="rId89"/>
         </w:object>
       </w:r>
     </w:p>
@@ -16854,15 +16891,15 @@
       </w:r>
       <w:proofErr w:type="spellEnd"/>
     </w:p>
-    <w:bookmarkStart w:id="36" w:name="_MON_1804674363"/>
-    <w:bookmarkEnd w:id="36"/>
+    <w:bookmarkStart w:id="37" w:name="_MON_1804674363"/>
+    <w:bookmarkEnd w:id="37"/>
     <w:p>
       <w:r>
         <w:object w:dxaOrig="9072" w:dyaOrig="4725">
-          <v:shape id="_x0000_i1060" type="#_x0000_t75" style="width:453.75pt;height:236.25pt" o:ole="">
-            <v:imagedata r:id="rId89" o:title=""/>
+          <v:shape id="_x0000_i1060" type="#_x0000_t75" style="width:453.9pt;height:236.15pt" o:ole="">
+            <v:imagedata r:id="rId90" o:title=""/>
           </v:shape>
-          <o:OLEObject Type="Embed" ProgID="Word.OpenDocumentText.12" ShapeID="_x0000_i1060" DrawAspect="Content" ObjectID="_1805006126" r:id="rId90"/>
+          <o:OLEObject Type="Embed" ProgID="Word.OpenDocumentText.12" ShapeID="_x0000_i1060" DrawAspect="Content" ObjectID="_1805009942" r:id="rId91"/>
         </w:object>
       </w:r>
     </w:p>
@@ -16923,7 +16960,15 @@
       </w:r>
       <w:proofErr w:type="spellEnd"/>
       <w:r>
-        <w:t xml:space="preserve">(id) metódus kérést küld az </w:t>
+        <w:t>(</w:t>
+      </w:r>
+      <w:proofErr w:type="spellStart"/>
+      <w:r>
+        <w:t>id</w:t>
+      </w:r>
+      <w:proofErr w:type="spellEnd"/>
+      <w:r>
+        <w:t xml:space="preserve">) metódus kérést küld az </w:t>
       </w:r>
       <w:proofErr w:type="spellStart"/>
       <w:r>
@@ -16931,31 +16976,32 @@
       </w:r>
       <w:proofErr w:type="spellEnd"/>
       <w:r>
-        <w:t>, hogy törölje ki a megadott id-</w:t>
-      </w:r>
-      <w:proofErr w:type="spellStart"/>
-      <w:r>
-        <w:t>jű</w:t>
+        <w:t xml:space="preserve">, hogy törölje ki a megadott </w:t>
+      </w:r>
+      <w:proofErr w:type="spellStart"/>
+      <w:r>
+        <w:t>id-jű</w:t>
       </w:r>
       <w:proofErr w:type="spellEnd"/>
       <w:r>
         <w:t xml:space="preserve"> karaktert.</w:t>
       </w:r>
     </w:p>
-    <w:bookmarkStart w:id="37" w:name="_MON_1804674864"/>
-    <w:bookmarkEnd w:id="37"/>
+    <w:bookmarkStart w:id="38" w:name="_MON_1804674864"/>
+    <w:bookmarkEnd w:id="38"/>
     <w:p>
       <w:r>
         <w:object w:dxaOrig="9072" w:dyaOrig="4845">
-          <v:shape id="_x0000_i1061" type="#_x0000_t75" style="width:453.75pt;height:242.25pt" o:ole="">
-            <v:imagedata r:id="rId91" o:title=""/>
+          <v:shape id="_x0000_i1061" type="#_x0000_t75" style="width:453.9pt;height:242.5pt" o:ole="">
+            <v:imagedata r:id="rId92" o:title=""/>
           </v:shape>
-          <o:OLEObject Type="Embed" ProgID="Word.OpenDocumentText.12" ShapeID="_x0000_i1061" DrawAspect="Content" ObjectID="_1805006127" r:id="rId92"/>
+          <o:OLEObject Type="Embed" ProgID="Word.OpenDocumentText.12" ShapeID="_x0000_i1061" DrawAspect="Content" ObjectID="_1805009943" r:id="rId93"/>
         </w:object>
       </w:r>
     </w:p>
     <w:p>
       <w:r>
+        <w:lastRenderedPageBreak/>
         <w:t xml:space="preserve">A dokumentum készenlétekor eseményfigyelőt rakunk az új karakter hozzáadása </w:t>
       </w:r>
       <w:proofErr w:type="spellStart"/>
@@ -17089,8 +17135,554 @@
         <w:t xml:space="preserve"> – Összes fegyver betöltése</w:t>
       </w:r>
     </w:p>
+    <w:p>
+      <w:r>
+        <w:rPr>
+          <w:noProof/>
+        </w:rPr>
+        <w:drawing>
+          <wp:inline distT="0" distB="0" distL="0" distR="0" wp14:anchorId="7B15EBE9" wp14:editId="130853BE">
+            <wp:extent cx="5399405" cy="2699385"/>
+            <wp:effectExtent l="0" t="0" r="0" b="5715"/>
+            <wp:docPr id="6" name="Kép 6"/>
+            <wp:cNvGraphicFramePr>
+              <a:graphicFrameLocks xmlns:a="http://schemas.openxmlformats.org/drawingml/2006/main" noChangeAspect="1"/>
+            </wp:cNvGraphicFramePr>
+            <a:graphic xmlns:a="http://schemas.openxmlformats.org/drawingml/2006/main">
+              <a:graphicData uri="http://schemas.openxmlformats.org/drawingml/2006/picture">
+                <pic:pic xmlns:pic="http://schemas.openxmlformats.org/drawingml/2006/picture">
+                  <pic:nvPicPr>
+                    <pic:cNvPr id="1" name=""/>
+                    <pic:cNvPicPr/>
+                  </pic:nvPicPr>
+                  <pic:blipFill>
+                    <a:blip r:embed="rId94"/>
+                    <a:stretch>
+                      <a:fillRect/>
+                    </a:stretch>
+                  </pic:blipFill>
+                  <pic:spPr>
+                    <a:xfrm>
+                      <a:off x="0" y="0"/>
+                      <a:ext cx="5399405" cy="2699385"/>
+                    </a:xfrm>
+                    <a:prstGeom prst="rect">
+                      <a:avLst/>
+                    </a:prstGeom>
+                  </pic:spPr>
+                </pic:pic>
+              </a:graphicData>
+            </a:graphic>
+          </wp:inline>
+        </w:drawing>
+      </w:r>
+    </w:p>
+    <w:p>
+      <w:pPr>
+        <w:pStyle w:val="Cmsor4"/>
+      </w:pPr>
+      <w:r>
+        <w:t>Zene menedzsment</w:t>
+      </w:r>
+    </w:p>
+    <w:p>
+      <w:pPr>
+        <w:spacing w:after="0" w:line="240" w:lineRule="auto"/>
+        <w:rPr>
+          <w:b/>
+        </w:rPr>
+      </w:pPr>
+      <w:r>
+        <w:rPr>
+          <w:b/>
+        </w:rPr>
+        <w:t>Fájlok:</w:t>
+      </w:r>
+    </w:p>
+    <w:p>
+      <w:pPr>
+        <w:pStyle w:val="Listaszerbekezds"/>
+        <w:numPr>
+          <w:ilvl w:val="0"/>
+          <w:numId w:val="26"/>
+        </w:numPr>
+        <w:spacing w:after="0" w:line="240" w:lineRule="auto"/>
+      </w:pPr>
+      <w:proofErr w:type="spellStart"/>
+      <w:r>
+        <w:t>music_management.php</w:t>
+      </w:r>
+      <w:proofErr w:type="spellEnd"/>
+      <w:r>
+        <w:t xml:space="preserve"> – Megjeleníti a zenék táblázatot, mellette egy felviteli </w:t>
+      </w:r>
+      <w:proofErr w:type="spellStart"/>
+      <w:r>
+        <w:t>formot</w:t>
+      </w:r>
+      <w:proofErr w:type="spellEnd"/>
+      <w:r>
+        <w:t>.</w:t>
+      </w:r>
+    </w:p>
+    <w:p>
+      <w:pPr>
+        <w:pStyle w:val="Listaszerbekezds"/>
+        <w:numPr>
+          <w:ilvl w:val="0"/>
+          <w:numId w:val="26"/>
+        </w:numPr>
+        <w:spacing w:after="0" w:line="240" w:lineRule="auto"/>
+      </w:pPr>
+      <w:r>
+        <w:t>music_management.js – Táblázat feltöltése adatbázisból, törlés, hozzáadás kezelése</w:t>
+      </w:r>
+    </w:p>
+    <w:p>
+      <w:pPr>
+        <w:pStyle w:val="Listaszerbekezds"/>
+        <w:numPr>
+          <w:ilvl w:val="0"/>
+          <w:numId w:val="26"/>
+        </w:numPr>
+        <w:spacing w:after="0" w:line="240" w:lineRule="auto"/>
+      </w:pPr>
+      <w:proofErr w:type="spellStart"/>
+      <w:r>
+        <w:t>admin_add_new_music.php</w:t>
+      </w:r>
+      <w:proofErr w:type="spellEnd"/>
+      <w:r>
+        <w:t xml:space="preserve"> – Új zene felvétele</w:t>
+      </w:r>
+    </w:p>
+    <w:p>
+      <w:pPr>
+        <w:pStyle w:val="Listaszerbekezds"/>
+        <w:numPr>
+          <w:ilvl w:val="0"/>
+          <w:numId w:val="26"/>
+        </w:numPr>
+        <w:spacing w:after="0" w:line="240" w:lineRule="auto"/>
+      </w:pPr>
+      <w:proofErr w:type="spellStart"/>
+      <w:r>
+        <w:t>admin_delete_music.php</w:t>
+      </w:r>
+      <w:proofErr w:type="spellEnd"/>
+      <w:r>
+        <w:t xml:space="preserve"> – Zene törlése ID alapján</w:t>
+      </w:r>
+    </w:p>
+    <w:p>
+      <w:pPr>
+        <w:pStyle w:val="Listaszerbekezds"/>
+        <w:numPr>
+          <w:ilvl w:val="0"/>
+          <w:numId w:val="26"/>
+        </w:numPr>
+        <w:spacing w:after="0" w:line="240" w:lineRule="auto"/>
+      </w:pPr>
+      <w:proofErr w:type="spellStart"/>
+      <w:r>
+        <w:t>admin_get_music_data.php</w:t>
+      </w:r>
+      <w:proofErr w:type="spellEnd"/>
+      <w:r>
+        <w:t xml:space="preserve"> – Az összes zene lekérdezése</w:t>
+      </w:r>
+    </w:p>
+    <w:p>
+      <w:pPr>
+        <w:spacing w:after="0" w:line="240" w:lineRule="auto"/>
+      </w:pPr>
+      <w:r>
+        <w:rPr>
+          <w:noProof/>
+        </w:rPr>
+        <w:lastRenderedPageBreak/>
+        <w:drawing>
+          <wp:inline distT="0" distB="0" distL="0" distR="0" wp14:anchorId="1D362287" wp14:editId="40D75734">
+            <wp:extent cx="5399405" cy="2695575"/>
+            <wp:effectExtent l="0" t="0" r="0" b="9525"/>
+            <wp:docPr id="20" name="Kép 20"/>
+            <wp:cNvGraphicFramePr>
+              <a:graphicFrameLocks xmlns:a="http://schemas.openxmlformats.org/drawingml/2006/main" noChangeAspect="1"/>
+            </wp:cNvGraphicFramePr>
+            <a:graphic xmlns:a="http://schemas.openxmlformats.org/drawingml/2006/main">
+              <a:graphicData uri="http://schemas.openxmlformats.org/drawingml/2006/picture">
+                <pic:pic xmlns:pic="http://schemas.openxmlformats.org/drawingml/2006/picture">
+                  <pic:nvPicPr>
+                    <pic:cNvPr id="1" name=""/>
+                    <pic:cNvPicPr/>
+                  </pic:nvPicPr>
+                  <pic:blipFill>
+                    <a:blip r:embed="rId95"/>
+                    <a:stretch>
+                      <a:fillRect/>
+                    </a:stretch>
+                  </pic:blipFill>
+                  <pic:spPr>
+                    <a:xfrm>
+                      <a:off x="0" y="0"/>
+                      <a:ext cx="5399405" cy="2695575"/>
+                    </a:xfrm>
+                    <a:prstGeom prst="rect">
+                      <a:avLst/>
+                    </a:prstGeom>
+                  </pic:spPr>
+                </pic:pic>
+              </a:graphicData>
+            </a:graphic>
+          </wp:inline>
+        </w:drawing>
+      </w:r>
+    </w:p>
+    <w:p>
+      <w:pPr>
+        <w:pStyle w:val="Cmsor4"/>
+        <w:spacing w:before="240"/>
+      </w:pPr>
+      <w:r>
+        <w:t>Pálya menedzsment</w:t>
+      </w:r>
+    </w:p>
+    <w:p>
+      <w:pPr>
+        <w:spacing w:after="0" w:line="240" w:lineRule="auto"/>
+        <w:rPr>
+          <w:b/>
+        </w:rPr>
+      </w:pPr>
+      <w:r>
+        <w:rPr>
+          <w:b/>
+        </w:rPr>
+        <w:t>Fájlok:</w:t>
+      </w:r>
+    </w:p>
+    <w:p>
+      <w:pPr>
+        <w:pStyle w:val="Listaszerbekezds"/>
+        <w:numPr>
+          <w:ilvl w:val="0"/>
+          <w:numId w:val="26"/>
+        </w:numPr>
+        <w:spacing w:after="0" w:line="240" w:lineRule="auto"/>
+      </w:pPr>
+      <w:proofErr w:type="spellStart"/>
+      <w:r>
+        <w:t>map_management.php</w:t>
+      </w:r>
+      <w:proofErr w:type="spellEnd"/>
+      <w:r>
+        <w:t xml:space="preserve"> – Megjeleníti a pályák táblázatot, mellette egy felviteli </w:t>
+      </w:r>
+      <w:proofErr w:type="spellStart"/>
+      <w:r>
+        <w:t>formot</w:t>
+      </w:r>
+      <w:proofErr w:type="spellEnd"/>
+      <w:r>
+        <w:t>.</w:t>
+      </w:r>
+    </w:p>
+    <w:p>
+      <w:pPr>
+        <w:pStyle w:val="Listaszerbekezds"/>
+        <w:numPr>
+          <w:ilvl w:val="0"/>
+          <w:numId w:val="26"/>
+        </w:numPr>
+        <w:spacing w:after="0" w:line="240" w:lineRule="auto"/>
+      </w:pPr>
+      <w:r>
+        <w:t>map_management.js – Táblázat feltöltése adatbázisból, törlés, hozzáadás kezelése</w:t>
+      </w:r>
+    </w:p>
+    <w:p>
+      <w:pPr>
+        <w:pStyle w:val="Listaszerbekezds"/>
+        <w:numPr>
+          <w:ilvl w:val="0"/>
+          <w:numId w:val="26"/>
+        </w:numPr>
+        <w:spacing w:after="0" w:line="240" w:lineRule="auto"/>
+      </w:pPr>
+      <w:proofErr w:type="spellStart"/>
+      <w:r>
+        <w:t>admin_add_new_map.php</w:t>
+      </w:r>
+      <w:proofErr w:type="spellEnd"/>
+      <w:r>
+        <w:t xml:space="preserve"> – Új pálya felvétele az adatbázisba</w:t>
+      </w:r>
+    </w:p>
+    <w:p>
+      <w:pPr>
+        <w:pStyle w:val="Listaszerbekezds"/>
+        <w:numPr>
+          <w:ilvl w:val="0"/>
+          <w:numId w:val="26"/>
+        </w:numPr>
+        <w:spacing w:after="0" w:line="240" w:lineRule="auto"/>
+      </w:pPr>
+      <w:proofErr w:type="spellStart"/>
+      <w:r>
+        <w:t>admin_delete_map.php</w:t>
+      </w:r>
+      <w:proofErr w:type="spellEnd"/>
+      <w:r>
+        <w:t xml:space="preserve"> – Pálya törlése ID alapján</w:t>
+      </w:r>
+    </w:p>
+    <w:p>
+      <w:pPr>
+        <w:pStyle w:val="Listaszerbekezds"/>
+        <w:numPr>
+          <w:ilvl w:val="0"/>
+          <w:numId w:val="26"/>
+        </w:numPr>
+        <w:spacing w:after="0" w:line="240" w:lineRule="auto"/>
+      </w:pPr>
+      <w:proofErr w:type="spellStart"/>
+      <w:r>
+        <w:t>admin_get_map_data.php</w:t>
+      </w:r>
+      <w:proofErr w:type="spellEnd"/>
+      <w:r>
+        <w:t xml:space="preserve"> – Az összes pálya lekérdezése</w:t>
+      </w:r>
+    </w:p>
+    <w:p>
+      <w:pPr>
+        <w:pStyle w:val="Listaszerbekezds"/>
+        <w:numPr>
+          <w:ilvl w:val="0"/>
+          <w:numId w:val="26"/>
+        </w:numPr>
+        <w:spacing w:after="0" w:line="240" w:lineRule="auto"/>
+      </w:pPr>
+      <w:r>
+        <w:rPr>
+          <w:noProof/>
+        </w:rPr>
+        <w:drawing>
+          <wp:inline distT="0" distB="0" distL="0" distR="0" wp14:anchorId="20394EA5" wp14:editId="518AC0DE">
+            <wp:extent cx="5399405" cy="2689860"/>
+            <wp:effectExtent l="0" t="0" r="0" b="0"/>
+            <wp:docPr id="39" name="Kép 39"/>
+            <wp:cNvGraphicFramePr>
+              <a:graphicFrameLocks xmlns:a="http://schemas.openxmlformats.org/drawingml/2006/main" noChangeAspect="1"/>
+            </wp:cNvGraphicFramePr>
+            <a:graphic xmlns:a="http://schemas.openxmlformats.org/drawingml/2006/main">
+              <a:graphicData uri="http://schemas.openxmlformats.org/drawingml/2006/picture">
+                <pic:pic xmlns:pic="http://schemas.openxmlformats.org/drawingml/2006/picture">
+                  <pic:nvPicPr>
+                    <pic:cNvPr id="1" name=""/>
+                    <pic:cNvPicPr/>
+                  </pic:nvPicPr>
+                  <pic:blipFill>
+                    <a:blip r:embed="rId96"/>
+                    <a:stretch>
+                      <a:fillRect/>
+                    </a:stretch>
+                  </pic:blipFill>
+                  <pic:spPr>
+                    <a:xfrm>
+                      <a:off x="0" y="0"/>
+                      <a:ext cx="5399405" cy="2689860"/>
+                    </a:xfrm>
+                    <a:prstGeom prst="rect">
+                      <a:avLst/>
+                    </a:prstGeom>
+                  </pic:spPr>
+                </pic:pic>
+              </a:graphicData>
+            </a:graphic>
+          </wp:inline>
+        </w:drawing>
+      </w:r>
+    </w:p>
+    <w:p>
+      <w:pPr>
+        <w:spacing w:after="0" w:line="240" w:lineRule="auto"/>
+      </w:pPr>
+      <w:r>
+        <w:rPr>
+          <w:noProof/>
+        </w:rPr>
+        <w:lastRenderedPageBreak/>
+        <w:drawing>
+          <wp:inline distT="0" distB="0" distL="0" distR="0" wp14:anchorId="5315F5F0" wp14:editId="0C88EA9B">
+            <wp:extent cx="5399405" cy="2698115"/>
+            <wp:effectExtent l="0" t="0" r="0" b="6985"/>
+            <wp:docPr id="33" name="Kép 33"/>
+            <wp:cNvGraphicFramePr>
+              <a:graphicFrameLocks xmlns:a="http://schemas.openxmlformats.org/drawingml/2006/main" noChangeAspect="1"/>
+            </wp:cNvGraphicFramePr>
+            <a:graphic xmlns:a="http://schemas.openxmlformats.org/drawingml/2006/main">
+              <a:graphicData uri="http://schemas.openxmlformats.org/drawingml/2006/picture">
+                <pic:pic xmlns:pic="http://schemas.openxmlformats.org/drawingml/2006/picture">
+                  <pic:nvPicPr>
+                    <pic:cNvPr id="1" name=""/>
+                    <pic:cNvPicPr/>
+                  </pic:nvPicPr>
+                  <pic:blipFill>
+                    <a:blip r:embed="rId97"/>
+                    <a:stretch>
+                      <a:fillRect/>
+                    </a:stretch>
+                  </pic:blipFill>
+                  <pic:spPr>
+                    <a:xfrm>
+                      <a:off x="0" y="0"/>
+                      <a:ext cx="5399405" cy="2698115"/>
+                    </a:xfrm>
+                    <a:prstGeom prst="rect">
+                      <a:avLst/>
+                    </a:prstGeom>
+                  </pic:spPr>
+                </pic:pic>
+              </a:graphicData>
+            </a:graphic>
+          </wp:inline>
+        </w:drawing>
+      </w:r>
+    </w:p>
+    <w:p>
+      <w:pPr>
+        <w:pStyle w:val="Cmsor4"/>
+        <w:spacing w:before="240"/>
+      </w:pPr>
+      <w:r>
+        <w:t>Felhasználó menedzsment</w:t>
+      </w:r>
+    </w:p>
+    <w:p>
+      <w:pPr>
+        <w:pStyle w:val="Listaszerbekezds"/>
+        <w:numPr>
+          <w:ilvl w:val="0"/>
+          <w:numId w:val="26"/>
+        </w:numPr>
+        <w:spacing w:after="0" w:line="240" w:lineRule="auto"/>
+      </w:pPr>
+      <w:proofErr w:type="spellStart"/>
+      <w:r>
+        <w:t>user_management.php</w:t>
+      </w:r>
+      <w:proofErr w:type="spellEnd"/>
+      <w:r>
+        <w:t xml:space="preserve"> – Megjeleníti a táblázatot.</w:t>
+      </w:r>
+    </w:p>
+    <w:p>
+      <w:pPr>
+        <w:pStyle w:val="Listaszerbekezds"/>
+        <w:numPr>
+          <w:ilvl w:val="0"/>
+          <w:numId w:val="26"/>
+        </w:numPr>
+        <w:spacing w:after="0" w:line="240" w:lineRule="auto"/>
+      </w:pPr>
+      <w:r>
+        <w:t>user_management.js – Táblázat feltöltése adatbázisból, törlés kezelése</w:t>
+      </w:r>
+    </w:p>
+    <w:p>
+      <w:pPr>
+        <w:pStyle w:val="Listaszerbekezds"/>
+        <w:numPr>
+          <w:ilvl w:val="0"/>
+          <w:numId w:val="26"/>
+        </w:numPr>
+        <w:spacing w:after="0" w:line="240" w:lineRule="auto"/>
+      </w:pPr>
+      <w:proofErr w:type="spellStart"/>
+      <w:r>
+        <w:t>admin_delete_user.php</w:t>
+      </w:r>
+      <w:proofErr w:type="spellEnd"/>
+      <w:r>
+        <w:t xml:space="preserve"> – Felhasználó törlése ID alapján</w:t>
+      </w:r>
+    </w:p>
+    <w:p>
+      <w:pPr>
+        <w:pStyle w:val="Listaszerbekezds"/>
+        <w:numPr>
+          <w:ilvl w:val="0"/>
+          <w:numId w:val="26"/>
+        </w:numPr>
+        <w:spacing w:after="0" w:line="240" w:lineRule="auto"/>
+      </w:pPr>
+      <w:proofErr w:type="spellStart"/>
+      <w:r>
+        <w:t>admin_get_user_data.php</w:t>
+      </w:r>
+      <w:proofErr w:type="spellEnd"/>
+      <w:r>
+        <w:t xml:space="preserve"> – Az összes felhasználó lekérdezése</w:t>
+      </w:r>
+    </w:p>
+    <w:p>
+      <w:r>
+        <w:br w:type="page"/>
+      </w:r>
+    </w:p>
+    <w:p>
+      <w:pPr>
+        <w:pStyle w:val="Cmsor3"/>
+      </w:pPr>
+      <w:r>
+        <w:lastRenderedPageBreak/>
+        <w:t>Input adatok helyességének ellenőrzése</w:t>
+      </w:r>
+    </w:p>
+    <w:p>
+      <w:pPr>
+        <w:pStyle w:val="Cmsor4"/>
+      </w:pPr>
+      <w:r>
+        <w:t>Webes alkalmazás</w:t>
+      </w:r>
+    </w:p>
+    <w:p>
+      <w:r>
+        <w:t xml:space="preserve">Az webes alkalmazás biztonsága és az adatintegritás megőrzése érdekében kiemelt figyelmet fordítottunk a felhasználói input adatok helyességének és ártalmatlanságának ellenőrzésére. A validáció két fő szinten valósul meg: </w:t>
+      </w:r>
+      <w:r>
+        <w:rPr>
+          <w:b/>
+          <w:i/>
+        </w:rPr>
+        <w:t>kliensoldalon</w:t>
+      </w:r>
+      <w:r>
+        <w:t xml:space="preserve"> a felhasználói élmény javítása érdekében, és </w:t>
+      </w:r>
+      <w:r>
+        <w:rPr>
+          <w:b/>
+          <w:i/>
+        </w:rPr>
+        <w:t>szerveroldalon</w:t>
+      </w:r>
+      <w:r>
+        <w:t xml:space="preserve"> a biztonság és az adatok </w:t>
+      </w:r>
+      <w:r>
+        <w:t>egységességének</w:t>
+      </w:r>
+      <w:r>
+        <w:t xml:space="preserve"> garantálása céljából.</w:t>
+      </w:r>
+      <w:bookmarkEnd w:id="0"/>
+      <w:bookmarkEnd w:id="1"/>
+    </w:p>
     <w:sectPr>
-      <w:footerReference w:type="default" r:id="rId93"/>
+      <w:footerReference w:type="default" r:id="rId98"/>
       <w:pgSz w:w="11906" w:h="16838"/>
       <w:pgMar w:top="1418" w:right="1418" w:bottom="1418" w:left="1418" w:header="709" w:footer="709" w:gutter="567"/>
       <w:pgNumType w:start="0"/>
@@ -18754,6 +19346,119 @@
     </w:lvl>
   </w:abstractNum>
   <w:abstractNum w:abstractNumId="14" w15:restartNumberingAfterBreak="0">
+    <w:nsid w:val="445B07F5"/>
+    <w:multiLevelType w:val="hybridMultilevel"/>
+    <w:tmpl w:val="CBFE8938"/>
+    <w:lvl w:ilvl="0" w:tplc="040E0001">
+      <w:start w:val="1"/>
+      <w:numFmt w:val="bullet"/>
+      <w:lvlText w:val=""/>
+      <w:lvlJc w:val="left"/>
+      <w:pPr>
+        <w:ind w:left="720" w:hanging="360"/>
+      </w:pPr>
+      <w:rPr>
+        <w:rFonts w:ascii="Symbol" w:hAnsi="Symbol" w:hint="default"/>
+      </w:rPr>
+    </w:lvl>
+    <w:lvl w:ilvl="1" w:tplc="040E0003" w:tentative="1">
+      <w:start w:val="1"/>
+      <w:numFmt w:val="bullet"/>
+      <w:lvlText w:val="o"/>
+      <w:lvlJc w:val="left"/>
+      <w:pPr>
+        <w:ind w:left="1440" w:hanging="360"/>
+      </w:pPr>
+      <w:rPr>
+        <w:rFonts w:ascii="Courier New" w:hAnsi="Courier New" w:cs="Courier New" w:hint="default"/>
+      </w:rPr>
+    </w:lvl>
+    <w:lvl w:ilvl="2" w:tplc="040E0005" w:tentative="1">
+      <w:start w:val="1"/>
+      <w:numFmt w:val="bullet"/>
+      <w:lvlText w:val=""/>
+      <w:lvlJc w:val="left"/>
+      <w:pPr>
+        <w:ind w:left="2160" w:hanging="360"/>
+      </w:pPr>
+      <w:rPr>
+        <w:rFonts w:ascii="Wingdings" w:hAnsi="Wingdings" w:hint="default"/>
+      </w:rPr>
+    </w:lvl>
+    <w:lvl w:ilvl="3" w:tplc="040E0001" w:tentative="1">
+      <w:start w:val="1"/>
+      <w:numFmt w:val="bullet"/>
+      <w:lvlText w:val=""/>
+      <w:lvlJc w:val="left"/>
+      <w:pPr>
+        <w:ind w:left="2880" w:hanging="360"/>
+      </w:pPr>
+      <w:rPr>
+        <w:rFonts w:ascii="Symbol" w:hAnsi="Symbol" w:hint="default"/>
+      </w:rPr>
+    </w:lvl>
+    <w:lvl w:ilvl="4" w:tplc="040E0003" w:tentative="1">
+      <w:start w:val="1"/>
+      <w:numFmt w:val="bullet"/>
+      <w:lvlText w:val="o"/>
+      <w:lvlJc w:val="left"/>
+      <w:pPr>
+        <w:ind w:left="3600" w:hanging="360"/>
+      </w:pPr>
+      <w:rPr>
+        <w:rFonts w:ascii="Courier New" w:hAnsi="Courier New" w:cs="Courier New" w:hint="default"/>
+      </w:rPr>
+    </w:lvl>
+    <w:lvl w:ilvl="5" w:tplc="040E0005" w:tentative="1">
+      <w:start w:val="1"/>
+      <w:numFmt w:val="bullet"/>
+      <w:lvlText w:val=""/>
+      <w:lvlJc w:val="left"/>
+      <w:pPr>
+        <w:ind w:left="4320" w:hanging="360"/>
+      </w:pPr>
+      <w:rPr>
+        <w:rFonts w:ascii="Wingdings" w:hAnsi="Wingdings" w:hint="default"/>
+      </w:rPr>
+    </w:lvl>
+    <w:lvl w:ilvl="6" w:tplc="040E0001" w:tentative="1">
+      <w:start w:val="1"/>
+      <w:numFmt w:val="bullet"/>
+      <w:lvlText w:val=""/>
+      <w:lvlJc w:val="left"/>
+      <w:pPr>
+        <w:ind w:left="5040" w:hanging="360"/>
+      </w:pPr>
+      <w:rPr>
+        <w:rFonts w:ascii="Symbol" w:hAnsi="Symbol" w:hint="default"/>
+      </w:rPr>
+    </w:lvl>
+    <w:lvl w:ilvl="7" w:tplc="040E0003" w:tentative="1">
+      <w:start w:val="1"/>
+      <w:numFmt w:val="bullet"/>
+      <w:lvlText w:val="o"/>
+      <w:lvlJc w:val="left"/>
+      <w:pPr>
+        <w:ind w:left="5760" w:hanging="360"/>
+      </w:pPr>
+      <w:rPr>
+        <w:rFonts w:ascii="Courier New" w:hAnsi="Courier New" w:cs="Courier New" w:hint="default"/>
+      </w:rPr>
+    </w:lvl>
+    <w:lvl w:ilvl="8" w:tplc="040E0005" w:tentative="1">
+      <w:start w:val="1"/>
+      <w:numFmt w:val="bullet"/>
+      <w:lvlText w:val=""/>
+      <w:lvlJc w:val="left"/>
+      <w:pPr>
+        <w:ind w:left="6480" w:hanging="360"/>
+      </w:pPr>
+      <w:rPr>
+        <w:rFonts w:ascii="Wingdings" w:hAnsi="Wingdings" w:hint="default"/>
+      </w:rPr>
+    </w:lvl>
+  </w:abstractNum>
+  <w:abstractNum w:abstractNumId="15" w15:restartNumberingAfterBreak="0">
     <w:nsid w:val="49E77977"/>
     <w:multiLevelType w:val="hybridMultilevel"/>
     <w:tmpl w:val="7B40B23C"/>
@@ -18866,7 +19571,7 @@
       </w:rPr>
     </w:lvl>
   </w:abstractNum>
-  <w:abstractNum w:abstractNumId="15" w15:restartNumberingAfterBreak="0">
+  <w:abstractNum w:abstractNumId="16" w15:restartNumberingAfterBreak="0">
     <w:nsid w:val="4B3034AC"/>
     <w:multiLevelType w:val="hybridMultilevel"/>
     <w:tmpl w:val="F6968D36"/>
@@ -18979,7 +19684,7 @@
       </w:rPr>
     </w:lvl>
   </w:abstractNum>
-  <w:abstractNum w:abstractNumId="16" w15:restartNumberingAfterBreak="0">
+  <w:abstractNum w:abstractNumId="17" w15:restartNumberingAfterBreak="0">
     <w:nsid w:val="4F4540B3"/>
     <w:multiLevelType w:val="hybridMultilevel"/>
     <w:tmpl w:val="B52CCBE4"/>
@@ -19068,7 +19773,7 @@
       </w:pPr>
     </w:lvl>
   </w:abstractNum>
-  <w:abstractNum w:abstractNumId="17" w15:restartNumberingAfterBreak="0">
+  <w:abstractNum w:abstractNumId="18" w15:restartNumberingAfterBreak="0">
     <w:nsid w:val="5AFC30DA"/>
     <w:multiLevelType w:val="hybridMultilevel"/>
     <w:tmpl w:val="D12052E4"/>
@@ -19181,7 +19886,7 @@
       </w:rPr>
     </w:lvl>
   </w:abstractNum>
-  <w:abstractNum w:abstractNumId="18" w15:restartNumberingAfterBreak="0">
+  <w:abstractNum w:abstractNumId="19" w15:restartNumberingAfterBreak="0">
     <w:nsid w:val="67045241"/>
     <w:multiLevelType w:val="hybridMultilevel"/>
     <w:tmpl w:val="0AC68AD2"/>
@@ -19294,7 +19999,7 @@
       </w:rPr>
     </w:lvl>
   </w:abstractNum>
-  <w:abstractNum w:abstractNumId="19" w15:restartNumberingAfterBreak="0">
+  <w:abstractNum w:abstractNumId="20" w15:restartNumberingAfterBreak="0">
     <w:nsid w:val="6B671EC2"/>
     <w:multiLevelType w:val="hybridMultilevel"/>
     <w:tmpl w:val="83A24DAC"/>
@@ -19407,7 +20112,7 @@
       </w:rPr>
     </w:lvl>
   </w:abstractNum>
-  <w:abstractNum w:abstractNumId="20" w15:restartNumberingAfterBreak="0">
+  <w:abstractNum w:abstractNumId="21" w15:restartNumberingAfterBreak="0">
     <w:nsid w:val="6C6956C5"/>
     <w:multiLevelType w:val="hybridMultilevel"/>
     <w:tmpl w:val="3CCA8AB0"/>
@@ -19493,7 +20198,7 @@
       </w:pPr>
     </w:lvl>
   </w:abstractNum>
-  <w:abstractNum w:abstractNumId="21" w15:restartNumberingAfterBreak="0">
+  <w:abstractNum w:abstractNumId="22" w15:restartNumberingAfterBreak="0">
     <w:nsid w:val="6F61379C"/>
     <w:multiLevelType w:val="hybridMultilevel"/>
     <w:tmpl w:val="1B329DBC"/>
@@ -19606,7 +20311,7 @@
       </w:rPr>
     </w:lvl>
   </w:abstractNum>
-  <w:abstractNum w:abstractNumId="22" w15:restartNumberingAfterBreak="0">
+  <w:abstractNum w:abstractNumId="23" w15:restartNumberingAfterBreak="0">
     <w:nsid w:val="7B5D70BC"/>
     <w:multiLevelType w:val="hybridMultilevel"/>
     <w:tmpl w:val="66F422F8"/>
@@ -19719,7 +20424,7 @@
       </w:rPr>
     </w:lvl>
   </w:abstractNum>
-  <w:abstractNum w:abstractNumId="23" w15:restartNumberingAfterBreak="0">
+  <w:abstractNum w:abstractNumId="24" w15:restartNumberingAfterBreak="0">
     <w:nsid w:val="7D5618A6"/>
     <w:multiLevelType w:val="hybridMultilevel"/>
     <w:tmpl w:val="A0883324"/>
@@ -19832,7 +20537,7 @@
       </w:rPr>
     </w:lvl>
   </w:abstractNum>
-  <w:abstractNum w:abstractNumId="24" w15:restartNumberingAfterBreak="0">
+  <w:abstractNum w:abstractNumId="25" w15:restartNumberingAfterBreak="0">
     <w:nsid w:val="7FBA5733"/>
     <w:multiLevelType w:val="hybridMultilevel"/>
     <w:tmpl w:val="2DFC7452"/>
@@ -19946,13 +20651,13 @@
     </w:lvl>
   </w:abstractNum>
   <w:num w:numId="1">
-    <w:abstractNumId w:val="15"/>
+    <w:abstractNumId w:val="16"/>
   </w:num>
   <w:num w:numId="2">
-    <w:abstractNumId w:val="22"/>
+    <w:abstractNumId w:val="23"/>
   </w:num>
   <w:num w:numId="3">
-    <w:abstractNumId w:val="16"/>
+    <w:abstractNumId w:val="17"/>
   </w:num>
   <w:num w:numId="4">
     <w:abstractNumId w:val="4"/>
@@ -19964,7 +20669,7 @@
     <w:abstractNumId w:val="2"/>
   </w:num>
   <w:num w:numId="7">
-    <w:abstractNumId w:val="18"/>
+    <w:abstractNumId w:val="19"/>
   </w:num>
   <w:num w:numId="8">
     <w:abstractNumId w:val="8"/>
@@ -19976,10 +20681,10 @@
     <w:abstractNumId w:val="6"/>
   </w:num>
   <w:num w:numId="11">
-    <w:abstractNumId w:val="23"/>
+    <w:abstractNumId w:val="24"/>
   </w:num>
   <w:num w:numId="12">
-    <w:abstractNumId w:val="14"/>
+    <w:abstractNumId w:val="15"/>
   </w:num>
   <w:num w:numId="13">
     <w:abstractNumId w:val="0"/>
@@ -19994,31 +20699,34 @@
     <w:abstractNumId w:val="13"/>
   </w:num>
   <w:num w:numId="17">
-    <w:abstractNumId w:val="21"/>
+    <w:abstractNumId w:val="22"/>
   </w:num>
   <w:num w:numId="18">
     <w:abstractNumId w:val="9"/>
   </w:num>
   <w:num w:numId="19">
-    <w:abstractNumId w:val="17"/>
+    <w:abstractNumId w:val="18"/>
   </w:num>
   <w:num w:numId="20">
-    <w:abstractNumId w:val="20"/>
+    <w:abstractNumId w:val="21"/>
   </w:num>
   <w:num w:numId="21">
     <w:abstractNumId w:val="10"/>
   </w:num>
   <w:num w:numId="22">
-    <w:abstractNumId w:val="24"/>
+    <w:abstractNumId w:val="25"/>
   </w:num>
   <w:num w:numId="23">
-    <w:abstractNumId w:val="19"/>
+    <w:abstractNumId w:val="20"/>
   </w:num>
   <w:num w:numId="24">
     <w:abstractNumId w:val="11"/>
   </w:num>
   <w:num w:numId="25">
     <w:abstractNumId w:val="1"/>
+  </w:num>
+  <w:num w:numId="26">
+    <w:abstractNumId w:val="14"/>
   </w:num>
 </w:numbering>
 </file>
@@ -21350,7 +22058,7 @@
 </file>
 
 <file path=customXml/itemProps1.xml><?xml version="1.0" encoding="utf-8"?>
-<ds:datastoreItem xmlns:ds="http://schemas.openxmlformats.org/officeDocument/2006/customXml" ds:itemID="{98D25273-AF6E-492B-B8A7-C9CAC516F6C8}">
+<ds:datastoreItem xmlns:ds="http://schemas.openxmlformats.org/officeDocument/2006/customXml" ds:itemID="{B8DDDD7A-AA02-4066-9FE0-4FC4D5B83FE0}">
   <ds:schemaRefs>
     <ds:schemaRef ds:uri="http://schemas.openxmlformats.org/officeDocument/2006/bibliography"/>
   </ds:schemaRefs>

</xml_diff>

<commit_message>
fix winrate NaN if player hasn't played any games yet (due to division by zero), slight tweak to docs
</commit_message>
<xml_diff>
--- a/Dokumentáció.docx
+++ b/Dokumentáció.docx
@@ -11463,8 +11463,13 @@
       </w:r>
     </w:p>
     <w:p>
-      <w:r>
-        <w:t>player_login (</w:t>
+      <w:proofErr w:type="spellStart"/>
+      <w:r>
+        <w:t>player_login</w:t>
+      </w:r>
+      <w:proofErr w:type="spellEnd"/>
+      <w:r>
+        <w:t xml:space="preserve"> (</w:t>
       </w:r>
       <w:proofErr w:type="spellStart"/>
       <w:r>
@@ -12261,7 +12266,15 @@
         <w:t xml:space="preserve">Hozzáférés: </w:t>
       </w:r>
       <w:r>
-        <w:t xml:space="preserve">Azok a felhasználók, akiknek a player_login táblában az </w:t>
+        <w:t xml:space="preserve">Azok a felhasználók, akiknek a </w:t>
+      </w:r>
+      <w:proofErr w:type="spellStart"/>
+      <w:r>
+        <w:t>player_login</w:t>
+      </w:r>
+      <w:proofErr w:type="spellEnd"/>
+      <w:r>
+        <w:t xml:space="preserve"> táblában az </w:t>
       </w:r>
       <w:proofErr w:type="spellStart"/>
       <w:r>
@@ -14194,7 +14207,15 @@
         <w:t xml:space="preserve"> </w:t>
       </w:r>
       <w:r>
-        <w:t>– Javascript és CSS</w:t>
+        <w:t xml:space="preserve">– </w:t>
+      </w:r>
+      <w:proofErr w:type="spellStart"/>
+      <w:r>
+        <w:t>Javascript</w:t>
+      </w:r>
+      <w:proofErr w:type="spellEnd"/>
+      <w:r>
+        <w:t xml:space="preserve"> és CSS</w:t>
       </w:r>
     </w:p>
     <w:p>
@@ -14243,7 +14264,15 @@
         <w:t xml:space="preserve"> </w:t>
       </w:r>
       <w:r>
-        <w:t>– Javascript és CSS</w:t>
+        <w:t xml:space="preserve">– </w:t>
+      </w:r>
+      <w:proofErr w:type="spellStart"/>
+      <w:r>
+        <w:t>Javascript</w:t>
+      </w:r>
+      <w:proofErr w:type="spellEnd"/>
+      <w:r>
+        <w:t xml:space="preserve"> és CSS</w:t>
       </w:r>
     </w:p>
     <w:p>
@@ -14599,7 +14628,15 @@
         <w:t xml:space="preserve"> </w:t>
       </w:r>
       <w:r>
-        <w:t>– Globális Javascript kód</w:t>
+        <w:t xml:space="preserve">– Globális </w:t>
+      </w:r>
+      <w:proofErr w:type="spellStart"/>
+      <w:r>
+        <w:t>Javascript</w:t>
+      </w:r>
+      <w:proofErr w:type="spellEnd"/>
+      <w:r>
+        <w:t xml:space="preserve"> kód</w:t>
       </w:r>
     </w:p>
     <w:p>
@@ -14719,15 +14756,17 @@
           <v:shape id="_x0000_i1025" type="#_x0000_t75" style="width:453.75pt;height:85.5pt" o:ole="">
             <v:imagedata r:id="rId19" o:title=""/>
           </v:shape>
-          <o:OLEObject Type="Embed" ProgID="Word.OpenDocumentText.12" ShapeID="_x0000_i1025" DrawAspect="Content" ObjectID="_1805012062" r:id="rId20"/>
+          <o:OLEObject Type="Embed" ProgID="Word.OpenDocumentText.12" ShapeID="_x0000_i1025" DrawAspect="Content" ObjectID="_1805019742" r:id="rId20"/>
         </w:object>
       </w:r>
+      <w:proofErr w:type="spellStart"/>
       <w:r>
         <w:rPr>
           <w:u w:val="single"/>
         </w:rPr>
         <w:t>config.php</w:t>
       </w:r>
+      <w:proofErr w:type="spellEnd"/>
     </w:p>
     <w:p>
       <w:r>
@@ -14742,7 +14781,7 @@
           <v:shape id="_x0000_i1026" type="#_x0000_t75" style="width:453.75pt;height:270.75pt" o:ole="">
             <v:imagedata r:id="rId21" o:title=""/>
           </v:shape>
-          <o:OLEObject Type="Embed" ProgID="Word.OpenDocumentText.12" ShapeID="_x0000_i1026" DrawAspect="Content" ObjectID="_1805012063" r:id="rId22"/>
+          <o:OLEObject Type="Embed" ProgID="Word.OpenDocumentText.12" ShapeID="_x0000_i1026" DrawAspect="Content" ObjectID="_1805019743" r:id="rId22"/>
         </w:object>
       </w:r>
     </w:p>
@@ -14859,7 +14898,7 @@
           <v:shape id="_x0000_i1027" type="#_x0000_t75" style="width:453.75pt;height:527.25pt" o:ole="">
             <v:imagedata r:id="rId23" o:title=""/>
           </v:shape>
-          <o:OLEObject Type="Embed" ProgID="Word.OpenDocumentText.12" ShapeID="_x0000_i1027" DrawAspect="Content" ObjectID="_1805012064" r:id="rId24"/>
+          <o:OLEObject Type="Embed" ProgID="Word.OpenDocumentText.12" ShapeID="_x0000_i1027" DrawAspect="Content" ObjectID="_1805019744" r:id="rId24"/>
         </w:object>
       </w:r>
     </w:p>
@@ -15033,7 +15072,7 @@
           <v:shape id="_x0000_i1028" type="#_x0000_t75" style="width:453.75pt;height:14.25pt" o:ole="">
             <v:imagedata r:id="rId25" o:title=""/>
           </v:shape>
-          <o:OLEObject Type="Embed" ProgID="Word.OpenDocumentText.12" ShapeID="_x0000_i1028" DrawAspect="Content" ObjectID="_1805012065" r:id="rId26"/>
+          <o:OLEObject Type="Embed" ProgID="Word.OpenDocumentText.12" ShapeID="_x0000_i1028" DrawAspect="Content" ObjectID="_1805019745" r:id="rId26"/>
         </w:object>
       </w:r>
     </w:p>
@@ -15074,7 +15113,7 @@
           <v:shape id="_x0000_i1029" type="#_x0000_t75" style="width:453.75pt;height:142.5pt" o:ole="">
             <v:imagedata r:id="rId27" o:title=""/>
           </v:shape>
-          <o:OLEObject Type="Embed" ProgID="Word.OpenDocumentText.12" ShapeID="_x0000_i1029" DrawAspect="Content" ObjectID="_1805012066" r:id="rId28"/>
+          <o:OLEObject Type="Embed" ProgID="Word.OpenDocumentText.12" ShapeID="_x0000_i1029" DrawAspect="Content" ObjectID="_1805019746" r:id="rId28"/>
         </w:object>
       </w:r>
     </w:p>
@@ -15125,7 +15164,7 @@
           <v:shape id="_x0000_i1030" type="#_x0000_t75" style="width:453.75pt;height:156.75pt" o:ole="">
             <v:imagedata r:id="rId29" o:title=""/>
           </v:shape>
-          <o:OLEObject Type="Embed" ProgID="Word.OpenDocumentText.12" ShapeID="_x0000_i1030" DrawAspect="Content" ObjectID="_1805012067" r:id="rId30"/>
+          <o:OLEObject Type="Embed" ProgID="Word.OpenDocumentText.12" ShapeID="_x0000_i1030" DrawAspect="Content" ObjectID="_1805019747" r:id="rId30"/>
         </w:object>
       </w:r>
     </w:p>
@@ -15217,7 +15256,7 @@
           <v:shape id="_x0000_i1031" type="#_x0000_t75" style="width:453.75pt;height:356.25pt" o:ole="">
             <v:imagedata r:id="rId31" o:title=""/>
           </v:shape>
-          <o:OLEObject Type="Embed" ProgID="Word.OpenDocumentText.12" ShapeID="_x0000_i1031" DrawAspect="Content" ObjectID="_1805012068" r:id="rId32"/>
+          <o:OLEObject Type="Embed" ProgID="Word.OpenDocumentText.12" ShapeID="_x0000_i1031" DrawAspect="Content" ObjectID="_1805019748" r:id="rId32"/>
         </w:object>
       </w:r>
     </w:p>
@@ -15256,7 +15295,7 @@
           <v:shape id="_x0000_i1032" type="#_x0000_t75" style="width:453.75pt;height:171pt" o:ole="">
             <v:imagedata r:id="rId33" o:title=""/>
           </v:shape>
-          <o:OLEObject Type="Embed" ProgID="Word.OpenDocumentText.12" ShapeID="_x0000_i1032" DrawAspect="Content" ObjectID="_1805012069" r:id="rId34"/>
+          <o:OLEObject Type="Embed" ProgID="Word.OpenDocumentText.12" ShapeID="_x0000_i1032" DrawAspect="Content" ObjectID="_1805019749" r:id="rId34"/>
         </w:object>
       </w:r>
       <w:r>
@@ -15449,7 +15488,7 @@
           <v:shape id="_x0000_i1033" type="#_x0000_t75" style="width:453.75pt;height:313.5pt" o:ole="">
             <v:imagedata r:id="rId35" o:title=""/>
           </v:shape>
-          <o:OLEObject Type="Embed" ProgID="Word.OpenDocumentText.12" ShapeID="_x0000_i1033" DrawAspect="Content" ObjectID="_1805012070" r:id="rId36"/>
+          <o:OLEObject Type="Embed" ProgID="Word.OpenDocumentText.12" ShapeID="_x0000_i1033" DrawAspect="Content" ObjectID="_1805019750" r:id="rId36"/>
         </w:object>
       </w:r>
     </w:p>
@@ -15519,7 +15558,7 @@
           <v:shape id="_x0000_i1034" type="#_x0000_t75" style="width:453.75pt;height:370.5pt" o:ole="">
             <v:imagedata r:id="rId37" o:title=""/>
           </v:shape>
-          <o:OLEObject Type="Embed" ProgID="Word.OpenDocumentText.12" ShapeID="_x0000_i1034" DrawAspect="Content" ObjectID="_1805012071" r:id="rId38"/>
+          <o:OLEObject Type="Embed" ProgID="Word.OpenDocumentText.12" ShapeID="_x0000_i1034" DrawAspect="Content" ObjectID="_1805019751" r:id="rId38"/>
         </w:object>
       </w:r>
     </w:p>
@@ -15724,7 +15763,7 @@
           <v:shape id="_x0000_i1035" type="#_x0000_t75" style="width:453.75pt;height:114pt" o:ole="">
             <v:imagedata r:id="rId39" o:title=""/>
           </v:shape>
-          <o:OLEObject Type="Embed" ProgID="Word.OpenDocumentText.12" ShapeID="_x0000_i1035" DrawAspect="Content" ObjectID="_1805012072" r:id="rId40"/>
+          <o:OLEObject Type="Embed" ProgID="Word.OpenDocumentText.12" ShapeID="_x0000_i1035" DrawAspect="Content" ObjectID="_1805019752" r:id="rId40"/>
         </w:object>
       </w:r>
     </w:p>
@@ -15761,7 +15800,7 @@
           <v:shape id="_x0000_i1036" type="#_x0000_t75" style="width:453.75pt;height:142.5pt" o:ole="">
             <v:imagedata r:id="rId41" o:title=""/>
           </v:shape>
-          <o:OLEObject Type="Embed" ProgID="Word.OpenDocumentText.12" ShapeID="_x0000_i1036" DrawAspect="Content" ObjectID="_1805012073" r:id="rId42"/>
+          <o:OLEObject Type="Embed" ProgID="Word.OpenDocumentText.12" ShapeID="_x0000_i1036" DrawAspect="Content" ObjectID="_1805019753" r:id="rId42"/>
         </w:object>
       </w:r>
     </w:p>
@@ -15801,7 +15840,7 @@
           <v:shape id="_x0000_i1037" type="#_x0000_t75" style="width:453.75pt;height:99.75pt" o:ole="">
             <v:imagedata r:id="rId43" o:title=""/>
           </v:shape>
-          <o:OLEObject Type="Embed" ProgID="Word.OpenDocumentText.12" ShapeID="_x0000_i1037" DrawAspect="Content" ObjectID="_1805012074" r:id="rId44"/>
+          <o:OLEObject Type="Embed" ProgID="Word.OpenDocumentText.12" ShapeID="_x0000_i1037" DrawAspect="Content" ObjectID="_1805019754" r:id="rId44"/>
         </w:object>
       </w:r>
     </w:p>
@@ -15841,7 +15880,7 @@
           <v:shape id="_x0000_i1038" type="#_x0000_t75" style="width:453.75pt;height:57pt" o:ole="">
             <v:imagedata r:id="rId45" o:title=""/>
           </v:shape>
-          <o:OLEObject Type="Embed" ProgID="Word.OpenDocumentText.12" ShapeID="_x0000_i1038" DrawAspect="Content" ObjectID="_1805012075" r:id="rId46"/>
+          <o:OLEObject Type="Embed" ProgID="Word.OpenDocumentText.12" ShapeID="_x0000_i1038" DrawAspect="Content" ObjectID="_1805019755" r:id="rId46"/>
         </w:object>
       </w:r>
     </w:p>
@@ -15878,7 +15917,7 @@
           <v:shape id="_x0000_i1039" type="#_x0000_t75" style="width:453.75pt;height:142.5pt" o:ole="">
             <v:imagedata r:id="rId47" o:title=""/>
           </v:shape>
-          <o:OLEObject Type="Embed" ProgID="Word.OpenDocumentText.12" ShapeID="_x0000_i1039" DrawAspect="Content" ObjectID="_1805012076" r:id="rId48"/>
+          <o:OLEObject Type="Embed" ProgID="Word.OpenDocumentText.12" ShapeID="_x0000_i1039" DrawAspect="Content" ObjectID="_1805019756" r:id="rId48"/>
         </w:object>
       </w:r>
     </w:p>
@@ -16080,7 +16119,7 @@
           <v:shape id="_x0000_i1040" type="#_x0000_t75" style="width:453.75pt;height:213.75pt" o:ole="">
             <v:imagedata r:id="rId49" o:title=""/>
           </v:shape>
-          <o:OLEObject Type="Embed" ProgID="Word.OpenDocumentText.12" ShapeID="_x0000_i1040" DrawAspect="Content" ObjectID="_1805012077" r:id="rId50"/>
+          <o:OLEObject Type="Embed" ProgID="Word.OpenDocumentText.12" ShapeID="_x0000_i1040" DrawAspect="Content" ObjectID="_1805019757" r:id="rId50"/>
         </w:object>
       </w:r>
     </w:p>
@@ -16115,7 +16154,7 @@
           <v:shape id="_x0000_i1041" type="#_x0000_t75" style="width:453.75pt;height:327.75pt" o:ole="">
             <v:imagedata r:id="rId51" o:title=""/>
           </v:shape>
-          <o:OLEObject Type="Embed" ProgID="Word.OpenDocumentText.12" ShapeID="_x0000_i1041" DrawAspect="Content" ObjectID="_1805012078" r:id="rId52"/>
+          <o:OLEObject Type="Embed" ProgID="Word.OpenDocumentText.12" ShapeID="_x0000_i1041" DrawAspect="Content" ObjectID="_1805019758" r:id="rId52"/>
         </w:object>
       </w:r>
     </w:p>
@@ -16422,7 +16461,7 @@
           <v:shape id="_x0000_i1042" type="#_x0000_t75" style="width:453.75pt;height:71.25pt" o:ole="">
             <v:imagedata r:id="rId53" o:title=""/>
           </v:shape>
-          <o:OLEObject Type="Embed" ProgID="Word.OpenDocumentText.12" ShapeID="_x0000_i1042" DrawAspect="Content" ObjectID="_1805012079" r:id="rId54"/>
+          <o:OLEObject Type="Embed" ProgID="Word.OpenDocumentText.12" ShapeID="_x0000_i1042" DrawAspect="Content" ObjectID="_1805019759" r:id="rId54"/>
         </w:object>
       </w:r>
     </w:p>
@@ -16445,7 +16484,7 @@
           <v:shape id="_x0000_i1043" type="#_x0000_t75" style="width:453.75pt;height:57pt" o:ole="">
             <v:imagedata r:id="rId55" o:title=""/>
           </v:shape>
-          <o:OLEObject Type="Embed" ProgID="Word.OpenDocumentText.12" ShapeID="_x0000_i1043" DrawAspect="Content" ObjectID="_1805012080" r:id="rId56"/>
+          <o:OLEObject Type="Embed" ProgID="Word.OpenDocumentText.12" ShapeID="_x0000_i1043" DrawAspect="Content" ObjectID="_1805019760" r:id="rId56"/>
         </w:object>
       </w:r>
     </w:p>
@@ -16462,7 +16501,7 @@
           <v:shape id="_x0000_i1044" type="#_x0000_t75" style="width:453.75pt;height:299.25pt" o:ole="">
             <v:imagedata r:id="rId57" o:title=""/>
           </v:shape>
-          <o:OLEObject Type="Embed" ProgID="Word.OpenDocumentText.12" ShapeID="_x0000_i1044" DrawAspect="Content" ObjectID="_1805012081" r:id="rId58"/>
+          <o:OLEObject Type="Embed" ProgID="Word.OpenDocumentText.12" ShapeID="_x0000_i1044" DrawAspect="Content" ObjectID="_1805019761" r:id="rId58"/>
         </w:object>
       </w:r>
     </w:p>
@@ -16479,7 +16518,7 @@
           <v:shape id="_x0000_i1045" type="#_x0000_t75" style="width:453.75pt;height:42.75pt" o:ole="">
             <v:imagedata r:id="rId59" o:title=""/>
           </v:shape>
-          <o:OLEObject Type="Embed" ProgID="Word.OpenDocumentText.12" ShapeID="_x0000_i1045" DrawAspect="Content" ObjectID="_1805012082" r:id="rId60"/>
+          <o:OLEObject Type="Embed" ProgID="Word.OpenDocumentText.12" ShapeID="_x0000_i1045" DrawAspect="Content" ObjectID="_1805019762" r:id="rId60"/>
         </w:object>
       </w:r>
     </w:p>
@@ -16496,7 +16535,7 @@
           <v:shape id="_x0000_i1046" type="#_x0000_t75" style="width:453.75pt;height:344.25pt" o:ole="">
             <v:imagedata r:id="rId61" o:title=""/>
           </v:shape>
-          <o:OLEObject Type="Embed" ProgID="Word.OpenDocumentText.12" ShapeID="_x0000_i1046" DrawAspect="Content" ObjectID="_1805012083" r:id="rId62"/>
+          <o:OLEObject Type="Embed" ProgID="Word.OpenDocumentText.12" ShapeID="_x0000_i1046" DrawAspect="Content" ObjectID="_1805019763" r:id="rId62"/>
         </w:object>
       </w:r>
     </w:p>
@@ -16527,7 +16566,7 @@
           <v:shape id="_x0000_i1047" type="#_x0000_t75" style="width:453.75pt;height:384.75pt" o:ole="">
             <v:imagedata r:id="rId63" o:title=""/>
           </v:shape>
-          <o:OLEObject Type="Embed" ProgID="Word.OpenDocumentText.12" ShapeID="_x0000_i1047" DrawAspect="Content" ObjectID="_1805012084" r:id="rId64"/>
+          <o:OLEObject Type="Embed" ProgID="Word.OpenDocumentText.12" ShapeID="_x0000_i1047" DrawAspect="Content" ObjectID="_1805019764" r:id="rId64"/>
         </w:object>
       </w:r>
     </w:p>
@@ -16544,7 +16583,7 @@
           <v:shape id="_x0000_i1048" type="#_x0000_t75" style="width:453.75pt;height:228pt" o:ole="">
             <v:imagedata r:id="rId65" o:title=""/>
           </v:shape>
-          <o:OLEObject Type="Embed" ProgID="Word.OpenDocumentText.12" ShapeID="_x0000_i1048" DrawAspect="Content" ObjectID="_1805012085" r:id="rId66"/>
+          <o:OLEObject Type="Embed" ProgID="Word.OpenDocumentText.12" ShapeID="_x0000_i1048" DrawAspect="Content" ObjectID="_1805019765" r:id="rId66"/>
         </w:object>
       </w:r>
     </w:p>
@@ -16579,7 +16618,7 @@
           <v:shape id="_x0000_i1049" type="#_x0000_t75" style="width:453.75pt;height:213.75pt" o:ole="">
             <v:imagedata r:id="rId67" o:title=""/>
           </v:shape>
-          <o:OLEObject Type="Embed" ProgID="Word.OpenDocumentText.12" ShapeID="_x0000_i1049" DrawAspect="Content" ObjectID="_1805012086" r:id="rId68"/>
+          <o:OLEObject Type="Embed" ProgID="Word.OpenDocumentText.12" ShapeID="_x0000_i1049" DrawAspect="Content" ObjectID="_1805019766" r:id="rId68"/>
         </w:object>
       </w:r>
     </w:p>
@@ -16602,7 +16641,7 @@
           <v:shape id="_x0000_i1050" type="#_x0000_t75" style="width:453.75pt;height:498.75pt" o:ole="">
             <v:imagedata r:id="rId69" o:title=""/>
           </v:shape>
-          <o:OLEObject Type="Embed" ProgID="Word.OpenDocumentText.12" ShapeID="_x0000_i1050" DrawAspect="Content" ObjectID="_1805012087" r:id="rId70"/>
+          <o:OLEObject Type="Embed" ProgID="Word.OpenDocumentText.12" ShapeID="_x0000_i1050" DrawAspect="Content" ObjectID="_1805019767" r:id="rId70"/>
         </w:object>
       </w:r>
     </w:p>
@@ -16643,7 +16682,7 @@
           <v:shape id="_x0000_i1051" type="#_x0000_t75" style="width:453.75pt;height:156.75pt" o:ole="">
             <v:imagedata r:id="rId71" o:title=""/>
           </v:shape>
-          <o:OLEObject Type="Embed" ProgID="Word.OpenDocumentText.12" ShapeID="_x0000_i1051" DrawAspect="Content" ObjectID="_1805012088" r:id="rId72"/>
+          <o:OLEObject Type="Embed" ProgID="Word.OpenDocumentText.12" ShapeID="_x0000_i1051" DrawAspect="Content" ObjectID="_1805019768" r:id="rId72"/>
         </w:object>
       </w:r>
     </w:p>
@@ -16660,7 +16699,7 @@
           <v:shape id="_x0000_i1052" type="#_x0000_t75" style="width:453.75pt;height:327.75pt" o:ole="">
             <v:imagedata r:id="rId73" o:title=""/>
           </v:shape>
-          <o:OLEObject Type="Embed" ProgID="Word.OpenDocumentText.12" ShapeID="_x0000_i1052" DrawAspect="Content" ObjectID="_1805012089" r:id="rId74"/>
+          <o:OLEObject Type="Embed" ProgID="Word.OpenDocumentText.12" ShapeID="_x0000_i1052" DrawAspect="Content" ObjectID="_1805019769" r:id="rId74"/>
         </w:object>
       </w:r>
     </w:p>
@@ -16677,7 +16716,7 @@
           <v:shape id="_x0000_i1053" type="#_x0000_t75" style="width:453.75pt;height:384.75pt" o:ole="">
             <v:imagedata r:id="rId75" o:title=""/>
           </v:shape>
-          <o:OLEObject Type="Embed" ProgID="Word.OpenDocumentText.12" ShapeID="_x0000_i1053" DrawAspect="Content" ObjectID="_1805012090" r:id="rId76"/>
+          <o:OLEObject Type="Embed" ProgID="Word.OpenDocumentText.12" ShapeID="_x0000_i1053" DrawAspect="Content" ObjectID="_1805019770" r:id="rId76"/>
         </w:object>
       </w:r>
     </w:p>
@@ -16715,7 +16754,7 @@
           <v:shape id="_x0000_i1054" type="#_x0000_t75" style="width:453.75pt;height:270.75pt" o:ole="">
             <v:imagedata r:id="rId77" o:title=""/>
           </v:shape>
-          <o:OLEObject Type="Embed" ProgID="Word.OpenDocumentText.12" ShapeID="_x0000_i1054" DrawAspect="Content" ObjectID="_1805012091" r:id="rId78"/>
+          <o:OLEObject Type="Embed" ProgID="Word.OpenDocumentText.12" ShapeID="_x0000_i1054" DrawAspect="Content" ObjectID="_1805019771" r:id="rId78"/>
         </w:object>
       </w:r>
     </w:p>
@@ -16735,7 +16774,7 @@
           <v:shape id="_x0000_i1055" type="#_x0000_t75" style="width:453.75pt;height:256.5pt" o:ole="">
             <v:imagedata r:id="rId79" o:title=""/>
           </v:shape>
-          <o:OLEObject Type="Embed" ProgID="Word.OpenDocumentText.12" ShapeID="_x0000_i1055" DrawAspect="Content" ObjectID="_1805012092" r:id="rId80"/>
+          <o:OLEObject Type="Embed" ProgID="Word.OpenDocumentText.12" ShapeID="_x0000_i1055" DrawAspect="Content" ObjectID="_1805019772" r:id="rId80"/>
         </w:object>
       </w:r>
     </w:p>
@@ -17222,7 +17261,7 @@
           <v:shape id="_x0000_i1056" type="#_x0000_t75" style="width:453.75pt;height:156.75pt" o:ole="">
             <v:imagedata r:id="rId81" o:title=""/>
           </v:shape>
-          <o:OLEObject Type="Embed" ProgID="Word.OpenDocumentText.12" ShapeID="_x0000_i1056" DrawAspect="Content" ObjectID="_1805012093" r:id="rId82"/>
+          <o:OLEObject Type="Embed" ProgID="Word.OpenDocumentText.12" ShapeID="_x0000_i1056" DrawAspect="Content" ObjectID="_1805019773" r:id="rId82"/>
         </w:object>
       </w:r>
     </w:p>
@@ -17244,7 +17283,7 @@
           <v:shape id="_x0000_i1057" type="#_x0000_t75" style="width:453.75pt;height:99.75pt" o:ole="">
             <v:imagedata r:id="rId83" o:title=""/>
           </v:shape>
-          <o:OLEObject Type="Embed" ProgID="Word.OpenDocumentText.12" ShapeID="_x0000_i1057" DrawAspect="Content" ObjectID="_1805012094" r:id="rId84"/>
+          <o:OLEObject Type="Embed" ProgID="Word.OpenDocumentText.12" ShapeID="_x0000_i1057" DrawAspect="Content" ObjectID="_1805019774" r:id="rId84"/>
         </w:object>
       </w:r>
     </w:p>
@@ -17440,7 +17479,7 @@
           <v:shape id="_x0000_i1058" type="#_x0000_t75" style="width:453.75pt;height:199.5pt" o:ole="">
             <v:imagedata r:id="rId86" o:title=""/>
           </v:shape>
-          <o:OLEObject Type="Embed" ProgID="Word.OpenDocumentText.12" ShapeID="_x0000_i1058" DrawAspect="Content" ObjectID="_1805012095" r:id="rId87"/>
+          <o:OLEObject Type="Embed" ProgID="Word.OpenDocumentText.12" ShapeID="_x0000_i1058" DrawAspect="Content" ObjectID="_1805019775" r:id="rId87"/>
         </w:object>
       </w:r>
     </w:p>
@@ -17465,7 +17504,7 @@
           <v:shape id="_x0000_i1059" type="#_x0000_t75" style="width:453.75pt;height:156.75pt" o:ole="">
             <v:imagedata r:id="rId88" o:title=""/>
           </v:shape>
-          <o:OLEObject Type="Embed" ProgID="Word.OpenDocumentText.12" ShapeID="_x0000_i1059" DrawAspect="Content" ObjectID="_1805012096" r:id="rId89"/>
+          <o:OLEObject Type="Embed" ProgID="Word.OpenDocumentText.12" ShapeID="_x0000_i1059" DrawAspect="Content" ObjectID="_1805019776" r:id="rId89"/>
         </w:object>
       </w:r>
     </w:p>
@@ -17495,7 +17534,7 @@
           <v:shape id="_x0000_i1060" type="#_x0000_t75" style="width:453.75pt;height:236.25pt" o:ole="">
             <v:imagedata r:id="rId90" o:title=""/>
           </v:shape>
-          <o:OLEObject Type="Embed" ProgID="Word.OpenDocumentText.12" ShapeID="_x0000_i1060" DrawAspect="Content" ObjectID="_1805012097" r:id="rId91"/>
+          <o:OLEObject Type="Embed" ProgID="Word.OpenDocumentText.12" ShapeID="_x0000_i1060" DrawAspect="Content" ObjectID="_1805019777" r:id="rId91"/>
         </w:object>
       </w:r>
     </w:p>
@@ -17535,7 +17574,7 @@
           <v:shape id="_x0000_i1061" type="#_x0000_t75" style="width:453.75pt;height:242.25pt" o:ole="">
             <v:imagedata r:id="rId92" o:title=""/>
           </v:shape>
-          <o:OLEObject Type="Embed" ProgID="Word.OpenDocumentText.12" ShapeID="_x0000_i1061" DrawAspect="Content" ObjectID="_1805012098" r:id="rId93"/>
+          <o:OLEObject Type="Embed" ProgID="Word.OpenDocumentText.12" ShapeID="_x0000_i1061" DrawAspect="Content" ObjectID="_1805019778" r:id="rId93"/>
         </w:object>
       </w:r>
     </w:p>
@@ -18239,7 +18278,7 @@
           <v:shape id="_x0000_i1062" type="#_x0000_t75" style="width:453.75pt;height:28.5pt" o:ole="">
             <v:imagedata r:id="rId98" o:title=""/>
           </v:shape>
-          <o:OLEObject Type="Embed" ProgID="Word.OpenDocumentText.12" ShapeID="_x0000_i1062" DrawAspect="Content" ObjectID="_1805012099" r:id="rId99"/>
+          <o:OLEObject Type="Embed" ProgID="Word.OpenDocumentText.12" ShapeID="_x0000_i1062" DrawAspect="Content" ObjectID="_1805019779" r:id="rId99"/>
         </w:object>
       </w:r>
     </w:p>
@@ -18402,6 +18441,8 @@
         </w:rPr>
         <w:t xml:space="preserve"> megelőzése</w:t>
       </w:r>
+      <w:bookmarkStart w:id="38" w:name="_GoBack"/>
+      <w:bookmarkEnd w:id="38"/>
     </w:p>
     <w:p>
       <w:pPr>
@@ -18431,7 +18472,13 @@
       </w:r>
       <w:proofErr w:type="spellEnd"/>
       <w:r>
-        <w:t xml:space="preserve"> használunk. Ez a módszer megakadályozza, hogy a felhasználótól érkező kódok esetleg rosszindulatú SQL parancsokként legyenek értelmezve.</w:t>
+        <w:t xml:space="preserve"> használunk. Ez a módszer megakadályozza, hogy a felhasználótól érkező kódok esetleg</w:t>
+      </w:r>
+      <w:r>
+        <w:t xml:space="preserve"> </w:t>
+      </w:r>
+      <w:r>
+        <w:t>SQL parancsokként legyenek értelmezve.</w:t>
       </w:r>
     </w:p>
     <w:p>
@@ -18452,8 +18499,8 @@
         <w:t>Példa:</w:t>
       </w:r>
     </w:p>
-    <w:bookmarkStart w:id="38" w:name="_MON_1805011206"/>
-    <w:bookmarkEnd w:id="38"/>
+    <w:bookmarkStart w:id="39" w:name="_MON_1805011206"/>
+    <w:bookmarkEnd w:id="39"/>
     <w:p>
       <w:pPr>
         <w:rPr>
@@ -18468,7 +18515,7 @@
           <v:shape id="_x0000_i1063" type="#_x0000_t75" style="width:424.5pt;height:142.5pt" o:ole="">
             <v:imagedata r:id="rId100" o:title=""/>
           </v:shape>
-          <o:OLEObject Type="Embed" ProgID="Word.OpenDocumentText.12" ShapeID="_x0000_i1063" DrawAspect="Content" ObjectID="_1805012100" r:id="rId101"/>
+          <o:OLEObject Type="Embed" ProgID="Word.OpenDocumentText.12" ShapeID="_x0000_i1063" DrawAspect="Content" ObjectID="_1805019780" r:id="rId101"/>
         </w:object>
       </w:r>
     </w:p>
@@ -18541,10 +18588,19 @@
         <w:t xml:space="preserve"> függvénnyel kezelünk. Ez a függvény átalakítja a speciális HTML karaktereket azok HTML entitás megfelelőire</w:t>
       </w:r>
       <w:r>
+        <w:t>,</w:t>
+      </w:r>
+      <w:r>
         <w:t xml:space="preserve"> </w:t>
       </w:r>
       <w:r>
-        <w:t>így megakadályozza, hogy a böngésző ezeket HTML kódként vagy JavaScriptként értelmezze.</w:t>
+        <w:t>így megakadályoz</w:t>
+      </w:r>
+      <w:r>
+        <w:t>v</w:t>
+      </w:r>
+      <w:r>
+        <w:t>a, hogy a böngésző ezeket HTML kódként vagy JavaScriptként értelmezze.</w:t>
       </w:r>
     </w:p>
     <w:p>
@@ -18565,8 +18621,8 @@
         <w:t>Példa:</w:t>
       </w:r>
     </w:p>
-    <w:bookmarkStart w:id="39" w:name="_MON_1805011512"/>
-    <w:bookmarkEnd w:id="39"/>
+    <w:bookmarkStart w:id="40" w:name="_MON_1805011512"/>
+    <w:bookmarkEnd w:id="40"/>
     <w:p>
       <w:pPr>
         <w:rPr>
@@ -18578,14 +18634,12 @@
           <w:b/>
         </w:rPr>
         <w:object w:dxaOrig="9072" w:dyaOrig="1710">
-          <v:shape id="_x0000_i1069" type="#_x0000_t75" style="width:453.75pt;height:85.5pt" o:ole="">
+          <v:shape id="_x0000_i1067" type="#_x0000_t75" style="width:453.75pt;height:85.5pt" o:ole="">
             <v:imagedata r:id="rId102" o:title=""/>
           </v:shape>
-          <o:OLEObject Type="Embed" ProgID="Word.OpenDocumentText.12" ShapeID="_x0000_i1069" DrawAspect="Content" ObjectID="_1805012101" r:id="rId103"/>
+          <o:OLEObject Type="Embed" ProgID="Word.OpenDocumentText.12" ShapeID="_x0000_i1067" DrawAspect="Content" ObjectID="_1805019781" r:id="rId103"/>
         </w:object>
       </w:r>
-      <w:bookmarkStart w:id="40" w:name="_GoBack"/>
-      <w:bookmarkEnd w:id="40"/>
     </w:p>
     <w:sectPr>
       <w:footerReference w:type="default" r:id="rId104"/>
@@ -18635,7 +18689,6 @@
         <w:docPartUnique/>
       </w:docPartObj>
     </w:sdtPr>
-    <w:sdtEndPr/>
     <w:sdtContent>
       <w:p>
         <w:pPr>
@@ -23405,7 +23458,7 @@
 </file>
 
 <file path=customXml/itemProps1.xml><?xml version="1.0" encoding="utf-8"?>
-<ds:datastoreItem xmlns:ds="http://schemas.openxmlformats.org/officeDocument/2006/customXml" ds:itemID="{565ECAA1-DB4E-4040-9322-5C491F846CC4}">
+<ds:datastoreItem xmlns:ds="http://schemas.openxmlformats.org/officeDocument/2006/customXml" ds:itemID="{C7A2DD9E-6B86-4FD2-B3BA-A8CCAAE641BD}">
   <ds:schemaRefs>
     <ds:schemaRef ds:uri="http://schemas.openxmlformats.org/officeDocument/2006/bibliography"/>
   </ds:schemaRefs>

</xml_diff>

<commit_message>
pasted the last couple pages at the end of the doc file, but the temp is still bigger so idk what else was changed
</commit_message>
<xml_diff>
--- a/Dokumentáció.docx
+++ b/Dokumentáció.docx
@@ -12554,7 +12554,7 @@
               </wp:anchor>
             </w:drawing>
           </mc:Choice>
-          <mc:Fallback xmlns="">
+          <mc:Fallback>
             <w:pict>
               <v:shapetype w14:anchorId="3F4909BA" id="_x0000_t13" coordsize="21600,21600" o:spt="13" adj="16200,5400" path="m@0,l@0@1,0@1,0@2@0@2@0,21600,21600,10800xe">
                 <v:stroke joinstyle="miter"/>
@@ -12737,7 +12737,7 @@
               </wp:anchor>
             </w:drawing>
           </mc:Choice>
-          <mc:Fallback xmlns="">
+          <mc:Fallback>
             <w:pict>
               <v:shape w14:anchorId="2A42E6D2" id="Nyíl: jobbra mutató 23" o:spid="_x0000_s1026" type="#_x0000_t13" style="position:absolute;margin-left:157.25pt;margin-top:67.85pt;width:117.75pt;height:28.8pt;z-index:251694080;visibility:visible;mso-wrap-style:square;mso-width-percent:0;mso-wrap-distance-left:9pt;mso-wrap-distance-top:0;mso-wrap-distance-right:9pt;mso-wrap-distance-bottom:0;mso-position-horizontal:absolute;mso-position-horizontal-relative:text;mso-position-vertical:absolute;mso-position-vertical-relative:text;mso-width-percent:0;mso-width-relative:margin;v-text-anchor:middle" o:gfxdata="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" adj="18958" fillcolor="#747070 [1614]" stroked="f" strokeweight="1pt"/>
             </w:pict>
@@ -13076,7 +13076,7 @@
               </wp:anchor>
             </w:drawing>
           </mc:Choice>
-          <mc:Fallback xmlns="">
+          <mc:Fallback>
             <w:pict>
               <v:shape w14:anchorId="05301EE7" id="Nyíl: jobbra mutató 41" o:spid="_x0000_s1026" type="#_x0000_t13" style="position:absolute;margin-left:320.4pt;margin-top:159.7pt;width:101pt;height:28.8pt;rotation:-90;z-index:251689984;visibility:visible;mso-wrap-style:square;mso-width-percent:0;mso-wrap-distance-left:9pt;mso-wrap-distance-top:0;mso-wrap-distance-right:9pt;mso-wrap-distance-bottom:0;mso-position-horizontal:absolute;mso-position-horizontal-relative:text;mso-position-vertical:absolute;mso-position-vertical-relative:text;mso-width-percent:0;mso-width-relative:margin;v-text-anchor:middle" o:gfxdata="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" adj="18520" fillcolor="#747070 [1614]" stroked="f" strokeweight="1pt"/>
             </w:pict>
@@ -13155,7 +13155,7 @@
               </wp:anchor>
             </w:drawing>
           </mc:Choice>
-          <mc:Fallback xmlns="">
+          <mc:Fallback>
             <w:pict>
               <v:shape w14:anchorId="4F7F4E7D" id="Nyíl: jobbra mutató 43" o:spid="_x0000_s1026" type="#_x0000_t13" style="position:absolute;margin-left:295.65pt;margin-top:164.95pt;width:99.5pt;height:28.8pt;rotation:90;z-index:251692032;visibility:visible;mso-wrap-style:square;mso-width-percent:0;mso-wrap-distance-left:9pt;mso-wrap-distance-top:0;mso-wrap-distance-right:9pt;mso-wrap-distance-bottom:0;mso-position-horizontal:absolute;mso-position-horizontal-relative:text;mso-position-vertical:absolute;mso-position-vertical-relative:text;mso-width-percent:0;mso-width-relative:margin;v-text-anchor:middle" o:gfxdata="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" adj="18474" fillcolor="#747070 [1614]" stroked="f" strokeweight="1pt"/>
             </w:pict>
@@ -13571,7 +13571,7 @@
               </wp:anchor>
             </w:drawing>
           </mc:Choice>
-          <mc:Fallback xmlns="">
+          <mc:Fallback>
             <w:pict>
               <v:shape w14:anchorId="767EF134" id="Nyíl: jobbra mutató 35" o:spid="_x0000_s1026" type="#_x0000_t13" style="position:absolute;margin-left:159.3pt;margin-top:288.25pt;width:116.95pt;height:28.8pt;z-index:251683840;visibility:visible;mso-wrap-style:square;mso-width-percent:0;mso-wrap-distance-left:9pt;mso-wrap-distance-top:0;mso-wrap-distance-right:9pt;mso-wrap-distance-bottom:0;mso-position-horizontal:absolute;mso-position-horizontal-relative:margin;mso-position-vertical:absolute;mso-position-vertical-relative:text;mso-width-percent:0;mso-width-relative:margin;v-text-anchor:middle" o:gfxdata="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" adj="18940" fillcolor="#747070 [1614]" stroked="f" strokeweight="1pt">
                 <w10:wrap anchorx="margin"/>
@@ -13652,7 +13652,7 @@
               </wp:anchor>
             </w:drawing>
           </mc:Choice>
-          <mc:Fallback xmlns="">
+          <mc:Fallback>
             <w:pict>
               <v:shape w14:anchorId="78AE1290" id="Nyíl: jobbra mutató 34" o:spid="_x0000_s1026" type="#_x0000_t13" style="position:absolute;margin-left:155.55pt;margin-top:256.5pt;width:113.25pt;height:28.8pt;rotation:180;z-index:251682816;visibility:visible;mso-wrap-style:square;mso-width-percent:0;mso-wrap-distance-left:9pt;mso-wrap-distance-top:0;mso-wrap-distance-right:9pt;mso-wrap-distance-bottom:0;mso-position-horizontal:absolute;mso-position-horizontal-relative:margin;mso-position-vertical:absolute;mso-position-vertical-relative:text;mso-width-percent:0;mso-width-relative:margin;v-text-anchor:middle" o:gfxdata="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" adj="18854" fillcolor="#747070 [1614]" stroked="f" strokeweight="1pt">
                 <w10:wrap anchorx="margin"/>
@@ -14756,7 +14756,7 @@
           <v:shape id="_x0000_i1025" type="#_x0000_t75" style="width:453.75pt;height:85.5pt" o:ole="">
             <v:imagedata r:id="rId19" o:title=""/>
           </v:shape>
-          <o:OLEObject Type="Embed" ProgID="Word.OpenDocumentText.12" ShapeID="_x0000_i1025" DrawAspect="Content" ObjectID="_1805019742" r:id="rId20"/>
+          <o:OLEObject Type="Embed" ProgID="Word.OpenDocumentText.12" ShapeID="_x0000_i1025" DrawAspect="Content" ObjectID="_1805023652" r:id="rId20"/>
         </w:object>
       </w:r>
       <w:proofErr w:type="spellStart"/>
@@ -14781,7 +14781,7 @@
           <v:shape id="_x0000_i1026" type="#_x0000_t75" style="width:453.75pt;height:270.75pt" o:ole="">
             <v:imagedata r:id="rId21" o:title=""/>
           </v:shape>
-          <o:OLEObject Type="Embed" ProgID="Word.OpenDocumentText.12" ShapeID="_x0000_i1026" DrawAspect="Content" ObjectID="_1805019743" r:id="rId22"/>
+          <o:OLEObject Type="Embed" ProgID="Word.OpenDocumentText.12" ShapeID="_x0000_i1026" DrawAspect="Content" ObjectID="_1805023653" r:id="rId22"/>
         </w:object>
       </w:r>
     </w:p>
@@ -14898,7 +14898,7 @@
           <v:shape id="_x0000_i1027" type="#_x0000_t75" style="width:453.75pt;height:527.25pt" o:ole="">
             <v:imagedata r:id="rId23" o:title=""/>
           </v:shape>
-          <o:OLEObject Type="Embed" ProgID="Word.OpenDocumentText.12" ShapeID="_x0000_i1027" DrawAspect="Content" ObjectID="_1805019744" r:id="rId24"/>
+          <o:OLEObject Type="Embed" ProgID="Word.OpenDocumentText.12" ShapeID="_x0000_i1027" DrawAspect="Content" ObjectID="_1805023654" r:id="rId24"/>
         </w:object>
       </w:r>
     </w:p>
@@ -15072,7 +15072,7 @@
           <v:shape id="_x0000_i1028" type="#_x0000_t75" style="width:453.75pt;height:14.25pt" o:ole="">
             <v:imagedata r:id="rId25" o:title=""/>
           </v:shape>
-          <o:OLEObject Type="Embed" ProgID="Word.OpenDocumentText.12" ShapeID="_x0000_i1028" DrawAspect="Content" ObjectID="_1805019745" r:id="rId26"/>
+          <o:OLEObject Type="Embed" ProgID="Word.OpenDocumentText.12" ShapeID="_x0000_i1028" DrawAspect="Content" ObjectID="_1805023655" r:id="rId26"/>
         </w:object>
       </w:r>
     </w:p>
@@ -15113,7 +15113,7 @@
           <v:shape id="_x0000_i1029" type="#_x0000_t75" style="width:453.75pt;height:142.5pt" o:ole="">
             <v:imagedata r:id="rId27" o:title=""/>
           </v:shape>
-          <o:OLEObject Type="Embed" ProgID="Word.OpenDocumentText.12" ShapeID="_x0000_i1029" DrawAspect="Content" ObjectID="_1805019746" r:id="rId28"/>
+          <o:OLEObject Type="Embed" ProgID="Word.OpenDocumentText.12" ShapeID="_x0000_i1029" DrawAspect="Content" ObjectID="_1805023656" r:id="rId28"/>
         </w:object>
       </w:r>
     </w:p>
@@ -15164,7 +15164,7 @@
           <v:shape id="_x0000_i1030" type="#_x0000_t75" style="width:453.75pt;height:156.75pt" o:ole="">
             <v:imagedata r:id="rId29" o:title=""/>
           </v:shape>
-          <o:OLEObject Type="Embed" ProgID="Word.OpenDocumentText.12" ShapeID="_x0000_i1030" DrawAspect="Content" ObjectID="_1805019747" r:id="rId30"/>
+          <o:OLEObject Type="Embed" ProgID="Word.OpenDocumentText.12" ShapeID="_x0000_i1030" DrawAspect="Content" ObjectID="_1805023657" r:id="rId30"/>
         </w:object>
       </w:r>
     </w:p>
@@ -15256,7 +15256,7 @@
           <v:shape id="_x0000_i1031" type="#_x0000_t75" style="width:453.75pt;height:356.25pt" o:ole="">
             <v:imagedata r:id="rId31" o:title=""/>
           </v:shape>
-          <o:OLEObject Type="Embed" ProgID="Word.OpenDocumentText.12" ShapeID="_x0000_i1031" DrawAspect="Content" ObjectID="_1805019748" r:id="rId32"/>
+          <o:OLEObject Type="Embed" ProgID="Word.OpenDocumentText.12" ShapeID="_x0000_i1031" DrawAspect="Content" ObjectID="_1805023658" r:id="rId32"/>
         </w:object>
       </w:r>
     </w:p>
@@ -15295,7 +15295,7 @@
           <v:shape id="_x0000_i1032" type="#_x0000_t75" style="width:453.75pt;height:171pt" o:ole="">
             <v:imagedata r:id="rId33" o:title=""/>
           </v:shape>
-          <o:OLEObject Type="Embed" ProgID="Word.OpenDocumentText.12" ShapeID="_x0000_i1032" DrawAspect="Content" ObjectID="_1805019749" r:id="rId34"/>
+          <o:OLEObject Type="Embed" ProgID="Word.OpenDocumentText.12" ShapeID="_x0000_i1032" DrawAspect="Content" ObjectID="_1805023659" r:id="rId34"/>
         </w:object>
       </w:r>
       <w:r>
@@ -15488,7 +15488,7 @@
           <v:shape id="_x0000_i1033" type="#_x0000_t75" style="width:453.75pt;height:313.5pt" o:ole="">
             <v:imagedata r:id="rId35" o:title=""/>
           </v:shape>
-          <o:OLEObject Type="Embed" ProgID="Word.OpenDocumentText.12" ShapeID="_x0000_i1033" DrawAspect="Content" ObjectID="_1805019750" r:id="rId36"/>
+          <o:OLEObject Type="Embed" ProgID="Word.OpenDocumentText.12" ShapeID="_x0000_i1033" DrawAspect="Content" ObjectID="_1805023660" r:id="rId36"/>
         </w:object>
       </w:r>
     </w:p>
@@ -15558,7 +15558,7 @@
           <v:shape id="_x0000_i1034" type="#_x0000_t75" style="width:453.75pt;height:370.5pt" o:ole="">
             <v:imagedata r:id="rId37" o:title=""/>
           </v:shape>
-          <o:OLEObject Type="Embed" ProgID="Word.OpenDocumentText.12" ShapeID="_x0000_i1034" DrawAspect="Content" ObjectID="_1805019751" r:id="rId38"/>
+          <o:OLEObject Type="Embed" ProgID="Word.OpenDocumentText.12" ShapeID="_x0000_i1034" DrawAspect="Content" ObjectID="_1805023661" r:id="rId38"/>
         </w:object>
       </w:r>
     </w:p>
@@ -15763,7 +15763,7 @@
           <v:shape id="_x0000_i1035" type="#_x0000_t75" style="width:453.75pt;height:114pt" o:ole="">
             <v:imagedata r:id="rId39" o:title=""/>
           </v:shape>
-          <o:OLEObject Type="Embed" ProgID="Word.OpenDocumentText.12" ShapeID="_x0000_i1035" DrawAspect="Content" ObjectID="_1805019752" r:id="rId40"/>
+          <o:OLEObject Type="Embed" ProgID="Word.OpenDocumentText.12" ShapeID="_x0000_i1035" DrawAspect="Content" ObjectID="_1805023662" r:id="rId40"/>
         </w:object>
       </w:r>
     </w:p>
@@ -15800,7 +15800,7 @@
           <v:shape id="_x0000_i1036" type="#_x0000_t75" style="width:453.75pt;height:142.5pt" o:ole="">
             <v:imagedata r:id="rId41" o:title=""/>
           </v:shape>
-          <o:OLEObject Type="Embed" ProgID="Word.OpenDocumentText.12" ShapeID="_x0000_i1036" DrawAspect="Content" ObjectID="_1805019753" r:id="rId42"/>
+          <o:OLEObject Type="Embed" ProgID="Word.OpenDocumentText.12" ShapeID="_x0000_i1036" DrawAspect="Content" ObjectID="_1805023663" r:id="rId42"/>
         </w:object>
       </w:r>
     </w:p>
@@ -15840,7 +15840,7 @@
           <v:shape id="_x0000_i1037" type="#_x0000_t75" style="width:453.75pt;height:99.75pt" o:ole="">
             <v:imagedata r:id="rId43" o:title=""/>
           </v:shape>
-          <o:OLEObject Type="Embed" ProgID="Word.OpenDocumentText.12" ShapeID="_x0000_i1037" DrawAspect="Content" ObjectID="_1805019754" r:id="rId44"/>
+          <o:OLEObject Type="Embed" ProgID="Word.OpenDocumentText.12" ShapeID="_x0000_i1037" DrawAspect="Content" ObjectID="_1805023664" r:id="rId44"/>
         </w:object>
       </w:r>
     </w:p>
@@ -15880,7 +15880,7 @@
           <v:shape id="_x0000_i1038" type="#_x0000_t75" style="width:453.75pt;height:57pt" o:ole="">
             <v:imagedata r:id="rId45" o:title=""/>
           </v:shape>
-          <o:OLEObject Type="Embed" ProgID="Word.OpenDocumentText.12" ShapeID="_x0000_i1038" DrawAspect="Content" ObjectID="_1805019755" r:id="rId46"/>
+          <o:OLEObject Type="Embed" ProgID="Word.OpenDocumentText.12" ShapeID="_x0000_i1038" DrawAspect="Content" ObjectID="_1805023665" r:id="rId46"/>
         </w:object>
       </w:r>
     </w:p>
@@ -15917,7 +15917,7 @@
           <v:shape id="_x0000_i1039" type="#_x0000_t75" style="width:453.75pt;height:142.5pt" o:ole="">
             <v:imagedata r:id="rId47" o:title=""/>
           </v:shape>
-          <o:OLEObject Type="Embed" ProgID="Word.OpenDocumentText.12" ShapeID="_x0000_i1039" DrawAspect="Content" ObjectID="_1805019756" r:id="rId48"/>
+          <o:OLEObject Type="Embed" ProgID="Word.OpenDocumentText.12" ShapeID="_x0000_i1039" DrawAspect="Content" ObjectID="_1805023666" r:id="rId48"/>
         </w:object>
       </w:r>
     </w:p>
@@ -16119,7 +16119,7 @@
           <v:shape id="_x0000_i1040" type="#_x0000_t75" style="width:453.75pt;height:213.75pt" o:ole="">
             <v:imagedata r:id="rId49" o:title=""/>
           </v:shape>
-          <o:OLEObject Type="Embed" ProgID="Word.OpenDocumentText.12" ShapeID="_x0000_i1040" DrawAspect="Content" ObjectID="_1805019757" r:id="rId50"/>
+          <o:OLEObject Type="Embed" ProgID="Word.OpenDocumentText.12" ShapeID="_x0000_i1040" DrawAspect="Content" ObjectID="_1805023667" r:id="rId50"/>
         </w:object>
       </w:r>
     </w:p>
@@ -16154,7 +16154,7 @@
           <v:shape id="_x0000_i1041" type="#_x0000_t75" style="width:453.75pt;height:327.75pt" o:ole="">
             <v:imagedata r:id="rId51" o:title=""/>
           </v:shape>
-          <o:OLEObject Type="Embed" ProgID="Word.OpenDocumentText.12" ShapeID="_x0000_i1041" DrawAspect="Content" ObjectID="_1805019758" r:id="rId52"/>
+          <o:OLEObject Type="Embed" ProgID="Word.OpenDocumentText.12" ShapeID="_x0000_i1041" DrawAspect="Content" ObjectID="_1805023668" r:id="rId52"/>
         </w:object>
       </w:r>
     </w:p>
@@ -16461,7 +16461,7 @@
           <v:shape id="_x0000_i1042" type="#_x0000_t75" style="width:453.75pt;height:71.25pt" o:ole="">
             <v:imagedata r:id="rId53" o:title=""/>
           </v:shape>
-          <o:OLEObject Type="Embed" ProgID="Word.OpenDocumentText.12" ShapeID="_x0000_i1042" DrawAspect="Content" ObjectID="_1805019759" r:id="rId54"/>
+          <o:OLEObject Type="Embed" ProgID="Word.OpenDocumentText.12" ShapeID="_x0000_i1042" DrawAspect="Content" ObjectID="_1805023669" r:id="rId54"/>
         </w:object>
       </w:r>
     </w:p>
@@ -16484,7 +16484,7 @@
           <v:shape id="_x0000_i1043" type="#_x0000_t75" style="width:453.75pt;height:57pt" o:ole="">
             <v:imagedata r:id="rId55" o:title=""/>
           </v:shape>
-          <o:OLEObject Type="Embed" ProgID="Word.OpenDocumentText.12" ShapeID="_x0000_i1043" DrawAspect="Content" ObjectID="_1805019760" r:id="rId56"/>
+          <o:OLEObject Type="Embed" ProgID="Word.OpenDocumentText.12" ShapeID="_x0000_i1043" DrawAspect="Content" ObjectID="_1805023670" r:id="rId56"/>
         </w:object>
       </w:r>
     </w:p>
@@ -16501,7 +16501,7 @@
           <v:shape id="_x0000_i1044" type="#_x0000_t75" style="width:453.75pt;height:299.25pt" o:ole="">
             <v:imagedata r:id="rId57" o:title=""/>
           </v:shape>
-          <o:OLEObject Type="Embed" ProgID="Word.OpenDocumentText.12" ShapeID="_x0000_i1044" DrawAspect="Content" ObjectID="_1805019761" r:id="rId58"/>
+          <o:OLEObject Type="Embed" ProgID="Word.OpenDocumentText.12" ShapeID="_x0000_i1044" DrawAspect="Content" ObjectID="_1805023671" r:id="rId58"/>
         </w:object>
       </w:r>
     </w:p>
@@ -16518,7 +16518,7 @@
           <v:shape id="_x0000_i1045" type="#_x0000_t75" style="width:453.75pt;height:42.75pt" o:ole="">
             <v:imagedata r:id="rId59" o:title=""/>
           </v:shape>
-          <o:OLEObject Type="Embed" ProgID="Word.OpenDocumentText.12" ShapeID="_x0000_i1045" DrawAspect="Content" ObjectID="_1805019762" r:id="rId60"/>
+          <o:OLEObject Type="Embed" ProgID="Word.OpenDocumentText.12" ShapeID="_x0000_i1045" DrawAspect="Content" ObjectID="_1805023672" r:id="rId60"/>
         </w:object>
       </w:r>
     </w:p>
@@ -16535,7 +16535,7 @@
           <v:shape id="_x0000_i1046" type="#_x0000_t75" style="width:453.75pt;height:344.25pt" o:ole="">
             <v:imagedata r:id="rId61" o:title=""/>
           </v:shape>
-          <o:OLEObject Type="Embed" ProgID="Word.OpenDocumentText.12" ShapeID="_x0000_i1046" DrawAspect="Content" ObjectID="_1805019763" r:id="rId62"/>
+          <o:OLEObject Type="Embed" ProgID="Word.OpenDocumentText.12" ShapeID="_x0000_i1046" DrawAspect="Content" ObjectID="_1805023673" r:id="rId62"/>
         </w:object>
       </w:r>
     </w:p>
@@ -16566,7 +16566,7 @@
           <v:shape id="_x0000_i1047" type="#_x0000_t75" style="width:453.75pt;height:384.75pt" o:ole="">
             <v:imagedata r:id="rId63" o:title=""/>
           </v:shape>
-          <o:OLEObject Type="Embed" ProgID="Word.OpenDocumentText.12" ShapeID="_x0000_i1047" DrawAspect="Content" ObjectID="_1805019764" r:id="rId64"/>
+          <o:OLEObject Type="Embed" ProgID="Word.OpenDocumentText.12" ShapeID="_x0000_i1047" DrawAspect="Content" ObjectID="_1805023674" r:id="rId64"/>
         </w:object>
       </w:r>
     </w:p>
@@ -16583,7 +16583,7 @@
           <v:shape id="_x0000_i1048" type="#_x0000_t75" style="width:453.75pt;height:228pt" o:ole="">
             <v:imagedata r:id="rId65" o:title=""/>
           </v:shape>
-          <o:OLEObject Type="Embed" ProgID="Word.OpenDocumentText.12" ShapeID="_x0000_i1048" DrawAspect="Content" ObjectID="_1805019765" r:id="rId66"/>
+          <o:OLEObject Type="Embed" ProgID="Word.OpenDocumentText.12" ShapeID="_x0000_i1048" DrawAspect="Content" ObjectID="_1805023675" r:id="rId66"/>
         </w:object>
       </w:r>
     </w:p>
@@ -16618,7 +16618,7 @@
           <v:shape id="_x0000_i1049" type="#_x0000_t75" style="width:453.75pt;height:213.75pt" o:ole="">
             <v:imagedata r:id="rId67" o:title=""/>
           </v:shape>
-          <o:OLEObject Type="Embed" ProgID="Word.OpenDocumentText.12" ShapeID="_x0000_i1049" DrawAspect="Content" ObjectID="_1805019766" r:id="rId68"/>
+          <o:OLEObject Type="Embed" ProgID="Word.OpenDocumentText.12" ShapeID="_x0000_i1049" DrawAspect="Content" ObjectID="_1805023676" r:id="rId68"/>
         </w:object>
       </w:r>
     </w:p>
@@ -16641,7 +16641,7 @@
           <v:shape id="_x0000_i1050" type="#_x0000_t75" style="width:453.75pt;height:498.75pt" o:ole="">
             <v:imagedata r:id="rId69" o:title=""/>
           </v:shape>
-          <o:OLEObject Type="Embed" ProgID="Word.OpenDocumentText.12" ShapeID="_x0000_i1050" DrawAspect="Content" ObjectID="_1805019767" r:id="rId70"/>
+          <o:OLEObject Type="Embed" ProgID="Word.OpenDocumentText.12" ShapeID="_x0000_i1050" DrawAspect="Content" ObjectID="_1805023677" r:id="rId70"/>
         </w:object>
       </w:r>
     </w:p>
@@ -16682,7 +16682,7 @@
           <v:shape id="_x0000_i1051" type="#_x0000_t75" style="width:453.75pt;height:156.75pt" o:ole="">
             <v:imagedata r:id="rId71" o:title=""/>
           </v:shape>
-          <o:OLEObject Type="Embed" ProgID="Word.OpenDocumentText.12" ShapeID="_x0000_i1051" DrawAspect="Content" ObjectID="_1805019768" r:id="rId72"/>
+          <o:OLEObject Type="Embed" ProgID="Word.OpenDocumentText.12" ShapeID="_x0000_i1051" DrawAspect="Content" ObjectID="_1805023678" r:id="rId72"/>
         </w:object>
       </w:r>
     </w:p>
@@ -16699,7 +16699,7 @@
           <v:shape id="_x0000_i1052" type="#_x0000_t75" style="width:453.75pt;height:327.75pt" o:ole="">
             <v:imagedata r:id="rId73" o:title=""/>
           </v:shape>
-          <o:OLEObject Type="Embed" ProgID="Word.OpenDocumentText.12" ShapeID="_x0000_i1052" DrawAspect="Content" ObjectID="_1805019769" r:id="rId74"/>
+          <o:OLEObject Type="Embed" ProgID="Word.OpenDocumentText.12" ShapeID="_x0000_i1052" DrawAspect="Content" ObjectID="_1805023679" r:id="rId74"/>
         </w:object>
       </w:r>
     </w:p>
@@ -16716,7 +16716,7 @@
           <v:shape id="_x0000_i1053" type="#_x0000_t75" style="width:453.75pt;height:384.75pt" o:ole="">
             <v:imagedata r:id="rId75" o:title=""/>
           </v:shape>
-          <o:OLEObject Type="Embed" ProgID="Word.OpenDocumentText.12" ShapeID="_x0000_i1053" DrawAspect="Content" ObjectID="_1805019770" r:id="rId76"/>
+          <o:OLEObject Type="Embed" ProgID="Word.OpenDocumentText.12" ShapeID="_x0000_i1053" DrawAspect="Content" ObjectID="_1805023680" r:id="rId76"/>
         </w:object>
       </w:r>
     </w:p>
@@ -16754,7 +16754,7 @@
           <v:shape id="_x0000_i1054" type="#_x0000_t75" style="width:453.75pt;height:270.75pt" o:ole="">
             <v:imagedata r:id="rId77" o:title=""/>
           </v:shape>
-          <o:OLEObject Type="Embed" ProgID="Word.OpenDocumentText.12" ShapeID="_x0000_i1054" DrawAspect="Content" ObjectID="_1805019771" r:id="rId78"/>
+          <o:OLEObject Type="Embed" ProgID="Word.OpenDocumentText.12" ShapeID="_x0000_i1054" DrawAspect="Content" ObjectID="_1805023681" r:id="rId78"/>
         </w:object>
       </w:r>
     </w:p>
@@ -16774,7 +16774,7 @@
           <v:shape id="_x0000_i1055" type="#_x0000_t75" style="width:453.75pt;height:256.5pt" o:ole="">
             <v:imagedata r:id="rId79" o:title=""/>
           </v:shape>
-          <o:OLEObject Type="Embed" ProgID="Word.OpenDocumentText.12" ShapeID="_x0000_i1055" DrawAspect="Content" ObjectID="_1805019772" r:id="rId80"/>
+          <o:OLEObject Type="Embed" ProgID="Word.OpenDocumentText.12" ShapeID="_x0000_i1055" DrawAspect="Content" ObjectID="_1805023682" r:id="rId80"/>
         </w:object>
       </w:r>
     </w:p>
@@ -17261,7 +17261,7 @@
           <v:shape id="_x0000_i1056" type="#_x0000_t75" style="width:453.75pt;height:156.75pt" o:ole="">
             <v:imagedata r:id="rId81" o:title=""/>
           </v:shape>
-          <o:OLEObject Type="Embed" ProgID="Word.OpenDocumentText.12" ShapeID="_x0000_i1056" DrawAspect="Content" ObjectID="_1805019773" r:id="rId82"/>
+          <o:OLEObject Type="Embed" ProgID="Word.OpenDocumentText.12" ShapeID="_x0000_i1056" DrawAspect="Content" ObjectID="_1805023683" r:id="rId82"/>
         </w:object>
       </w:r>
     </w:p>
@@ -17283,7 +17283,7 @@
           <v:shape id="_x0000_i1057" type="#_x0000_t75" style="width:453.75pt;height:99.75pt" o:ole="">
             <v:imagedata r:id="rId83" o:title=""/>
           </v:shape>
-          <o:OLEObject Type="Embed" ProgID="Word.OpenDocumentText.12" ShapeID="_x0000_i1057" DrawAspect="Content" ObjectID="_1805019774" r:id="rId84"/>
+          <o:OLEObject Type="Embed" ProgID="Word.OpenDocumentText.12" ShapeID="_x0000_i1057" DrawAspect="Content" ObjectID="_1805023684" r:id="rId84"/>
         </w:object>
       </w:r>
     </w:p>
@@ -17479,7 +17479,7 @@
           <v:shape id="_x0000_i1058" type="#_x0000_t75" style="width:453.75pt;height:199.5pt" o:ole="">
             <v:imagedata r:id="rId86" o:title=""/>
           </v:shape>
-          <o:OLEObject Type="Embed" ProgID="Word.OpenDocumentText.12" ShapeID="_x0000_i1058" DrawAspect="Content" ObjectID="_1805019775" r:id="rId87"/>
+          <o:OLEObject Type="Embed" ProgID="Word.OpenDocumentText.12" ShapeID="_x0000_i1058" DrawAspect="Content" ObjectID="_1805023685" r:id="rId87"/>
         </w:object>
       </w:r>
     </w:p>
@@ -17504,7 +17504,7 @@
           <v:shape id="_x0000_i1059" type="#_x0000_t75" style="width:453.75pt;height:156.75pt" o:ole="">
             <v:imagedata r:id="rId88" o:title=""/>
           </v:shape>
-          <o:OLEObject Type="Embed" ProgID="Word.OpenDocumentText.12" ShapeID="_x0000_i1059" DrawAspect="Content" ObjectID="_1805019776" r:id="rId89"/>
+          <o:OLEObject Type="Embed" ProgID="Word.OpenDocumentText.12" ShapeID="_x0000_i1059" DrawAspect="Content" ObjectID="_1805023686" r:id="rId89"/>
         </w:object>
       </w:r>
     </w:p>
@@ -17534,7 +17534,7 @@
           <v:shape id="_x0000_i1060" type="#_x0000_t75" style="width:453.75pt;height:236.25pt" o:ole="">
             <v:imagedata r:id="rId90" o:title=""/>
           </v:shape>
-          <o:OLEObject Type="Embed" ProgID="Word.OpenDocumentText.12" ShapeID="_x0000_i1060" DrawAspect="Content" ObjectID="_1805019777" r:id="rId91"/>
+          <o:OLEObject Type="Embed" ProgID="Word.OpenDocumentText.12" ShapeID="_x0000_i1060" DrawAspect="Content" ObjectID="_1805023687" r:id="rId91"/>
         </w:object>
       </w:r>
     </w:p>
@@ -17574,7 +17574,7 @@
           <v:shape id="_x0000_i1061" type="#_x0000_t75" style="width:453.75pt;height:242.25pt" o:ole="">
             <v:imagedata r:id="rId92" o:title=""/>
           </v:shape>
-          <o:OLEObject Type="Embed" ProgID="Word.OpenDocumentText.12" ShapeID="_x0000_i1061" DrawAspect="Content" ObjectID="_1805019778" r:id="rId93"/>
+          <o:OLEObject Type="Embed" ProgID="Word.OpenDocumentText.12" ShapeID="_x0000_i1061" DrawAspect="Content" ObjectID="_1805023688" r:id="rId93"/>
         </w:object>
       </w:r>
     </w:p>
@@ -18278,7 +18278,7 @@
           <v:shape id="_x0000_i1062" type="#_x0000_t75" style="width:453.75pt;height:28.5pt" o:ole="">
             <v:imagedata r:id="rId98" o:title=""/>
           </v:shape>
-          <o:OLEObject Type="Embed" ProgID="Word.OpenDocumentText.12" ShapeID="_x0000_i1062" DrawAspect="Content" ObjectID="_1805019779" r:id="rId99"/>
+          <o:OLEObject Type="Embed" ProgID="Word.OpenDocumentText.12" ShapeID="_x0000_i1062" DrawAspect="Content" ObjectID="_1805023689" r:id="rId99"/>
         </w:object>
       </w:r>
     </w:p>
@@ -18441,8 +18441,6 @@
         </w:rPr>
         <w:t xml:space="preserve"> megelőzése</w:t>
       </w:r>
-      <w:bookmarkStart w:id="38" w:name="_GoBack"/>
-      <w:bookmarkEnd w:id="38"/>
     </w:p>
     <w:p>
       <w:pPr>
@@ -18499,8 +18497,8 @@
         <w:t>Példa:</w:t>
       </w:r>
     </w:p>
-    <w:bookmarkStart w:id="39" w:name="_MON_1805011206"/>
-    <w:bookmarkEnd w:id="39"/>
+    <w:bookmarkStart w:id="38" w:name="_MON_1805011206"/>
+    <w:bookmarkEnd w:id="38"/>
     <w:p>
       <w:pPr>
         <w:rPr>
@@ -18515,7 +18513,7 @@
           <v:shape id="_x0000_i1063" type="#_x0000_t75" style="width:424.5pt;height:142.5pt" o:ole="">
             <v:imagedata r:id="rId100" o:title=""/>
           </v:shape>
-          <o:OLEObject Type="Embed" ProgID="Word.OpenDocumentText.12" ShapeID="_x0000_i1063" DrawAspect="Content" ObjectID="_1805019780" r:id="rId101"/>
+          <o:OLEObject Type="Embed" ProgID="Word.OpenDocumentText.12" ShapeID="_x0000_i1063" DrawAspect="Content" ObjectID="_1805023690" r:id="rId101"/>
         </w:object>
       </w:r>
     </w:p>
@@ -18621,8 +18619,8 @@
         <w:t>Példa:</w:t>
       </w:r>
     </w:p>
-    <w:bookmarkStart w:id="40" w:name="_MON_1805011512"/>
-    <w:bookmarkEnd w:id="40"/>
+    <w:bookmarkStart w:id="39" w:name="_MON_1805011512"/>
+    <w:bookmarkEnd w:id="39"/>
     <w:p>
       <w:pPr>
         <w:rPr>
@@ -18634,15 +18632,599 @@
           <w:b/>
         </w:rPr>
         <w:object w:dxaOrig="9072" w:dyaOrig="1710">
-          <v:shape id="_x0000_i1067" type="#_x0000_t75" style="width:453.75pt;height:85.5pt" o:ole="">
+          <v:shape id="_x0000_i1064" type="#_x0000_t75" style="width:453.75pt;height:85.5pt" o:ole="">
             <v:imagedata r:id="rId102" o:title=""/>
           </v:shape>
-          <o:OLEObject Type="Embed" ProgID="Word.OpenDocumentText.12" ShapeID="_x0000_i1067" DrawAspect="Content" ObjectID="_1805019781" r:id="rId103"/>
+          <o:OLEObject Type="Embed" ProgID="Word.OpenDocumentText.12" ShapeID="_x0000_i1064" DrawAspect="Content" ObjectID="_1805023691" r:id="rId103"/>
         </w:object>
       </w:r>
     </w:p>
+    <w:p>
+      <w:bookmarkStart w:id="40" w:name="_GoBack"/>
+      <w:bookmarkEnd w:id="40"/>
+      <w:r>
+        <w:br w:type="page"/>
+      </w:r>
+    </w:p>
+    <w:p>
+      <w:pPr>
+        <w:pStyle w:val="Cm"/>
+        <w:jc w:val="center"/>
+      </w:pPr>
+      <w:r>
+        <w:lastRenderedPageBreak/>
+        <w:t>Felhasználói Dokumentáció</w:t>
+      </w:r>
+    </w:p>
+    <w:p>
+      <w:pPr>
+        <w:pStyle w:val="Cmsor2"/>
+        <w:numPr>
+          <w:ilvl w:val="0"/>
+          <w:numId w:val="31"/>
+        </w:numPr>
+        <w:spacing w:before="480" w:line="240" w:lineRule="auto"/>
+      </w:pPr>
+      <w:r>
+        <w:t>Rendszerkövetelmények</w:t>
+      </w:r>
+    </w:p>
+    <w:p>
+      <w:pPr>
+        <w:pStyle w:val="Cmsor1"/>
+        <w:numPr>
+          <w:ilvl w:val="1"/>
+          <w:numId w:val="31"/>
+        </w:numPr>
+      </w:pPr>
+      <w:r>
+        <w:t>Webes alkalmazás</w:t>
+      </w:r>
+    </w:p>
+    <w:p>
+      <w:r>
+        <w:t xml:space="preserve">Ahhoz, hogy a </w:t>
+      </w:r>
+      <w:proofErr w:type="spellStart"/>
+      <w:r>
+        <w:t>Bullet</w:t>
+      </w:r>
+      <w:proofErr w:type="spellEnd"/>
+      <w:r>
+        <w:t xml:space="preserve"> Hell weboldalát zökkenőmentesen használhassa, az alábbi minimális rendszerkövetelményeknek kell megfelelnie az Ön eszközének és </w:t>
+      </w:r>
+      <w:proofErr w:type="spellStart"/>
+      <w:r>
+        <w:t>szoftvereinek</w:t>
+      </w:r>
+      <w:proofErr w:type="spellEnd"/>
+      <w:r>
+        <w:t>:</w:t>
+      </w:r>
+    </w:p>
+    <w:p>
+      <w:pPr>
+        <w:pStyle w:val="Listaszerbekezds"/>
+        <w:numPr>
+          <w:ilvl w:val="0"/>
+          <w:numId w:val="32"/>
+        </w:numPr>
+      </w:pPr>
+      <w:r>
+        <w:rPr>
+          <w:b/>
+        </w:rPr>
+        <w:t>Internetkapcsolat:</w:t>
+      </w:r>
+      <w:r>
+        <w:t xml:space="preserve"> Stabil internetkapcsolat (vezetékes vagy vezeték nélküli)</w:t>
+      </w:r>
+    </w:p>
+    <w:p>
+      <w:pPr>
+        <w:pStyle w:val="Listaszerbekezds"/>
+        <w:numPr>
+          <w:ilvl w:val="0"/>
+          <w:numId w:val="32"/>
+        </w:numPr>
+        <w:rPr>
+          <w:b/>
+        </w:rPr>
+      </w:pPr>
+      <w:r>
+        <w:rPr>
+          <w:b/>
+        </w:rPr>
+        <w:t>Támogatott eszközök</w:t>
+      </w:r>
+    </w:p>
+    <w:p>
+      <w:pPr>
+        <w:pStyle w:val="Listaszerbekezds"/>
+        <w:numPr>
+          <w:ilvl w:val="0"/>
+          <w:numId w:val="33"/>
+        </w:numPr>
+      </w:pPr>
+      <w:r>
+        <w:t>Asztali számítógép</w:t>
+      </w:r>
+    </w:p>
+    <w:p>
+      <w:pPr>
+        <w:pStyle w:val="Listaszerbekezds"/>
+        <w:numPr>
+          <w:ilvl w:val="0"/>
+          <w:numId w:val="33"/>
+        </w:numPr>
+      </w:pPr>
+      <w:r>
+        <w:t>Laptop</w:t>
+      </w:r>
+    </w:p>
+    <w:p>
+      <w:pPr>
+        <w:pStyle w:val="Listaszerbekezds"/>
+        <w:numPr>
+          <w:ilvl w:val="0"/>
+          <w:numId w:val="33"/>
+        </w:numPr>
+      </w:pPr>
+      <w:r>
+        <w:t>Táblagép</w:t>
+      </w:r>
+    </w:p>
+    <w:p>
+      <w:pPr>
+        <w:pStyle w:val="Listaszerbekezds"/>
+        <w:numPr>
+          <w:ilvl w:val="0"/>
+          <w:numId w:val="33"/>
+        </w:numPr>
+      </w:pPr>
+      <w:r>
+        <w:t>Okostelefon</w:t>
+      </w:r>
+    </w:p>
+    <w:p>
+      <w:pPr>
+        <w:pStyle w:val="Listaszerbekezds"/>
+        <w:numPr>
+          <w:ilvl w:val="0"/>
+          <w:numId w:val="32"/>
+        </w:numPr>
+        <w:rPr>
+          <w:b/>
+        </w:rPr>
+      </w:pPr>
+      <w:r>
+        <w:rPr>
+          <w:b/>
+        </w:rPr>
+        <w:t>Támogatott operációs rendszerek</w:t>
+      </w:r>
+    </w:p>
+    <w:p>
+      <w:pPr>
+        <w:pStyle w:val="Listaszerbekezds"/>
+        <w:numPr>
+          <w:ilvl w:val="0"/>
+          <w:numId w:val="34"/>
+        </w:numPr>
+      </w:pPr>
+      <w:r>
+        <w:t>Windows</w:t>
+      </w:r>
+    </w:p>
+    <w:p>
+      <w:pPr>
+        <w:pStyle w:val="Listaszerbekezds"/>
+        <w:numPr>
+          <w:ilvl w:val="0"/>
+          <w:numId w:val="34"/>
+        </w:numPr>
+      </w:pPr>
+      <w:proofErr w:type="spellStart"/>
+      <w:r>
+        <w:t>MacOS</w:t>
+      </w:r>
+      <w:proofErr w:type="spellEnd"/>
+    </w:p>
+    <w:p>
+      <w:pPr>
+        <w:pStyle w:val="Listaszerbekezds"/>
+        <w:numPr>
+          <w:ilvl w:val="0"/>
+          <w:numId w:val="34"/>
+        </w:numPr>
+      </w:pPr>
+      <w:r>
+        <w:t>Linux (általánosan használt disztribúció)</w:t>
+      </w:r>
+    </w:p>
+    <w:p>
+      <w:pPr>
+        <w:pStyle w:val="Listaszerbekezds"/>
+        <w:numPr>
+          <w:ilvl w:val="0"/>
+          <w:numId w:val="34"/>
+        </w:numPr>
+      </w:pPr>
+      <w:r>
+        <w:t>iOS</w:t>
+      </w:r>
+    </w:p>
+    <w:p>
+      <w:pPr>
+        <w:pStyle w:val="Listaszerbekezds"/>
+        <w:numPr>
+          <w:ilvl w:val="0"/>
+          <w:numId w:val="34"/>
+        </w:numPr>
+      </w:pPr>
+      <w:r>
+        <w:t>Android</w:t>
+      </w:r>
+    </w:p>
+    <w:p>
+      <w:pPr>
+        <w:pStyle w:val="Listaszerbekezds"/>
+        <w:numPr>
+          <w:ilvl w:val="0"/>
+          <w:numId w:val="32"/>
+        </w:numPr>
+      </w:pPr>
+      <w:r>
+        <w:rPr>
+          <w:b/>
+        </w:rPr>
+        <w:t>Webböngészők</w:t>
+      </w:r>
+      <w:r>
+        <w:t>: Általános felhasználású webböngésző</w:t>
+      </w:r>
+    </w:p>
+    <w:p>
+      <w:pPr>
+        <w:pStyle w:val="Cmsor1"/>
+        <w:numPr>
+          <w:ilvl w:val="1"/>
+          <w:numId w:val="31"/>
+        </w:numPr>
+      </w:pPr>
+      <w:r>
+        <w:t>Asztali alkalmazás</w:t>
+      </w:r>
+    </w:p>
+    <w:p>
+      <w:pPr>
+        <w:pStyle w:val="Listaszerbekezds"/>
+        <w:numPr>
+          <w:ilvl w:val="0"/>
+          <w:numId w:val="35"/>
+        </w:numPr>
+      </w:pPr>
+      <w:r>
+        <w:rPr>
+          <w:b/>
+        </w:rPr>
+        <w:t>Internetkapcsolat</w:t>
+      </w:r>
+      <w:r>
+        <w:t xml:space="preserve">: </w:t>
+      </w:r>
+      <w:r>
+        <w:t>Stabil internetkapcsolat (vezetékes vagy vezeték nélküli)</w:t>
+      </w:r>
+    </w:p>
+    <w:p>
+      <w:pPr>
+        <w:pStyle w:val="Listaszerbekezds"/>
+        <w:numPr>
+          <w:ilvl w:val="0"/>
+          <w:numId w:val="35"/>
+        </w:numPr>
+      </w:pPr>
+      <w:r>
+        <w:rPr>
+          <w:b/>
+        </w:rPr>
+        <w:t>Támogatott eszközök</w:t>
+      </w:r>
+      <w:r>
+        <w:rPr>
+          <w:b/>
+        </w:rPr>
+        <w:t>:</w:t>
+      </w:r>
+    </w:p>
+    <w:p>
+      <w:pPr>
+        <w:pStyle w:val="Listaszerbekezds"/>
+        <w:numPr>
+          <w:ilvl w:val="0"/>
+          <w:numId w:val="36"/>
+        </w:numPr>
+      </w:pPr>
+      <w:r>
+        <w:t>Asztali számítógép</w:t>
+      </w:r>
+    </w:p>
+    <w:p>
+      <w:pPr>
+        <w:pStyle w:val="Listaszerbekezds"/>
+        <w:numPr>
+          <w:ilvl w:val="0"/>
+          <w:numId w:val="36"/>
+        </w:numPr>
+      </w:pPr>
+      <w:r>
+        <w:t>Laptop</w:t>
+      </w:r>
+    </w:p>
+    <w:p>
+      <w:pPr>
+        <w:pStyle w:val="Listaszerbekezds"/>
+        <w:numPr>
+          <w:ilvl w:val="0"/>
+          <w:numId w:val="35"/>
+        </w:numPr>
+      </w:pPr>
+      <w:r>
+        <w:rPr>
+          <w:b/>
+        </w:rPr>
+        <w:t>Támogatott operációs rendszerek:</w:t>
+      </w:r>
+      <w:r>
+        <w:t xml:space="preserve"> </w:t>
+      </w:r>
+    </w:p>
+    <w:p>
+      <w:pPr>
+        <w:pStyle w:val="Listaszerbekezds"/>
+        <w:numPr>
+          <w:ilvl w:val="0"/>
+          <w:numId w:val="37"/>
+        </w:numPr>
+      </w:pPr>
+      <w:r>
+        <w:t>Windows</w:t>
+      </w:r>
+    </w:p>
+    <w:p>
+      <w:pPr>
+        <w:pStyle w:val="Cmsor2"/>
+        <w:numPr>
+          <w:ilvl w:val="0"/>
+          <w:numId w:val="31"/>
+        </w:numPr>
+        <w:spacing w:before="480" w:line="240" w:lineRule="auto"/>
+      </w:pPr>
+      <w:r>
+        <w:lastRenderedPageBreak/>
+        <w:t>Telepítési útmutató</w:t>
+      </w:r>
+    </w:p>
+    <w:p>
+      <w:pPr>
+        <w:pStyle w:val="Cmsor1"/>
+        <w:numPr>
+          <w:ilvl w:val="1"/>
+          <w:numId w:val="31"/>
+        </w:numPr>
+      </w:pPr>
+      <w:r>
+        <w:t>Webes alkalmazás</w:t>
+      </w:r>
+    </w:p>
+    <w:p>
+      <w:pPr>
+        <w:pStyle w:val="cimsor12"/>
+      </w:pPr>
+      <w:r>
+        <w:t>Előfeltételek</w:t>
+      </w:r>
+    </w:p>
+    <w:p>
+      <w:pPr>
+        <w:pStyle w:val="Listaszerbekezds"/>
+        <w:numPr>
+          <w:ilvl w:val="0"/>
+          <w:numId w:val="37"/>
+        </w:numPr>
+      </w:pPr>
+      <w:r>
+        <w:t xml:space="preserve">Helyi Webszerver Környezet: Telepítve és futtatva kell lennie egy helyi webszerver szoftvercsomagnak, amely tartalmazza az </w:t>
+      </w:r>
+      <w:proofErr w:type="spellStart"/>
+      <w:r>
+        <w:t>Apache</w:t>
+      </w:r>
+      <w:proofErr w:type="spellEnd"/>
+      <w:r>
+        <w:t xml:space="preserve"> webszervert, a PHP-t és a </w:t>
+      </w:r>
+      <w:proofErr w:type="spellStart"/>
+      <w:r>
+        <w:t>MySQL</w:t>
+      </w:r>
+      <w:proofErr w:type="spellEnd"/>
+      <w:r>
+        <w:t xml:space="preserve"> adatbázis-kezelőt. Az útmutató a XAMPP használatát feltételezi, de más hasonló környezetek (pl. WAMP, MAMP) is megfelelhetnek. </w:t>
+      </w:r>
+      <w:proofErr w:type="spellStart"/>
+      <w:r>
+        <w:t>Győződjön</w:t>
+      </w:r>
+      <w:proofErr w:type="spellEnd"/>
+      <w:r>
+        <w:t xml:space="preserve"> meg róla, hogy az </w:t>
+      </w:r>
+      <w:proofErr w:type="spellStart"/>
+      <w:r>
+        <w:t>Apache</w:t>
+      </w:r>
+      <w:proofErr w:type="spellEnd"/>
+      <w:r>
+        <w:t xml:space="preserve"> és a </w:t>
+      </w:r>
+      <w:proofErr w:type="spellStart"/>
+      <w:r>
+        <w:t>MySQL</w:t>
+      </w:r>
+      <w:proofErr w:type="spellEnd"/>
+      <w:r>
+        <w:t xml:space="preserve"> szolgáltatások el vannak indítva a XAMPP </w:t>
+      </w:r>
+      <w:proofErr w:type="spellStart"/>
+      <w:r>
+        <w:t>Control</w:t>
+      </w:r>
+      <w:proofErr w:type="spellEnd"/>
+      <w:r>
+        <w:t xml:space="preserve"> Panel-en.</w:t>
+      </w:r>
+    </w:p>
+    <w:p>
+      <w:pPr>
+        <w:pStyle w:val="Listaszerbekezds"/>
+        <w:numPr>
+          <w:ilvl w:val="0"/>
+          <w:numId w:val="37"/>
+        </w:numPr>
+      </w:pPr>
+      <w:r>
+        <w:t xml:space="preserve">Projekt Fájlok: Szüksége lesz a </w:t>
+      </w:r>
+      <w:proofErr w:type="spellStart"/>
+      <w:r>
+        <w:t>Bullet</w:t>
+      </w:r>
+      <w:proofErr w:type="spellEnd"/>
+      <w:r>
+        <w:t xml:space="preserve"> Hell projekt teljes forráskódjára, beleértve a weboldal fájljait és a /db mappában található </w:t>
+      </w:r>
+      <w:proofErr w:type="spellStart"/>
+      <w:r>
+        <w:t>bullet_hell.sql</w:t>
+      </w:r>
+      <w:proofErr w:type="spellEnd"/>
+      <w:r>
+        <w:t xml:space="preserve"> fájlt.</w:t>
+      </w:r>
+    </w:p>
+    <w:p>
+      <w:pPr>
+        <w:pStyle w:val="cimsor12"/>
+      </w:pPr>
+      <w:r>
+        <w:t>Telepítési lépések</w:t>
+      </w:r>
+    </w:p>
+    <w:p>
+      <w:pPr>
+        <w:pStyle w:val="Listaszerbekezds"/>
+        <w:numPr>
+          <w:ilvl w:val="0"/>
+          <w:numId w:val="38"/>
+        </w:numPr>
+      </w:pPr>
+      <w:r>
+        <w:t xml:space="preserve">Az </w:t>
+      </w:r>
+      <w:proofErr w:type="spellStart"/>
+      <w:r>
+        <w:t>Apache</w:t>
+      </w:r>
+      <w:proofErr w:type="spellEnd"/>
+      <w:r>
+        <w:t xml:space="preserve"> webszerver és </w:t>
+      </w:r>
+      <w:proofErr w:type="spellStart"/>
+      <w:r>
+        <w:t>MySQL</w:t>
+      </w:r>
+      <w:proofErr w:type="spellEnd"/>
+      <w:r>
+        <w:t xml:space="preserve"> adatbázis kezelő elindítása után navigáljon a </w:t>
+      </w:r>
+      <w:proofErr w:type="spellStart"/>
+      <w:r>
+        <w:t>phpMyAdmin</w:t>
+      </w:r>
+      <w:proofErr w:type="spellEnd"/>
+      <w:r>
+        <w:t xml:space="preserve"> felületre. XAMPP esetén ez általában a http://localhost/phpmyadmin címen érhető el.</w:t>
+      </w:r>
+    </w:p>
+    <w:p>
+      <w:pPr>
+        <w:pStyle w:val="Listaszerbekezds"/>
+        <w:ind w:left="360"/>
+      </w:pPr>
+      <w:r>
+        <w:rPr>
+          <w:noProof/>
+        </w:rPr>
+        <w:drawing>
+          <wp:inline distT="0" distB="0" distL="0" distR="0" wp14:anchorId="571327E2" wp14:editId="14EDDEF9">
+            <wp:extent cx="5399405" cy="427990"/>
+            <wp:effectExtent l="0" t="0" r="0" b="0"/>
+            <wp:docPr id="14" name="Kép 14"/>
+            <wp:cNvGraphicFramePr>
+              <a:graphicFrameLocks xmlns:a="http://schemas.openxmlformats.org/drawingml/2006/main" noChangeAspect="1"/>
+            </wp:cNvGraphicFramePr>
+            <a:graphic xmlns:a="http://schemas.openxmlformats.org/drawingml/2006/main">
+              <a:graphicData uri="http://schemas.openxmlformats.org/drawingml/2006/picture">
+                <pic:pic xmlns:pic="http://schemas.openxmlformats.org/drawingml/2006/picture">
+                  <pic:nvPicPr>
+                    <pic:cNvPr id="1" name=""/>
+                    <pic:cNvPicPr/>
+                  </pic:nvPicPr>
+                  <pic:blipFill>
+                    <a:blip r:embed="rId104"/>
+                    <a:stretch>
+                      <a:fillRect/>
+                    </a:stretch>
+                  </pic:blipFill>
+                  <pic:spPr>
+                    <a:xfrm>
+                      <a:off x="0" y="0"/>
+                      <a:ext cx="5399405" cy="427990"/>
+                    </a:xfrm>
+                    <a:prstGeom prst="rect">
+                      <a:avLst/>
+                    </a:prstGeom>
+                  </pic:spPr>
+                </pic:pic>
+              </a:graphicData>
+            </a:graphic>
+          </wp:inline>
+        </w:drawing>
+      </w:r>
+    </w:p>
+    <w:p>
+      <w:pPr>
+        <w:pStyle w:val="Listaszerbekezds"/>
+        <w:numPr>
+          <w:ilvl w:val="0"/>
+          <w:numId w:val="38"/>
+        </w:numPr>
+      </w:pPr>
+      <w:r>
+        <w:t>Kattintson az "Importálás" (Import) fülre a felső menüsorban.</w:t>
+      </w:r>
+    </w:p>
+    <w:p>
+      <w:pPr>
+        <w:rPr>
+          <w:b/>
+        </w:rPr>
+      </w:pPr>
+    </w:p>
     <w:sectPr>
-      <w:footerReference w:type="default" r:id="rId104"/>
+      <w:footerReference w:type="default" r:id="rId105"/>
       <w:pgSz w:w="11906" w:h="16838"/>
       <w:pgMar w:top="1418" w:right="1418" w:bottom="1418" w:left="1418" w:header="709" w:footer="709" w:gutter="567"/>
       <w:pgNumType w:start="0"/>
@@ -18689,6 +19271,7 @@
         <w:docPartUnique/>
       </w:docPartObj>
     </w:sdtPr>
+    <w:sdtEndPr/>
     <w:sdtContent>
       <w:p>
         <w:pPr>
@@ -18888,6 +19471,96 @@
     </w:lvl>
   </w:abstractNum>
   <w:abstractNum w:abstractNumId="1" w15:restartNumberingAfterBreak="0">
+    <w:nsid w:val="01927419"/>
+    <w:multiLevelType w:val="hybridMultilevel"/>
+    <w:tmpl w:val="CEA4037A"/>
+    <w:lvl w:ilvl="0" w:tplc="9DFC7A04">
+      <w:start w:val="1"/>
+      <w:numFmt w:val="decimal"/>
+      <w:lvlText w:val="%1."/>
+      <w:lvlJc w:val="left"/>
+      <w:pPr>
+        <w:ind w:left="720" w:hanging="360"/>
+      </w:pPr>
+      <w:rPr>
+        <w:rFonts w:hint="default"/>
+        <w:b w:val="0"/>
+      </w:rPr>
+    </w:lvl>
+    <w:lvl w:ilvl="1" w:tplc="040E0019">
+      <w:start w:val="1"/>
+      <w:numFmt w:val="lowerLetter"/>
+      <w:lvlText w:val="%2."/>
+      <w:lvlJc w:val="left"/>
+      <w:pPr>
+        <w:ind w:left="1440" w:hanging="360"/>
+      </w:pPr>
+    </w:lvl>
+    <w:lvl w:ilvl="2" w:tplc="040E001B" w:tentative="1">
+      <w:start w:val="1"/>
+      <w:numFmt w:val="lowerRoman"/>
+      <w:lvlText w:val="%3."/>
+      <w:lvlJc w:val="right"/>
+      <w:pPr>
+        <w:ind w:left="2160" w:hanging="180"/>
+      </w:pPr>
+    </w:lvl>
+    <w:lvl w:ilvl="3" w:tplc="040E000F" w:tentative="1">
+      <w:start w:val="1"/>
+      <w:numFmt w:val="decimal"/>
+      <w:lvlText w:val="%4."/>
+      <w:lvlJc w:val="left"/>
+      <w:pPr>
+        <w:ind w:left="2880" w:hanging="360"/>
+      </w:pPr>
+    </w:lvl>
+    <w:lvl w:ilvl="4" w:tplc="040E0019" w:tentative="1">
+      <w:start w:val="1"/>
+      <w:numFmt w:val="lowerLetter"/>
+      <w:lvlText w:val="%5."/>
+      <w:lvlJc w:val="left"/>
+      <w:pPr>
+        <w:ind w:left="3600" w:hanging="360"/>
+      </w:pPr>
+    </w:lvl>
+    <w:lvl w:ilvl="5" w:tplc="040E001B" w:tentative="1">
+      <w:start w:val="1"/>
+      <w:numFmt w:val="lowerRoman"/>
+      <w:lvlText w:val="%6."/>
+      <w:lvlJc w:val="right"/>
+      <w:pPr>
+        <w:ind w:left="4320" w:hanging="180"/>
+      </w:pPr>
+    </w:lvl>
+    <w:lvl w:ilvl="6" w:tplc="040E000F" w:tentative="1">
+      <w:start w:val="1"/>
+      <w:numFmt w:val="decimal"/>
+      <w:lvlText w:val="%7."/>
+      <w:lvlJc w:val="left"/>
+      <w:pPr>
+        <w:ind w:left="5040" w:hanging="360"/>
+      </w:pPr>
+    </w:lvl>
+    <w:lvl w:ilvl="7" w:tplc="040E0019" w:tentative="1">
+      <w:start w:val="1"/>
+      <w:numFmt w:val="lowerLetter"/>
+      <w:lvlText w:val="%8."/>
+      <w:lvlJc w:val="left"/>
+      <w:pPr>
+        <w:ind w:left="5760" w:hanging="360"/>
+      </w:pPr>
+    </w:lvl>
+    <w:lvl w:ilvl="8" w:tplc="040E001B" w:tentative="1">
+      <w:start w:val="1"/>
+      <w:numFmt w:val="lowerRoman"/>
+      <w:lvlText w:val="%9."/>
+      <w:lvlJc w:val="right"/>
+      <w:pPr>
+        <w:ind w:left="6480" w:hanging="180"/>
+      </w:pPr>
+    </w:lvl>
+  </w:abstractNum>
+  <w:abstractNum w:abstractNumId="2" w15:restartNumberingAfterBreak="0">
     <w:nsid w:val="046A0039"/>
     <w:multiLevelType w:val="hybridMultilevel"/>
     <w:tmpl w:val="596E56B8"/>
@@ -19000,7 +19673,7 @@
       </w:rPr>
     </w:lvl>
   </w:abstractNum>
-  <w:abstractNum w:abstractNumId="2" w15:restartNumberingAfterBreak="0">
+  <w:abstractNum w:abstractNumId="3" w15:restartNumberingAfterBreak="0">
     <w:nsid w:val="04CC48C2"/>
     <w:multiLevelType w:val="hybridMultilevel"/>
     <w:tmpl w:val="E63E5AB6"/>
@@ -19113,7 +19786,120 @@
       </w:rPr>
     </w:lvl>
   </w:abstractNum>
-  <w:abstractNum w:abstractNumId="3" w15:restartNumberingAfterBreak="0">
+  <w:abstractNum w:abstractNumId="4" w15:restartNumberingAfterBreak="0">
+    <w:nsid w:val="09134FCC"/>
+    <w:multiLevelType w:val="hybridMultilevel"/>
+    <w:tmpl w:val="FE60596E"/>
+    <w:lvl w:ilvl="0" w:tplc="040E0001">
+      <w:start w:val="1"/>
+      <w:numFmt w:val="bullet"/>
+      <w:lvlText w:val=""/>
+      <w:lvlJc w:val="left"/>
+      <w:pPr>
+        <w:ind w:left="1788" w:hanging="360"/>
+      </w:pPr>
+      <w:rPr>
+        <w:rFonts w:ascii="Symbol" w:hAnsi="Symbol" w:hint="default"/>
+      </w:rPr>
+    </w:lvl>
+    <w:lvl w:ilvl="1" w:tplc="040E0003" w:tentative="1">
+      <w:start w:val="1"/>
+      <w:numFmt w:val="bullet"/>
+      <w:lvlText w:val="o"/>
+      <w:lvlJc w:val="left"/>
+      <w:pPr>
+        <w:ind w:left="2508" w:hanging="360"/>
+      </w:pPr>
+      <w:rPr>
+        <w:rFonts w:ascii="Courier New" w:hAnsi="Courier New" w:cs="Courier New" w:hint="default"/>
+      </w:rPr>
+    </w:lvl>
+    <w:lvl w:ilvl="2" w:tplc="040E0005" w:tentative="1">
+      <w:start w:val="1"/>
+      <w:numFmt w:val="bullet"/>
+      <w:lvlText w:val=""/>
+      <w:lvlJc w:val="left"/>
+      <w:pPr>
+        <w:ind w:left="3228" w:hanging="360"/>
+      </w:pPr>
+      <w:rPr>
+        <w:rFonts w:ascii="Wingdings" w:hAnsi="Wingdings" w:hint="default"/>
+      </w:rPr>
+    </w:lvl>
+    <w:lvl w:ilvl="3" w:tplc="040E0001" w:tentative="1">
+      <w:start w:val="1"/>
+      <w:numFmt w:val="bullet"/>
+      <w:lvlText w:val=""/>
+      <w:lvlJc w:val="left"/>
+      <w:pPr>
+        <w:ind w:left="3948" w:hanging="360"/>
+      </w:pPr>
+      <w:rPr>
+        <w:rFonts w:ascii="Symbol" w:hAnsi="Symbol" w:hint="default"/>
+      </w:rPr>
+    </w:lvl>
+    <w:lvl w:ilvl="4" w:tplc="040E0003" w:tentative="1">
+      <w:start w:val="1"/>
+      <w:numFmt w:val="bullet"/>
+      <w:lvlText w:val="o"/>
+      <w:lvlJc w:val="left"/>
+      <w:pPr>
+        <w:ind w:left="4668" w:hanging="360"/>
+      </w:pPr>
+      <w:rPr>
+        <w:rFonts w:ascii="Courier New" w:hAnsi="Courier New" w:cs="Courier New" w:hint="default"/>
+      </w:rPr>
+    </w:lvl>
+    <w:lvl w:ilvl="5" w:tplc="040E0005" w:tentative="1">
+      <w:start w:val="1"/>
+      <w:numFmt w:val="bullet"/>
+      <w:lvlText w:val=""/>
+      <w:lvlJc w:val="left"/>
+      <w:pPr>
+        <w:ind w:left="5388" w:hanging="360"/>
+      </w:pPr>
+      <w:rPr>
+        <w:rFonts w:ascii="Wingdings" w:hAnsi="Wingdings" w:hint="default"/>
+      </w:rPr>
+    </w:lvl>
+    <w:lvl w:ilvl="6" w:tplc="040E0001" w:tentative="1">
+      <w:start w:val="1"/>
+      <w:numFmt w:val="bullet"/>
+      <w:lvlText w:val=""/>
+      <w:lvlJc w:val="left"/>
+      <w:pPr>
+        <w:ind w:left="6108" w:hanging="360"/>
+      </w:pPr>
+      <w:rPr>
+        <w:rFonts w:ascii="Symbol" w:hAnsi="Symbol" w:hint="default"/>
+      </w:rPr>
+    </w:lvl>
+    <w:lvl w:ilvl="7" w:tplc="040E0003" w:tentative="1">
+      <w:start w:val="1"/>
+      <w:numFmt w:val="bullet"/>
+      <w:lvlText w:val="o"/>
+      <w:lvlJc w:val="left"/>
+      <w:pPr>
+        <w:ind w:left="6828" w:hanging="360"/>
+      </w:pPr>
+      <w:rPr>
+        <w:rFonts w:ascii="Courier New" w:hAnsi="Courier New" w:cs="Courier New" w:hint="default"/>
+      </w:rPr>
+    </w:lvl>
+    <w:lvl w:ilvl="8" w:tplc="040E0005" w:tentative="1">
+      <w:start w:val="1"/>
+      <w:numFmt w:val="bullet"/>
+      <w:lvlText w:val=""/>
+      <w:lvlJc w:val="left"/>
+      <w:pPr>
+        <w:ind w:left="7548" w:hanging="360"/>
+      </w:pPr>
+      <w:rPr>
+        <w:rFonts w:ascii="Wingdings" w:hAnsi="Wingdings" w:hint="default"/>
+      </w:rPr>
+    </w:lvl>
+  </w:abstractNum>
+  <w:abstractNum w:abstractNumId="5" w15:restartNumberingAfterBreak="0">
     <w:nsid w:val="0C3C1279"/>
     <w:multiLevelType w:val="hybridMultilevel"/>
     <w:tmpl w:val="C3BCB2AC"/>
@@ -19226,7 +20012,7 @@
       </w:rPr>
     </w:lvl>
   </w:abstractNum>
-  <w:abstractNum w:abstractNumId="4" w15:restartNumberingAfterBreak="0">
+  <w:abstractNum w:abstractNumId="6" w15:restartNumberingAfterBreak="0">
     <w:nsid w:val="13B77DA3"/>
     <w:multiLevelType w:val="hybridMultilevel"/>
     <w:tmpl w:val="49221708"/>
@@ -19339,7 +20125,7 @@
       </w:rPr>
     </w:lvl>
   </w:abstractNum>
-  <w:abstractNum w:abstractNumId="5" w15:restartNumberingAfterBreak="0">
+  <w:abstractNum w:abstractNumId="7" w15:restartNumberingAfterBreak="0">
     <w:nsid w:val="144C4DD2"/>
     <w:multiLevelType w:val="hybridMultilevel"/>
     <w:tmpl w:val="92C2A4E4"/>
@@ -19452,7 +20238,7 @@
       </w:rPr>
     </w:lvl>
   </w:abstractNum>
-  <w:abstractNum w:abstractNumId="6" w15:restartNumberingAfterBreak="0">
+  <w:abstractNum w:abstractNumId="8" w15:restartNumberingAfterBreak="0">
     <w:nsid w:val="16963251"/>
     <w:multiLevelType w:val="multilevel"/>
     <w:tmpl w:val="26782026"/>
@@ -19565,7 +20351,7 @@
       </w:pPr>
     </w:lvl>
   </w:abstractNum>
-  <w:abstractNum w:abstractNumId="7" w15:restartNumberingAfterBreak="0">
+  <w:abstractNum w:abstractNumId="9" w15:restartNumberingAfterBreak="0">
     <w:nsid w:val="1B967C4B"/>
     <w:multiLevelType w:val="hybridMultilevel"/>
     <w:tmpl w:val="166A2AA4"/>
@@ -19654,7 +20440,7 @@
       </w:pPr>
     </w:lvl>
   </w:abstractNum>
-  <w:abstractNum w:abstractNumId="8" w15:restartNumberingAfterBreak="0">
+  <w:abstractNum w:abstractNumId="10" w15:restartNumberingAfterBreak="0">
     <w:nsid w:val="1C79775B"/>
     <w:multiLevelType w:val="hybridMultilevel"/>
     <w:tmpl w:val="4112D2FA"/>
@@ -19767,7 +20553,7 @@
       </w:rPr>
     </w:lvl>
   </w:abstractNum>
-  <w:abstractNum w:abstractNumId="9" w15:restartNumberingAfterBreak="0">
+  <w:abstractNum w:abstractNumId="11" w15:restartNumberingAfterBreak="0">
     <w:nsid w:val="1F4F4264"/>
     <w:multiLevelType w:val="hybridMultilevel"/>
     <w:tmpl w:val="811EF6D6"/>
@@ -19880,7 +20666,7 @@
       </w:rPr>
     </w:lvl>
   </w:abstractNum>
-  <w:abstractNum w:abstractNumId="10" w15:restartNumberingAfterBreak="0">
+  <w:abstractNum w:abstractNumId="12" w15:restartNumberingAfterBreak="0">
     <w:nsid w:val="20021DA0"/>
     <w:multiLevelType w:val="hybridMultilevel"/>
     <w:tmpl w:val="48D45068"/>
@@ -19969,7 +20755,7 @@
       </w:pPr>
     </w:lvl>
   </w:abstractNum>
-  <w:abstractNum w:abstractNumId="11" w15:restartNumberingAfterBreak="0">
+  <w:abstractNum w:abstractNumId="13" w15:restartNumberingAfterBreak="0">
     <w:nsid w:val="25184466"/>
     <w:multiLevelType w:val="hybridMultilevel"/>
     <w:tmpl w:val="8D7C3484"/>
@@ -20082,7 +20868,7 @@
       </w:rPr>
     </w:lvl>
   </w:abstractNum>
-  <w:abstractNum w:abstractNumId="12" w15:restartNumberingAfterBreak="0">
+  <w:abstractNum w:abstractNumId="14" w15:restartNumberingAfterBreak="0">
     <w:nsid w:val="25DB79B1"/>
     <w:multiLevelType w:val="hybridMultilevel"/>
     <w:tmpl w:val="B8CC027C"/>
@@ -20168,7 +20954,7 @@
       </w:pPr>
     </w:lvl>
   </w:abstractNum>
-  <w:abstractNum w:abstractNumId="13" w15:restartNumberingAfterBreak="0">
+  <w:abstractNum w:abstractNumId="15" w15:restartNumberingAfterBreak="0">
     <w:nsid w:val="2671674F"/>
     <w:multiLevelType w:val="hybridMultilevel"/>
     <w:tmpl w:val="0D40A744"/>
@@ -20281,7 +21067,7 @@
       </w:rPr>
     </w:lvl>
   </w:abstractNum>
-  <w:abstractNum w:abstractNumId="14" w15:restartNumberingAfterBreak="0">
+  <w:abstractNum w:abstractNumId="16" w15:restartNumberingAfterBreak="0">
     <w:nsid w:val="28F1512F"/>
     <w:multiLevelType w:val="hybridMultilevel"/>
     <w:tmpl w:val="877C28A4"/>
@@ -20394,7 +21180,7 @@
       </w:rPr>
     </w:lvl>
   </w:abstractNum>
-  <w:abstractNum w:abstractNumId="15" w15:restartNumberingAfterBreak="0">
+  <w:abstractNum w:abstractNumId="17" w15:restartNumberingAfterBreak="0">
     <w:nsid w:val="2CBA094E"/>
     <w:multiLevelType w:val="hybridMultilevel"/>
     <w:tmpl w:val="3C329812"/>
@@ -20507,7 +21293,128 @@
       </w:rPr>
     </w:lvl>
   </w:abstractNum>
-  <w:abstractNum w:abstractNumId="16" w15:restartNumberingAfterBreak="0">
+  <w:abstractNum w:abstractNumId="18" w15:restartNumberingAfterBreak="0">
+    <w:nsid w:val="2D0251DF"/>
+    <w:multiLevelType w:val="multilevel"/>
+    <w:tmpl w:val="B0C05D40"/>
+    <w:lvl w:ilvl="0">
+      <w:start w:val="1"/>
+      <w:numFmt w:val="decimal"/>
+      <w:lvlText w:val="%1."/>
+      <w:lvlJc w:val="left"/>
+      <w:pPr>
+        <w:ind w:left="360" w:hanging="360"/>
+      </w:pPr>
+      <w:rPr>
+        <w:rFonts w:hint="default"/>
+      </w:rPr>
+    </w:lvl>
+    <w:lvl w:ilvl="1">
+      <w:start w:val="1"/>
+      <w:numFmt w:val="decimal"/>
+      <w:isLgl/>
+      <w:lvlText w:val="%1.%2"/>
+      <w:lvlJc w:val="left"/>
+      <w:pPr>
+        <w:ind w:left="465" w:hanging="465"/>
+      </w:pPr>
+      <w:rPr>
+        <w:rFonts w:hint="default"/>
+      </w:rPr>
+    </w:lvl>
+    <w:lvl w:ilvl="2">
+      <w:start w:val="1"/>
+      <w:numFmt w:val="decimal"/>
+      <w:isLgl/>
+      <w:lvlText w:val="%1.%2.%3"/>
+      <w:lvlJc w:val="left"/>
+      <w:pPr>
+        <w:ind w:left="720" w:hanging="720"/>
+      </w:pPr>
+      <w:rPr>
+        <w:rFonts w:hint="default"/>
+      </w:rPr>
+    </w:lvl>
+    <w:lvl w:ilvl="3">
+      <w:start w:val="1"/>
+      <w:numFmt w:val="decimal"/>
+      <w:isLgl/>
+      <w:lvlText w:val="%1.%2.%3.%4"/>
+      <w:lvlJc w:val="left"/>
+      <w:pPr>
+        <w:ind w:left="1080" w:hanging="1080"/>
+      </w:pPr>
+      <w:rPr>
+        <w:rFonts w:hint="default"/>
+      </w:rPr>
+    </w:lvl>
+    <w:lvl w:ilvl="4">
+      <w:start w:val="1"/>
+      <w:numFmt w:val="decimal"/>
+      <w:isLgl/>
+      <w:lvlText w:val="%1.%2.%3.%4.%5"/>
+      <w:lvlJc w:val="left"/>
+      <w:pPr>
+        <w:ind w:left="1080" w:hanging="1080"/>
+      </w:pPr>
+      <w:rPr>
+        <w:rFonts w:hint="default"/>
+      </w:rPr>
+    </w:lvl>
+    <w:lvl w:ilvl="5">
+      <w:start w:val="1"/>
+      <w:numFmt w:val="decimal"/>
+      <w:isLgl/>
+      <w:lvlText w:val="%1.%2.%3.%4.%5.%6"/>
+      <w:lvlJc w:val="left"/>
+      <w:pPr>
+        <w:ind w:left="1440" w:hanging="1440"/>
+      </w:pPr>
+      <w:rPr>
+        <w:rFonts w:hint="default"/>
+      </w:rPr>
+    </w:lvl>
+    <w:lvl w:ilvl="6">
+      <w:start w:val="1"/>
+      <w:numFmt w:val="decimal"/>
+      <w:isLgl/>
+      <w:lvlText w:val="%1.%2.%3.%4.%5.%6.%7"/>
+      <w:lvlJc w:val="left"/>
+      <w:pPr>
+        <w:ind w:left="1440" w:hanging="1440"/>
+      </w:pPr>
+      <w:rPr>
+        <w:rFonts w:hint="default"/>
+      </w:rPr>
+    </w:lvl>
+    <w:lvl w:ilvl="7">
+      <w:start w:val="1"/>
+      <w:numFmt w:val="decimal"/>
+      <w:isLgl/>
+      <w:lvlText w:val="%1.%2.%3.%4.%5.%6.%7.%8"/>
+      <w:lvlJc w:val="left"/>
+      <w:pPr>
+        <w:ind w:left="1800" w:hanging="1800"/>
+      </w:pPr>
+      <w:rPr>
+        <w:rFonts w:hint="default"/>
+      </w:rPr>
+    </w:lvl>
+    <w:lvl w:ilvl="8">
+      <w:start w:val="1"/>
+      <w:numFmt w:val="decimal"/>
+      <w:isLgl/>
+      <w:lvlText w:val="%1.%2.%3.%4.%5.%6.%7.%8.%9"/>
+      <w:lvlJc w:val="left"/>
+      <w:pPr>
+        <w:ind w:left="1800" w:hanging="1800"/>
+      </w:pPr>
+      <w:rPr>
+        <w:rFonts w:hint="default"/>
+      </w:rPr>
+    </w:lvl>
+  </w:abstractNum>
+  <w:abstractNum w:abstractNumId="19" w15:restartNumberingAfterBreak="0">
     <w:nsid w:val="370B638B"/>
     <w:multiLevelType w:val="hybridMultilevel"/>
     <w:tmpl w:val="2D9E94F0"/>
@@ -20620,7 +21527,7 @@
       </w:rPr>
     </w:lvl>
   </w:abstractNum>
-  <w:abstractNum w:abstractNumId="17" w15:restartNumberingAfterBreak="0">
+  <w:abstractNum w:abstractNumId="20" w15:restartNumberingAfterBreak="0">
     <w:nsid w:val="37F439F9"/>
     <w:multiLevelType w:val="hybridMultilevel"/>
     <w:tmpl w:val="B01CACB8"/>
@@ -20733,7 +21640,120 @@
       </w:rPr>
     </w:lvl>
   </w:abstractNum>
-  <w:abstractNum w:abstractNumId="18" w15:restartNumberingAfterBreak="0">
+  <w:abstractNum w:abstractNumId="21" w15:restartNumberingAfterBreak="0">
+    <w:nsid w:val="401D617B"/>
+    <w:multiLevelType w:val="hybridMultilevel"/>
+    <w:tmpl w:val="0B40F7A4"/>
+    <w:lvl w:ilvl="0" w:tplc="040E0001">
+      <w:start w:val="1"/>
+      <w:numFmt w:val="bullet"/>
+      <w:lvlText w:val=""/>
+      <w:lvlJc w:val="left"/>
+      <w:pPr>
+        <w:ind w:left="1788" w:hanging="360"/>
+      </w:pPr>
+      <w:rPr>
+        <w:rFonts w:ascii="Symbol" w:hAnsi="Symbol" w:hint="default"/>
+      </w:rPr>
+    </w:lvl>
+    <w:lvl w:ilvl="1" w:tplc="040E0003" w:tentative="1">
+      <w:start w:val="1"/>
+      <w:numFmt w:val="bullet"/>
+      <w:lvlText w:val="o"/>
+      <w:lvlJc w:val="left"/>
+      <w:pPr>
+        <w:ind w:left="2508" w:hanging="360"/>
+      </w:pPr>
+      <w:rPr>
+        <w:rFonts w:ascii="Courier New" w:hAnsi="Courier New" w:cs="Courier New" w:hint="default"/>
+      </w:rPr>
+    </w:lvl>
+    <w:lvl w:ilvl="2" w:tplc="040E0005" w:tentative="1">
+      <w:start w:val="1"/>
+      <w:numFmt w:val="bullet"/>
+      <w:lvlText w:val=""/>
+      <w:lvlJc w:val="left"/>
+      <w:pPr>
+        <w:ind w:left="3228" w:hanging="360"/>
+      </w:pPr>
+      <w:rPr>
+        <w:rFonts w:ascii="Wingdings" w:hAnsi="Wingdings" w:hint="default"/>
+      </w:rPr>
+    </w:lvl>
+    <w:lvl w:ilvl="3" w:tplc="040E0001" w:tentative="1">
+      <w:start w:val="1"/>
+      <w:numFmt w:val="bullet"/>
+      <w:lvlText w:val=""/>
+      <w:lvlJc w:val="left"/>
+      <w:pPr>
+        <w:ind w:left="3948" w:hanging="360"/>
+      </w:pPr>
+      <w:rPr>
+        <w:rFonts w:ascii="Symbol" w:hAnsi="Symbol" w:hint="default"/>
+      </w:rPr>
+    </w:lvl>
+    <w:lvl w:ilvl="4" w:tplc="040E0003" w:tentative="1">
+      <w:start w:val="1"/>
+      <w:numFmt w:val="bullet"/>
+      <w:lvlText w:val="o"/>
+      <w:lvlJc w:val="left"/>
+      <w:pPr>
+        <w:ind w:left="4668" w:hanging="360"/>
+      </w:pPr>
+      <w:rPr>
+        <w:rFonts w:ascii="Courier New" w:hAnsi="Courier New" w:cs="Courier New" w:hint="default"/>
+      </w:rPr>
+    </w:lvl>
+    <w:lvl w:ilvl="5" w:tplc="040E0005" w:tentative="1">
+      <w:start w:val="1"/>
+      <w:numFmt w:val="bullet"/>
+      <w:lvlText w:val=""/>
+      <w:lvlJc w:val="left"/>
+      <w:pPr>
+        <w:ind w:left="5388" w:hanging="360"/>
+      </w:pPr>
+      <w:rPr>
+        <w:rFonts w:ascii="Wingdings" w:hAnsi="Wingdings" w:hint="default"/>
+      </w:rPr>
+    </w:lvl>
+    <w:lvl w:ilvl="6" w:tplc="040E0001" w:tentative="1">
+      <w:start w:val="1"/>
+      <w:numFmt w:val="bullet"/>
+      <w:lvlText w:val=""/>
+      <w:lvlJc w:val="left"/>
+      <w:pPr>
+        <w:ind w:left="6108" w:hanging="360"/>
+      </w:pPr>
+      <w:rPr>
+        <w:rFonts w:ascii="Symbol" w:hAnsi="Symbol" w:hint="default"/>
+      </w:rPr>
+    </w:lvl>
+    <w:lvl w:ilvl="7" w:tplc="040E0003" w:tentative="1">
+      <w:start w:val="1"/>
+      <w:numFmt w:val="bullet"/>
+      <w:lvlText w:val="o"/>
+      <w:lvlJc w:val="left"/>
+      <w:pPr>
+        <w:ind w:left="6828" w:hanging="360"/>
+      </w:pPr>
+      <w:rPr>
+        <w:rFonts w:ascii="Courier New" w:hAnsi="Courier New" w:cs="Courier New" w:hint="default"/>
+      </w:rPr>
+    </w:lvl>
+    <w:lvl w:ilvl="8" w:tplc="040E0005" w:tentative="1">
+      <w:start w:val="1"/>
+      <w:numFmt w:val="bullet"/>
+      <w:lvlText w:val=""/>
+      <w:lvlJc w:val="left"/>
+      <w:pPr>
+        <w:ind w:left="7548" w:hanging="360"/>
+      </w:pPr>
+      <w:rPr>
+        <w:rFonts w:ascii="Wingdings" w:hAnsi="Wingdings" w:hint="default"/>
+      </w:rPr>
+    </w:lvl>
+  </w:abstractNum>
+  <w:abstractNum w:abstractNumId="22" w15:restartNumberingAfterBreak="0">
     <w:nsid w:val="445B07F5"/>
     <w:multiLevelType w:val="hybridMultilevel"/>
     <w:tmpl w:val="CBFE8938"/>
@@ -20846,7 +21866,7 @@
       </w:rPr>
     </w:lvl>
   </w:abstractNum>
-  <w:abstractNum w:abstractNumId="19" w15:restartNumberingAfterBreak="0">
+  <w:abstractNum w:abstractNumId="23" w15:restartNumberingAfterBreak="0">
     <w:nsid w:val="49E77977"/>
     <w:multiLevelType w:val="hybridMultilevel"/>
     <w:tmpl w:val="7B40B23C"/>
@@ -20959,7 +21979,120 @@
       </w:rPr>
     </w:lvl>
   </w:abstractNum>
-  <w:abstractNum w:abstractNumId="20" w15:restartNumberingAfterBreak="0">
+  <w:abstractNum w:abstractNumId="24" w15:restartNumberingAfterBreak="0">
+    <w:nsid w:val="4A1E24DD"/>
+    <w:multiLevelType w:val="hybridMultilevel"/>
+    <w:tmpl w:val="ABB85B64"/>
+    <w:lvl w:ilvl="0" w:tplc="040E0001">
+      <w:start w:val="1"/>
+      <w:numFmt w:val="bullet"/>
+      <w:lvlText w:val=""/>
+      <w:lvlJc w:val="left"/>
+      <w:pPr>
+        <w:ind w:left="1440" w:hanging="360"/>
+      </w:pPr>
+      <w:rPr>
+        <w:rFonts w:ascii="Symbol" w:hAnsi="Symbol" w:hint="default"/>
+      </w:rPr>
+    </w:lvl>
+    <w:lvl w:ilvl="1" w:tplc="040E0003" w:tentative="1">
+      <w:start w:val="1"/>
+      <w:numFmt w:val="bullet"/>
+      <w:lvlText w:val="o"/>
+      <w:lvlJc w:val="left"/>
+      <w:pPr>
+        <w:ind w:left="2160" w:hanging="360"/>
+      </w:pPr>
+      <w:rPr>
+        <w:rFonts w:ascii="Courier New" w:hAnsi="Courier New" w:cs="Courier New" w:hint="default"/>
+      </w:rPr>
+    </w:lvl>
+    <w:lvl w:ilvl="2" w:tplc="040E0005" w:tentative="1">
+      <w:start w:val="1"/>
+      <w:numFmt w:val="bullet"/>
+      <w:lvlText w:val=""/>
+      <w:lvlJc w:val="left"/>
+      <w:pPr>
+        <w:ind w:left="2880" w:hanging="360"/>
+      </w:pPr>
+      <w:rPr>
+        <w:rFonts w:ascii="Wingdings" w:hAnsi="Wingdings" w:hint="default"/>
+      </w:rPr>
+    </w:lvl>
+    <w:lvl w:ilvl="3" w:tplc="040E0001" w:tentative="1">
+      <w:start w:val="1"/>
+      <w:numFmt w:val="bullet"/>
+      <w:lvlText w:val=""/>
+      <w:lvlJc w:val="left"/>
+      <w:pPr>
+        <w:ind w:left="3600" w:hanging="360"/>
+      </w:pPr>
+      <w:rPr>
+        <w:rFonts w:ascii="Symbol" w:hAnsi="Symbol" w:hint="default"/>
+      </w:rPr>
+    </w:lvl>
+    <w:lvl w:ilvl="4" w:tplc="040E0003" w:tentative="1">
+      <w:start w:val="1"/>
+      <w:numFmt w:val="bullet"/>
+      <w:lvlText w:val="o"/>
+      <w:lvlJc w:val="left"/>
+      <w:pPr>
+        <w:ind w:left="4320" w:hanging="360"/>
+      </w:pPr>
+      <w:rPr>
+        <w:rFonts w:ascii="Courier New" w:hAnsi="Courier New" w:cs="Courier New" w:hint="default"/>
+      </w:rPr>
+    </w:lvl>
+    <w:lvl w:ilvl="5" w:tplc="040E0005" w:tentative="1">
+      <w:start w:val="1"/>
+      <w:numFmt w:val="bullet"/>
+      <w:lvlText w:val=""/>
+      <w:lvlJc w:val="left"/>
+      <w:pPr>
+        <w:ind w:left="5040" w:hanging="360"/>
+      </w:pPr>
+      <w:rPr>
+        <w:rFonts w:ascii="Wingdings" w:hAnsi="Wingdings" w:hint="default"/>
+      </w:rPr>
+    </w:lvl>
+    <w:lvl w:ilvl="6" w:tplc="040E0001" w:tentative="1">
+      <w:start w:val="1"/>
+      <w:numFmt w:val="bullet"/>
+      <w:lvlText w:val=""/>
+      <w:lvlJc w:val="left"/>
+      <w:pPr>
+        <w:ind w:left="5760" w:hanging="360"/>
+      </w:pPr>
+      <w:rPr>
+        <w:rFonts w:ascii="Symbol" w:hAnsi="Symbol" w:hint="default"/>
+      </w:rPr>
+    </w:lvl>
+    <w:lvl w:ilvl="7" w:tplc="040E0003" w:tentative="1">
+      <w:start w:val="1"/>
+      <w:numFmt w:val="bullet"/>
+      <w:lvlText w:val="o"/>
+      <w:lvlJc w:val="left"/>
+      <w:pPr>
+        <w:ind w:left="6480" w:hanging="360"/>
+      </w:pPr>
+      <w:rPr>
+        <w:rFonts w:ascii="Courier New" w:hAnsi="Courier New" w:cs="Courier New" w:hint="default"/>
+      </w:rPr>
+    </w:lvl>
+    <w:lvl w:ilvl="8" w:tplc="040E0005" w:tentative="1">
+      <w:start w:val="1"/>
+      <w:numFmt w:val="bullet"/>
+      <w:lvlText w:val=""/>
+      <w:lvlJc w:val="left"/>
+      <w:pPr>
+        <w:ind w:left="7200" w:hanging="360"/>
+      </w:pPr>
+      <w:rPr>
+        <w:rFonts w:ascii="Wingdings" w:hAnsi="Wingdings" w:hint="default"/>
+      </w:rPr>
+    </w:lvl>
+  </w:abstractNum>
+  <w:abstractNum w:abstractNumId="25" w15:restartNumberingAfterBreak="0">
     <w:nsid w:val="4B3034AC"/>
     <w:multiLevelType w:val="hybridMultilevel"/>
     <w:tmpl w:val="F6968D36"/>
@@ -21072,7 +22205,7 @@
       </w:rPr>
     </w:lvl>
   </w:abstractNum>
-  <w:abstractNum w:abstractNumId="21" w15:restartNumberingAfterBreak="0">
+  <w:abstractNum w:abstractNumId="26" w15:restartNumberingAfterBreak="0">
     <w:nsid w:val="4F4540B3"/>
     <w:multiLevelType w:val="hybridMultilevel"/>
     <w:tmpl w:val="B52CCBE4"/>
@@ -21161,7 +22294,7 @@
       </w:pPr>
     </w:lvl>
   </w:abstractNum>
-  <w:abstractNum w:abstractNumId="22" w15:restartNumberingAfterBreak="0">
+  <w:abstractNum w:abstractNumId="27" w15:restartNumberingAfterBreak="0">
     <w:nsid w:val="5AFC30DA"/>
     <w:multiLevelType w:val="hybridMultilevel"/>
     <w:tmpl w:val="D12052E4"/>
@@ -21274,7 +22407,120 @@
       </w:rPr>
     </w:lvl>
   </w:abstractNum>
-  <w:abstractNum w:abstractNumId="23" w15:restartNumberingAfterBreak="0">
+  <w:abstractNum w:abstractNumId="28" w15:restartNumberingAfterBreak="0">
+    <w:nsid w:val="64E20493"/>
+    <w:multiLevelType w:val="hybridMultilevel"/>
+    <w:tmpl w:val="4BEAABFC"/>
+    <w:lvl w:ilvl="0" w:tplc="040E0001">
+      <w:start w:val="1"/>
+      <w:numFmt w:val="bullet"/>
+      <w:lvlText w:val=""/>
+      <w:lvlJc w:val="left"/>
+      <w:pPr>
+        <w:ind w:left="1440" w:hanging="360"/>
+      </w:pPr>
+      <w:rPr>
+        <w:rFonts w:ascii="Symbol" w:hAnsi="Symbol" w:hint="default"/>
+      </w:rPr>
+    </w:lvl>
+    <w:lvl w:ilvl="1" w:tplc="040E0003" w:tentative="1">
+      <w:start w:val="1"/>
+      <w:numFmt w:val="bullet"/>
+      <w:lvlText w:val="o"/>
+      <w:lvlJc w:val="left"/>
+      <w:pPr>
+        <w:ind w:left="2160" w:hanging="360"/>
+      </w:pPr>
+      <w:rPr>
+        <w:rFonts w:ascii="Courier New" w:hAnsi="Courier New" w:cs="Courier New" w:hint="default"/>
+      </w:rPr>
+    </w:lvl>
+    <w:lvl w:ilvl="2" w:tplc="040E0005" w:tentative="1">
+      <w:start w:val="1"/>
+      <w:numFmt w:val="bullet"/>
+      <w:lvlText w:val=""/>
+      <w:lvlJc w:val="left"/>
+      <w:pPr>
+        <w:ind w:left="2880" w:hanging="360"/>
+      </w:pPr>
+      <w:rPr>
+        <w:rFonts w:ascii="Wingdings" w:hAnsi="Wingdings" w:hint="default"/>
+      </w:rPr>
+    </w:lvl>
+    <w:lvl w:ilvl="3" w:tplc="040E0001" w:tentative="1">
+      <w:start w:val="1"/>
+      <w:numFmt w:val="bullet"/>
+      <w:lvlText w:val=""/>
+      <w:lvlJc w:val="left"/>
+      <w:pPr>
+        <w:ind w:left="3600" w:hanging="360"/>
+      </w:pPr>
+      <w:rPr>
+        <w:rFonts w:ascii="Symbol" w:hAnsi="Symbol" w:hint="default"/>
+      </w:rPr>
+    </w:lvl>
+    <w:lvl w:ilvl="4" w:tplc="040E0003" w:tentative="1">
+      <w:start w:val="1"/>
+      <w:numFmt w:val="bullet"/>
+      <w:lvlText w:val="o"/>
+      <w:lvlJc w:val="left"/>
+      <w:pPr>
+        <w:ind w:left="4320" w:hanging="360"/>
+      </w:pPr>
+      <w:rPr>
+        <w:rFonts w:ascii="Courier New" w:hAnsi="Courier New" w:cs="Courier New" w:hint="default"/>
+      </w:rPr>
+    </w:lvl>
+    <w:lvl w:ilvl="5" w:tplc="040E0005" w:tentative="1">
+      <w:start w:val="1"/>
+      <w:numFmt w:val="bullet"/>
+      <w:lvlText w:val=""/>
+      <w:lvlJc w:val="left"/>
+      <w:pPr>
+        <w:ind w:left="5040" w:hanging="360"/>
+      </w:pPr>
+      <w:rPr>
+        <w:rFonts w:ascii="Wingdings" w:hAnsi="Wingdings" w:hint="default"/>
+      </w:rPr>
+    </w:lvl>
+    <w:lvl w:ilvl="6" w:tplc="040E0001" w:tentative="1">
+      <w:start w:val="1"/>
+      <w:numFmt w:val="bullet"/>
+      <w:lvlText w:val=""/>
+      <w:lvlJc w:val="left"/>
+      <w:pPr>
+        <w:ind w:left="5760" w:hanging="360"/>
+      </w:pPr>
+      <w:rPr>
+        <w:rFonts w:ascii="Symbol" w:hAnsi="Symbol" w:hint="default"/>
+      </w:rPr>
+    </w:lvl>
+    <w:lvl w:ilvl="7" w:tplc="040E0003" w:tentative="1">
+      <w:start w:val="1"/>
+      <w:numFmt w:val="bullet"/>
+      <w:lvlText w:val="o"/>
+      <w:lvlJc w:val="left"/>
+      <w:pPr>
+        <w:ind w:left="6480" w:hanging="360"/>
+      </w:pPr>
+      <w:rPr>
+        <w:rFonts w:ascii="Courier New" w:hAnsi="Courier New" w:cs="Courier New" w:hint="default"/>
+      </w:rPr>
+    </w:lvl>
+    <w:lvl w:ilvl="8" w:tplc="040E0005" w:tentative="1">
+      <w:start w:val="1"/>
+      <w:numFmt w:val="bullet"/>
+      <w:lvlText w:val=""/>
+      <w:lvlJc w:val="left"/>
+      <w:pPr>
+        <w:ind w:left="7200" w:hanging="360"/>
+      </w:pPr>
+      <w:rPr>
+        <w:rFonts w:ascii="Wingdings" w:hAnsi="Wingdings" w:hint="default"/>
+      </w:rPr>
+    </w:lvl>
+  </w:abstractNum>
+  <w:abstractNum w:abstractNumId="29" w15:restartNumberingAfterBreak="0">
     <w:nsid w:val="67045241"/>
     <w:multiLevelType w:val="hybridMultilevel"/>
     <w:tmpl w:val="0AC68AD2"/>
@@ -21387,7 +22633,7 @@
       </w:rPr>
     </w:lvl>
   </w:abstractNum>
-  <w:abstractNum w:abstractNumId="24" w15:restartNumberingAfterBreak="0">
+  <w:abstractNum w:abstractNumId="30" w15:restartNumberingAfterBreak="0">
     <w:nsid w:val="6B671EC2"/>
     <w:multiLevelType w:val="hybridMultilevel"/>
     <w:tmpl w:val="83A24DAC"/>
@@ -21500,7 +22746,7 @@
       </w:rPr>
     </w:lvl>
   </w:abstractNum>
-  <w:abstractNum w:abstractNumId="25" w15:restartNumberingAfterBreak="0">
+  <w:abstractNum w:abstractNumId="31" w15:restartNumberingAfterBreak="0">
     <w:nsid w:val="6C6956C5"/>
     <w:multiLevelType w:val="hybridMultilevel"/>
     <w:tmpl w:val="3CCA8AB0"/>
@@ -21586,7 +22832,7 @@
       </w:pPr>
     </w:lvl>
   </w:abstractNum>
-  <w:abstractNum w:abstractNumId="26" w15:restartNumberingAfterBreak="0">
+  <w:abstractNum w:abstractNumId="32" w15:restartNumberingAfterBreak="0">
     <w:nsid w:val="6F61379C"/>
     <w:multiLevelType w:val="hybridMultilevel"/>
     <w:tmpl w:val="1B329DBC"/>
@@ -21699,7 +22945,128 @@
       </w:rPr>
     </w:lvl>
   </w:abstractNum>
-  <w:abstractNum w:abstractNumId="27" w15:restartNumberingAfterBreak="0">
+  <w:abstractNum w:abstractNumId="33" w15:restartNumberingAfterBreak="0">
+    <w:nsid w:val="73874A16"/>
+    <w:multiLevelType w:val="multilevel"/>
+    <w:tmpl w:val="B0C05D40"/>
+    <w:lvl w:ilvl="0">
+      <w:start w:val="1"/>
+      <w:numFmt w:val="decimal"/>
+      <w:lvlText w:val="%1."/>
+      <w:lvlJc w:val="left"/>
+      <w:pPr>
+        <w:ind w:left="360" w:hanging="360"/>
+      </w:pPr>
+      <w:rPr>
+        <w:rFonts w:hint="default"/>
+      </w:rPr>
+    </w:lvl>
+    <w:lvl w:ilvl="1">
+      <w:start w:val="1"/>
+      <w:numFmt w:val="decimal"/>
+      <w:isLgl/>
+      <w:lvlText w:val="%1.%2"/>
+      <w:lvlJc w:val="left"/>
+      <w:pPr>
+        <w:ind w:left="465" w:hanging="465"/>
+      </w:pPr>
+      <w:rPr>
+        <w:rFonts w:hint="default"/>
+      </w:rPr>
+    </w:lvl>
+    <w:lvl w:ilvl="2">
+      <w:start w:val="1"/>
+      <w:numFmt w:val="decimal"/>
+      <w:isLgl/>
+      <w:lvlText w:val="%1.%2.%3"/>
+      <w:lvlJc w:val="left"/>
+      <w:pPr>
+        <w:ind w:left="720" w:hanging="720"/>
+      </w:pPr>
+      <w:rPr>
+        <w:rFonts w:hint="default"/>
+      </w:rPr>
+    </w:lvl>
+    <w:lvl w:ilvl="3">
+      <w:start w:val="1"/>
+      <w:numFmt w:val="decimal"/>
+      <w:isLgl/>
+      <w:lvlText w:val="%1.%2.%3.%4"/>
+      <w:lvlJc w:val="left"/>
+      <w:pPr>
+        <w:ind w:left="1080" w:hanging="1080"/>
+      </w:pPr>
+      <w:rPr>
+        <w:rFonts w:hint="default"/>
+      </w:rPr>
+    </w:lvl>
+    <w:lvl w:ilvl="4">
+      <w:start w:val="1"/>
+      <w:numFmt w:val="decimal"/>
+      <w:isLgl/>
+      <w:lvlText w:val="%1.%2.%3.%4.%5"/>
+      <w:lvlJc w:val="left"/>
+      <w:pPr>
+        <w:ind w:left="1080" w:hanging="1080"/>
+      </w:pPr>
+      <w:rPr>
+        <w:rFonts w:hint="default"/>
+      </w:rPr>
+    </w:lvl>
+    <w:lvl w:ilvl="5">
+      <w:start w:val="1"/>
+      <w:numFmt w:val="decimal"/>
+      <w:isLgl/>
+      <w:lvlText w:val="%1.%2.%3.%4.%5.%6"/>
+      <w:lvlJc w:val="left"/>
+      <w:pPr>
+        <w:ind w:left="1440" w:hanging="1440"/>
+      </w:pPr>
+      <w:rPr>
+        <w:rFonts w:hint="default"/>
+      </w:rPr>
+    </w:lvl>
+    <w:lvl w:ilvl="6">
+      <w:start w:val="1"/>
+      <w:numFmt w:val="decimal"/>
+      <w:isLgl/>
+      <w:lvlText w:val="%1.%2.%3.%4.%5.%6.%7"/>
+      <w:lvlJc w:val="left"/>
+      <w:pPr>
+        <w:ind w:left="1440" w:hanging="1440"/>
+      </w:pPr>
+      <w:rPr>
+        <w:rFonts w:hint="default"/>
+      </w:rPr>
+    </w:lvl>
+    <w:lvl w:ilvl="7">
+      <w:start w:val="1"/>
+      <w:numFmt w:val="decimal"/>
+      <w:isLgl/>
+      <w:lvlText w:val="%1.%2.%3.%4.%5.%6.%7.%8"/>
+      <w:lvlJc w:val="left"/>
+      <w:pPr>
+        <w:ind w:left="1800" w:hanging="1800"/>
+      </w:pPr>
+      <w:rPr>
+        <w:rFonts w:hint="default"/>
+      </w:rPr>
+    </w:lvl>
+    <w:lvl w:ilvl="8">
+      <w:start w:val="1"/>
+      <w:numFmt w:val="decimal"/>
+      <w:isLgl/>
+      <w:lvlText w:val="%1.%2.%3.%4.%5.%6.%7.%8.%9"/>
+      <w:lvlJc w:val="left"/>
+      <w:pPr>
+        <w:ind w:left="1800" w:hanging="1800"/>
+      </w:pPr>
+      <w:rPr>
+        <w:rFonts w:hint="default"/>
+      </w:rPr>
+    </w:lvl>
+  </w:abstractNum>
+  <w:abstractNum w:abstractNumId="34" w15:restartNumberingAfterBreak="0">
     <w:nsid w:val="7B5D70BC"/>
     <w:multiLevelType w:val="hybridMultilevel"/>
     <w:tmpl w:val="66F422F8"/>
@@ -21812,7 +23179,7 @@
       </w:rPr>
     </w:lvl>
   </w:abstractNum>
-  <w:abstractNum w:abstractNumId="28" w15:restartNumberingAfterBreak="0">
+  <w:abstractNum w:abstractNumId="35" w15:restartNumberingAfterBreak="0">
     <w:nsid w:val="7D5618A6"/>
     <w:multiLevelType w:val="hybridMultilevel"/>
     <w:tmpl w:val="A0883324"/>
@@ -21925,7 +23292,7 @@
       </w:rPr>
     </w:lvl>
   </w:abstractNum>
-  <w:abstractNum w:abstractNumId="29" w15:restartNumberingAfterBreak="0">
+  <w:abstractNum w:abstractNumId="36" w15:restartNumberingAfterBreak="0">
     <w:nsid w:val="7FBA5733"/>
     <w:multiLevelType w:val="hybridMultilevel"/>
     <w:tmpl w:val="2DFC7452"/>
@@ -22038,95 +23405,240 @@
       </w:rPr>
     </w:lvl>
   </w:abstractNum>
+  <w:abstractNum w:abstractNumId="37" w15:restartNumberingAfterBreak="0">
+    <w:nsid w:val="7FF7028B"/>
+    <w:multiLevelType w:val="multilevel"/>
+    <w:tmpl w:val="B0C05D40"/>
+    <w:lvl w:ilvl="0">
+      <w:start w:val="1"/>
+      <w:numFmt w:val="decimal"/>
+      <w:lvlText w:val="%1."/>
+      <w:lvlJc w:val="left"/>
+      <w:pPr>
+        <w:ind w:left="1068" w:hanging="360"/>
+      </w:pPr>
+      <w:rPr>
+        <w:rFonts w:hint="default"/>
+      </w:rPr>
+    </w:lvl>
+    <w:lvl w:ilvl="1">
+      <w:start w:val="1"/>
+      <w:numFmt w:val="decimal"/>
+      <w:isLgl/>
+      <w:lvlText w:val="%1.%2"/>
+      <w:lvlJc w:val="left"/>
+      <w:pPr>
+        <w:ind w:left="1173" w:hanging="465"/>
+      </w:pPr>
+      <w:rPr>
+        <w:rFonts w:hint="default"/>
+      </w:rPr>
+    </w:lvl>
+    <w:lvl w:ilvl="2">
+      <w:start w:val="1"/>
+      <w:numFmt w:val="decimal"/>
+      <w:isLgl/>
+      <w:lvlText w:val="%1.%2.%3"/>
+      <w:lvlJc w:val="left"/>
+      <w:pPr>
+        <w:ind w:left="1428" w:hanging="720"/>
+      </w:pPr>
+      <w:rPr>
+        <w:rFonts w:hint="default"/>
+      </w:rPr>
+    </w:lvl>
+    <w:lvl w:ilvl="3">
+      <w:start w:val="1"/>
+      <w:numFmt w:val="decimal"/>
+      <w:isLgl/>
+      <w:lvlText w:val="%1.%2.%3.%4"/>
+      <w:lvlJc w:val="left"/>
+      <w:pPr>
+        <w:ind w:left="1788" w:hanging="1080"/>
+      </w:pPr>
+      <w:rPr>
+        <w:rFonts w:hint="default"/>
+      </w:rPr>
+    </w:lvl>
+    <w:lvl w:ilvl="4">
+      <w:start w:val="1"/>
+      <w:numFmt w:val="decimal"/>
+      <w:isLgl/>
+      <w:lvlText w:val="%1.%2.%3.%4.%5"/>
+      <w:lvlJc w:val="left"/>
+      <w:pPr>
+        <w:ind w:left="1788" w:hanging="1080"/>
+      </w:pPr>
+      <w:rPr>
+        <w:rFonts w:hint="default"/>
+      </w:rPr>
+    </w:lvl>
+    <w:lvl w:ilvl="5">
+      <w:start w:val="1"/>
+      <w:numFmt w:val="decimal"/>
+      <w:isLgl/>
+      <w:lvlText w:val="%1.%2.%3.%4.%5.%6"/>
+      <w:lvlJc w:val="left"/>
+      <w:pPr>
+        <w:ind w:left="2148" w:hanging="1440"/>
+      </w:pPr>
+      <w:rPr>
+        <w:rFonts w:hint="default"/>
+      </w:rPr>
+    </w:lvl>
+    <w:lvl w:ilvl="6">
+      <w:start w:val="1"/>
+      <w:numFmt w:val="decimal"/>
+      <w:isLgl/>
+      <w:lvlText w:val="%1.%2.%3.%4.%5.%6.%7"/>
+      <w:lvlJc w:val="left"/>
+      <w:pPr>
+        <w:ind w:left="2148" w:hanging="1440"/>
+      </w:pPr>
+      <w:rPr>
+        <w:rFonts w:hint="default"/>
+      </w:rPr>
+    </w:lvl>
+    <w:lvl w:ilvl="7">
+      <w:start w:val="1"/>
+      <w:numFmt w:val="decimal"/>
+      <w:isLgl/>
+      <w:lvlText w:val="%1.%2.%3.%4.%5.%6.%7.%8"/>
+      <w:lvlJc w:val="left"/>
+      <w:pPr>
+        <w:ind w:left="2508" w:hanging="1800"/>
+      </w:pPr>
+      <w:rPr>
+        <w:rFonts w:hint="default"/>
+      </w:rPr>
+    </w:lvl>
+    <w:lvl w:ilvl="8">
+      <w:start w:val="1"/>
+      <w:numFmt w:val="decimal"/>
+      <w:isLgl/>
+      <w:lvlText w:val="%1.%2.%3.%4.%5.%6.%7.%8.%9"/>
+      <w:lvlJc w:val="left"/>
+      <w:pPr>
+        <w:ind w:left="2508" w:hanging="1800"/>
+      </w:pPr>
+      <w:rPr>
+        <w:rFonts w:hint="default"/>
+      </w:rPr>
+    </w:lvl>
+  </w:abstractNum>
   <w:num w:numId="1">
-    <w:abstractNumId w:val="20"/>
+    <w:abstractNumId w:val="25"/>
   </w:num>
   <w:num w:numId="2">
-    <w:abstractNumId w:val="27"/>
+    <w:abstractNumId w:val="34"/>
   </w:num>
   <w:num w:numId="3">
-    <w:abstractNumId w:val="21"/>
+    <w:abstractNumId w:val="26"/>
   </w:num>
   <w:num w:numId="4">
+    <w:abstractNumId w:val="7"/>
+  </w:num>
+  <w:num w:numId="5">
+    <w:abstractNumId w:val="6"/>
+  </w:num>
+  <w:num w:numId="6">
     <w:abstractNumId w:val="5"/>
   </w:num>
-  <w:num w:numId="5">
-    <w:abstractNumId w:val="4"/>
-  </w:num>
-  <w:num w:numId="6">
-    <w:abstractNumId w:val="3"/>
-  </w:num>
   <w:num w:numId="7">
-    <w:abstractNumId w:val="23"/>
+    <w:abstractNumId w:val="29"/>
   </w:num>
   <w:num w:numId="8">
+    <w:abstractNumId w:val="12"/>
+  </w:num>
+  <w:num w:numId="9">
+    <w:abstractNumId w:val="8"/>
+  </w:num>
+  <w:num w:numId="10">
     <w:abstractNumId w:val="10"/>
   </w:num>
-  <w:num w:numId="9">
-    <w:abstractNumId w:val="6"/>
-  </w:num>
-  <w:num w:numId="10">
-    <w:abstractNumId w:val="8"/>
-  </w:num>
   <w:num w:numId="11">
-    <w:abstractNumId w:val="28"/>
+    <w:abstractNumId w:val="35"/>
   </w:num>
   <w:num w:numId="12">
-    <w:abstractNumId w:val="19"/>
+    <w:abstractNumId w:val="23"/>
   </w:num>
   <w:num w:numId="13">
     <w:abstractNumId w:val="0"/>
   </w:num>
   <w:num w:numId="14">
+    <w:abstractNumId w:val="11"/>
+  </w:num>
+  <w:num w:numId="15">
+    <w:abstractNumId w:val="19"/>
+  </w:num>
+  <w:num w:numId="16">
+    <w:abstractNumId w:val="20"/>
+  </w:num>
+  <w:num w:numId="17">
+    <w:abstractNumId w:val="32"/>
+  </w:num>
+  <w:num w:numId="18">
+    <w:abstractNumId w:val="14"/>
+  </w:num>
+  <w:num w:numId="19">
+    <w:abstractNumId w:val="27"/>
+  </w:num>
+  <w:num w:numId="20">
+    <w:abstractNumId w:val="31"/>
+  </w:num>
+  <w:num w:numId="21">
+    <w:abstractNumId w:val="15"/>
+  </w:num>
+  <w:num w:numId="22">
+    <w:abstractNumId w:val="36"/>
+  </w:num>
+  <w:num w:numId="23">
+    <w:abstractNumId w:val="30"/>
+  </w:num>
+  <w:num w:numId="24">
+    <w:abstractNumId w:val="16"/>
+  </w:num>
+  <w:num w:numId="25">
+    <w:abstractNumId w:val="3"/>
+  </w:num>
+  <w:num w:numId="26">
+    <w:abstractNumId w:val="22"/>
+  </w:num>
+  <w:num w:numId="27">
     <w:abstractNumId w:val="9"/>
   </w:num>
-  <w:num w:numId="15">
-    <w:abstractNumId w:val="16"/>
+  <w:num w:numId="28">
+    <w:abstractNumId w:val="13"/>
   </w:num>
-  <w:num w:numId="16">
+  <w:num w:numId="29">
     <w:abstractNumId w:val="17"/>
   </w:num>
-  <w:num w:numId="17">
-    <w:abstractNumId w:val="26"/>
+  <w:num w:numId="30">
+    <w:abstractNumId w:val="2"/>
   </w:num>
-  <w:num w:numId="18">
-    <w:abstractNumId w:val="12"/>
+  <w:num w:numId="31">
+    <w:abstractNumId w:val="33"/>
   </w:num>
-  <w:num w:numId="19">
-    <w:abstractNumId w:val="22"/>
+  <w:num w:numId="32">
+    <w:abstractNumId w:val="37"/>
   </w:num>
-  <w:num w:numId="20">
-    <w:abstractNumId w:val="25"/>
+  <w:num w:numId="33">
+    <w:abstractNumId w:val="4"/>
   </w:num>
-  <w:num w:numId="21">
-    <w:abstractNumId w:val="13"/>
+  <w:num w:numId="34">
+    <w:abstractNumId w:val="21"/>
   </w:num>
-  <w:num w:numId="22">
-    <w:abstractNumId w:val="29"/>
+  <w:num w:numId="35">
+    <w:abstractNumId w:val="1"/>
   </w:num>
-  <w:num w:numId="23">
+  <w:num w:numId="36">
+    <w:abstractNumId w:val="28"/>
+  </w:num>
+  <w:num w:numId="37">
     <w:abstractNumId w:val="24"/>
   </w:num>
-  <w:num w:numId="24">
-    <w:abstractNumId w:val="14"/>
-  </w:num>
-  <w:num w:numId="25">
-    <w:abstractNumId w:val="2"/>
-  </w:num>
-  <w:num w:numId="26">
+  <w:num w:numId="38">
     <w:abstractNumId w:val="18"/>
-  </w:num>
-  <w:num w:numId="27">
-    <w:abstractNumId w:val="7"/>
-  </w:num>
-  <w:num w:numId="28">
-    <w:abstractNumId w:val="11"/>
-  </w:num>
-  <w:num w:numId="29">
-    <w:abstractNumId w:val="15"/>
-  </w:num>
-  <w:num w:numId="30">
-    <w:abstractNumId w:val="1"/>
   </w:num>
 </w:numbering>
 </file>
@@ -23458,7 +24970,7 @@
 </file>
 
 <file path=customXml/itemProps1.xml><?xml version="1.0" encoding="utf-8"?>
-<ds:datastoreItem xmlns:ds="http://schemas.openxmlformats.org/officeDocument/2006/customXml" ds:itemID="{C7A2DD9E-6B86-4FD2-B3BA-A8CCAAE641BD}">
+<ds:datastoreItem xmlns:ds="http://schemas.openxmlformats.org/officeDocument/2006/customXml" ds:itemID="{19AC7BA9-E7F7-4327-9A88-541055C5C2AF}">
   <ds:schemaRefs>
     <ds:schemaRef ds:uri="http://schemas.openxmlformats.org/officeDocument/2006/bibliography"/>
   </ds:schemaRefs>

</xml_diff>